<commit_message>
Add structure to homework
</commit_message>
<xml_diff>
--- a/Homework.docx
+++ b/Homework.docx
@@ -176,7 +176,7 @@
         <w:bidi/>
         <w:jc w:val="center"/>
         <w:rPr>
-          <w:rFonts w:ascii="IRANSansX Bold" w:hAnsi="IRANSansX Bold" w:cs="IRANSansX Bold" w:hint="cs"/>
+          <w:rFonts w:ascii="IRANSansX Bold" w:hAnsi="IRANSansX Bold" w:cs="IRANSansX Bold"/>
           <w:sz w:val="40"/>
           <w:szCs w:val="40"/>
           <w:rtl/>
@@ -340,8 +340,717 @@
       </w:r>
     </w:p>
     <w:p>
+      <w:pPr>
+        <w:bidi/>
+        <w:rPr>
+          <w:rFonts w:hint="cs"/>
+          <w:rtl/>
+          <w:lang w:bidi="fa-IR"/>
+        </w:rPr>
+      </w:pPr>
+      <w:r>
+        <w:rPr>
+          <w:rFonts w:hint="cs"/>
+          <w:rtl/>
+          <w:lang w:bidi="fa-IR"/>
+        </w:rPr>
+        <w:lastRenderedPageBreak/>
+        <w:t>برای این تکلیف من مقاله فلان را انتخاب کرده‌ام.</w:t>
+      </w:r>
+    </w:p>
+    <w:p>
+      <w:pPr>
+        <w:bidi/>
+        <w:rPr>
+          <w:rtl/>
+          <w:lang w:bidi="fa-IR"/>
+        </w:rPr>
+      </w:pPr>
+    </w:p>
+    <w:p>
+      <w:pPr>
+        <w:bidi/>
+        <w:rPr>
+          <w:rFonts w:ascii="IRANSansX Bold" w:hAnsi="IRANSansX Bold" w:cs="IRANSansX Bold"/>
+          <w:sz w:val="36"/>
+          <w:szCs w:val="36"/>
+          <w:rtl/>
+          <w:lang w:bidi="fa-IR"/>
+        </w:rPr>
+      </w:pPr>
+      <w:r>
+        <w:rPr>
+          <w:rFonts w:ascii="IRANSansX Bold" w:hAnsi="IRANSansX Bold" w:cs="IRANSansX Bold"/>
+          <w:sz w:val="36"/>
+          <w:szCs w:val="36"/>
+          <w:rtl/>
+          <w:lang w:bidi="fa-IR"/>
+        </w:rPr>
+        <w:t>۱- عنوان مقاله</w:t>
+      </w:r>
+    </w:p>
+    <w:p>
+      <w:pPr>
+        <w:bidi/>
+        <w:rPr>
+          <w:rFonts w:ascii="IRANSansX Bold" w:hAnsi="IRANSansX Bold" w:cs="IRANSansX Bold"/>
+          <w:sz w:val="32"/>
+          <w:szCs w:val="32"/>
+          <w:rtl/>
+          <w:lang w:bidi="fa-IR"/>
+        </w:rPr>
+      </w:pPr>
+      <w:r>
+        <w:rPr>
+          <w:rFonts w:ascii="IRANSansX Bold" w:hAnsi="IRANSansX Bold" w:cs="IRANSansX Bold"/>
+          <w:sz w:val="32"/>
+          <w:szCs w:val="32"/>
+          <w:rtl/>
+          <w:lang w:bidi="fa-IR"/>
+        </w:rPr>
+        <w:t>۱-۱ نقاط ضعف</w:t>
+      </w:r>
+    </w:p>
+    <w:p>
+      <w:pPr>
+        <w:bidi/>
+        <w:rPr>
+          <w:rtl/>
+          <w:lang w:bidi="fa-IR"/>
+        </w:rPr>
+      </w:pPr>
+    </w:p>
+    <w:p>
+      <w:pPr>
+        <w:bidi/>
+        <w:rPr>
+          <w:rFonts w:ascii="IRANSansX Bold" w:hAnsi="IRANSansX Bold" w:cs="IRANSansX Bold" w:hint="cs"/>
+          <w:sz w:val="32"/>
+          <w:szCs w:val="32"/>
+          <w:rtl/>
+          <w:lang w:bidi="fa-IR"/>
+        </w:rPr>
+      </w:pPr>
+      <w:r>
+        <w:rPr>
+          <w:rFonts w:ascii="IRANSansX Bold" w:hAnsi="IRANSansX Bold" w:cs="IRANSansX Bold" w:hint="cs"/>
+          <w:sz w:val="32"/>
+          <w:szCs w:val="32"/>
+          <w:rtl/>
+          <w:lang w:bidi="fa-IR"/>
+        </w:rPr>
+        <w:t>۲-۱ نقاط قوت</w:t>
+      </w:r>
+    </w:p>
+    <w:p>
+      <w:pPr>
+        <w:bidi/>
+        <w:rPr>
+          <w:rtl/>
+          <w:lang w:bidi="fa-IR"/>
+        </w:rPr>
+      </w:pPr>
+    </w:p>
+    <w:p>
+      <w:pPr>
+        <w:bidi/>
+        <w:rPr>
+          <w:rFonts w:ascii="IRANSansX Bold" w:hAnsi="IRANSansX Bold" w:cs="IRANSansX Bold" w:hint="cs"/>
+          <w:sz w:val="36"/>
+          <w:szCs w:val="36"/>
+          <w:rtl/>
+          <w:lang w:bidi="fa-IR"/>
+        </w:rPr>
+      </w:pPr>
+      <w:r>
+        <w:rPr>
+          <w:rFonts w:ascii="IRANSansX Bold" w:hAnsi="IRANSansX Bold" w:cs="IRANSansX Bold" w:hint="cs"/>
+          <w:sz w:val="36"/>
+          <w:szCs w:val="36"/>
+          <w:rtl/>
+          <w:lang w:bidi="fa-IR"/>
+        </w:rPr>
+        <w:t>۲-چکیده</w:t>
+      </w:r>
+    </w:p>
+    <w:p>
+      <w:pPr>
+        <w:bidi/>
+        <w:rPr>
+          <w:rFonts w:ascii="IRANSansX Bold" w:hAnsi="IRANSansX Bold" w:cs="IRANSansX Bold" w:hint="cs"/>
+          <w:sz w:val="32"/>
+          <w:szCs w:val="32"/>
+          <w:rtl/>
+          <w:lang w:bidi="fa-IR"/>
+        </w:rPr>
+      </w:pPr>
+      <w:r>
+        <w:rPr>
+          <w:rFonts w:ascii="IRANSansX Bold" w:hAnsi="IRANSansX Bold" w:cs="IRANSansX Bold" w:hint="cs"/>
+          <w:sz w:val="32"/>
+          <w:szCs w:val="32"/>
+          <w:rtl/>
+          <w:lang w:bidi="fa-IR"/>
+        </w:rPr>
+        <w:t>۱-۲ نقاط ضعف</w:t>
+      </w:r>
+    </w:p>
+    <w:p>
+      <w:pPr>
+        <w:bidi/>
+        <w:rPr>
+          <w:rtl/>
+          <w:lang w:bidi="fa-IR"/>
+        </w:rPr>
+      </w:pPr>
+    </w:p>
+    <w:p>
+      <w:pPr>
+        <w:bidi/>
+        <w:rPr>
+          <w:rFonts w:ascii="IRANSansX Bold" w:hAnsi="IRANSansX Bold" w:cs="IRANSansX Bold"/>
+          <w:sz w:val="32"/>
+          <w:szCs w:val="32"/>
+          <w:rtl/>
+          <w:lang w:bidi="fa-IR"/>
+        </w:rPr>
+      </w:pPr>
+      <w:r>
+        <w:rPr>
+          <w:rFonts w:ascii="IRANSansX Bold" w:hAnsi="IRANSansX Bold" w:cs="IRANSansX Bold" w:hint="cs"/>
+          <w:sz w:val="32"/>
+          <w:szCs w:val="32"/>
+          <w:rtl/>
+          <w:lang w:bidi="fa-IR"/>
+        </w:rPr>
+        <w:t>۲-۲ نقاط قوت</w:t>
+      </w:r>
+    </w:p>
+    <w:p>
+      <w:pPr>
+        <w:bidi/>
+        <w:rPr>
+          <w:rtl/>
+          <w:lang w:bidi="fa-IR"/>
+        </w:rPr>
+      </w:pPr>
+    </w:p>
+    <w:p>
+      <w:pPr>
+        <w:bidi/>
+        <w:rPr>
+          <w:rFonts w:ascii="IRANSansX Bold" w:hAnsi="IRANSansX Bold" w:cs="IRANSansX Bold" w:hint="cs"/>
+          <w:sz w:val="36"/>
+          <w:szCs w:val="36"/>
+          <w:rtl/>
+          <w:lang w:bidi="fa-IR"/>
+        </w:rPr>
+      </w:pPr>
+      <w:r>
+        <w:rPr>
+          <w:rFonts w:ascii="IRANSansX Bold" w:hAnsi="IRANSansX Bold" w:cs="IRANSansX Bold" w:hint="cs"/>
+          <w:sz w:val="36"/>
+          <w:szCs w:val="36"/>
+          <w:rtl/>
+          <w:lang w:bidi="fa-IR"/>
+        </w:rPr>
+        <w:t>۳- مقدمه</w:t>
+      </w:r>
+    </w:p>
+    <w:p>
+      <w:pPr>
+        <w:bidi/>
+        <w:rPr>
+          <w:rFonts w:ascii="IRANSansX Bold" w:hAnsi="IRANSansX Bold" w:cs="IRANSansX Bold" w:hint="cs"/>
+          <w:sz w:val="32"/>
+          <w:szCs w:val="32"/>
+          <w:rtl/>
+          <w:lang w:bidi="fa-IR"/>
+        </w:rPr>
+      </w:pPr>
+      <w:r>
+        <w:rPr>
+          <w:rFonts w:ascii="IRANSansX Bold" w:hAnsi="IRANSansX Bold" w:cs="IRANSansX Bold" w:hint="cs"/>
+          <w:sz w:val="32"/>
+          <w:szCs w:val="32"/>
+          <w:rtl/>
+          <w:lang w:bidi="fa-IR"/>
+        </w:rPr>
+        <w:t>۱-۳ نقاط ضعف</w:t>
+      </w:r>
+    </w:p>
+    <w:p>
+      <w:pPr>
+        <w:bidi/>
+        <w:rPr>
+          <w:rtl/>
+          <w:lang w:bidi="fa-IR"/>
+        </w:rPr>
+      </w:pPr>
+    </w:p>
+    <w:p>
+      <w:pPr>
+        <w:bidi/>
+        <w:rPr>
+          <w:rFonts w:ascii="IRANSansX Bold" w:hAnsi="IRANSansX Bold" w:cs="IRANSansX Bold" w:hint="cs"/>
+          <w:sz w:val="32"/>
+          <w:szCs w:val="32"/>
+          <w:rtl/>
+          <w:lang w:bidi="fa-IR"/>
+        </w:rPr>
+      </w:pPr>
+      <w:r>
+        <w:rPr>
+          <w:rFonts w:ascii="IRANSansX Bold" w:hAnsi="IRANSansX Bold" w:cs="IRANSansX Bold" w:hint="cs"/>
+          <w:sz w:val="32"/>
+          <w:szCs w:val="32"/>
+          <w:rtl/>
+          <w:lang w:bidi="fa-IR"/>
+        </w:rPr>
+        <w:t>۲-۳ نقاط قوت</w:t>
+      </w:r>
+    </w:p>
+    <w:p>
+      <w:pPr>
+        <w:bidi/>
+        <w:rPr>
+          <w:rtl/>
+          <w:lang w:bidi="fa-IR"/>
+        </w:rPr>
+      </w:pPr>
+    </w:p>
+    <w:p>
+      <w:pPr>
+        <w:bidi/>
+        <w:rPr>
+          <w:rFonts w:ascii="IRANSansX Bold" w:hAnsi="IRANSansX Bold" w:cs="IRANSansX Bold" w:hint="cs"/>
+          <w:sz w:val="36"/>
+          <w:szCs w:val="36"/>
+          <w:rtl/>
+          <w:lang w:bidi="fa-IR"/>
+        </w:rPr>
+      </w:pPr>
+      <w:r>
+        <w:rPr>
+          <w:rFonts w:ascii="IRANSansX Bold" w:hAnsi="IRANSansX Bold" w:cs="IRANSansX Bold" w:hint="cs"/>
+          <w:sz w:val="36"/>
+          <w:szCs w:val="36"/>
+          <w:rtl/>
+          <w:lang w:bidi="fa-IR"/>
+        </w:rPr>
+        <w:t>۴- مرور سوابق</w:t>
+      </w:r>
+    </w:p>
+    <w:p>
+      <w:pPr>
+        <w:bidi/>
+        <w:rPr>
+          <w:rFonts w:ascii="IRANSansX Bold" w:hAnsi="IRANSansX Bold" w:cs="IRANSansX Bold" w:hint="cs"/>
+          <w:sz w:val="32"/>
+          <w:szCs w:val="32"/>
+          <w:rtl/>
+          <w:lang w:bidi="fa-IR"/>
+        </w:rPr>
+      </w:pPr>
+      <w:r>
+        <w:rPr>
+          <w:rFonts w:ascii="IRANSansX Bold" w:hAnsi="IRANSansX Bold" w:cs="IRANSansX Bold" w:hint="cs"/>
+          <w:sz w:val="32"/>
+          <w:szCs w:val="32"/>
+          <w:rtl/>
+          <w:lang w:bidi="fa-IR"/>
+        </w:rPr>
+        <w:t>۱-۴ نقاط ضعف</w:t>
+      </w:r>
+    </w:p>
+    <w:p>
+      <w:pPr>
+        <w:bidi/>
+        <w:rPr>
+          <w:rtl/>
+          <w:lang w:bidi="fa-IR"/>
+        </w:rPr>
+      </w:pPr>
+    </w:p>
+    <w:p>
+      <w:pPr>
+        <w:bidi/>
+        <w:rPr>
+          <w:rFonts w:ascii="IRANSansX Bold" w:hAnsi="IRANSansX Bold" w:cs="IRANSansX Bold"/>
+          <w:sz w:val="32"/>
+          <w:szCs w:val="32"/>
+          <w:rtl/>
+          <w:lang w:bidi="fa-IR"/>
+        </w:rPr>
+      </w:pPr>
+      <w:r>
+        <w:rPr>
+          <w:rFonts w:ascii="IRANSansX Bold" w:hAnsi="IRANSansX Bold" w:cs="IRANSansX Bold" w:hint="cs"/>
+          <w:sz w:val="32"/>
+          <w:szCs w:val="32"/>
+          <w:rtl/>
+          <w:lang w:bidi="fa-IR"/>
+        </w:rPr>
+        <w:t>۲-۴ نقاط قوت</w:t>
+      </w:r>
+    </w:p>
+    <w:p>
+      <w:pPr>
+        <w:bidi/>
+        <w:rPr>
+          <w:rtl/>
+          <w:lang w:bidi="fa-IR"/>
+        </w:rPr>
+      </w:pPr>
+    </w:p>
+    <w:p>
+      <w:pPr>
+        <w:bidi/>
+        <w:rPr>
+          <w:rFonts w:ascii="IRANSansX Bold" w:hAnsi="IRANSansX Bold" w:cs="IRANSansX Bold" w:hint="cs"/>
+          <w:sz w:val="36"/>
+          <w:szCs w:val="36"/>
+          <w:rtl/>
+          <w:lang w:bidi="fa-IR"/>
+        </w:rPr>
+      </w:pPr>
+      <w:r>
+        <w:rPr>
+          <w:rFonts w:ascii="IRANSansX Bold" w:hAnsi="IRANSansX Bold" w:cs="IRANSansX Bold" w:hint="cs"/>
+          <w:sz w:val="36"/>
+          <w:szCs w:val="36"/>
+          <w:rtl/>
+          <w:lang w:bidi="fa-IR"/>
+        </w:rPr>
+        <w:t>۵- روش پیشنهادی</w:t>
+      </w:r>
+    </w:p>
+    <w:p>
+      <w:pPr>
+        <w:bidi/>
+        <w:rPr>
+          <w:rFonts w:ascii="IRANSansX Bold" w:hAnsi="IRANSansX Bold" w:cs="IRANSansX Bold"/>
+          <w:sz w:val="32"/>
+          <w:szCs w:val="32"/>
+          <w:lang w:bidi="fa-IR"/>
+        </w:rPr>
+      </w:pPr>
+      <w:r>
+        <w:rPr>
+          <w:rFonts w:ascii="IRANSansX Bold" w:hAnsi="IRANSansX Bold" w:cs="IRANSansX Bold" w:hint="cs"/>
+          <w:sz w:val="32"/>
+          <w:szCs w:val="32"/>
+          <w:rtl/>
+          <w:lang w:bidi="fa-IR"/>
+        </w:rPr>
+        <w:t>۱-۵ نقاط ضعف</w:t>
+      </w:r>
+    </w:p>
+    <w:p>
+      <w:pPr>
+        <w:bidi/>
+        <w:rPr>
+          <w:rFonts w:hint="cs"/>
+          <w:rtl/>
+          <w:lang w:bidi="fa-IR"/>
+        </w:rPr>
+      </w:pPr>
+    </w:p>
+    <w:p>
+      <w:pPr>
+        <w:bidi/>
+        <w:rPr>
+          <w:rFonts w:ascii="IRANSansX Bold" w:hAnsi="IRANSansX Bold" w:cs="IRANSansX Bold" w:hint="cs"/>
+          <w:sz w:val="32"/>
+          <w:szCs w:val="32"/>
+          <w:rtl/>
+          <w:lang w:bidi="fa-IR"/>
+        </w:rPr>
+      </w:pPr>
+      <w:r>
+        <w:rPr>
+          <w:rFonts w:ascii="IRANSansX Bold" w:hAnsi="IRANSansX Bold" w:cs="IRANSansX Bold" w:hint="cs"/>
+          <w:sz w:val="32"/>
+          <w:szCs w:val="32"/>
+          <w:rtl/>
+          <w:lang w:bidi="fa-IR"/>
+        </w:rPr>
+        <w:t>۲-۵ نقاط قوت</w:t>
+      </w:r>
+    </w:p>
+    <w:p>
+      <w:pPr>
+        <w:bidi/>
+        <w:rPr>
+          <w:rtl/>
+          <w:lang w:bidi="fa-IR"/>
+        </w:rPr>
+      </w:pPr>
+    </w:p>
+    <w:p>
+      <w:pPr>
+        <w:bidi/>
+        <w:rPr>
+          <w:rFonts w:ascii="IRANSansX Bold" w:hAnsi="IRANSansX Bold" w:cs="IRANSansX Bold" w:hint="cs"/>
+          <w:sz w:val="36"/>
+          <w:szCs w:val="36"/>
+          <w:rtl/>
+          <w:lang w:bidi="fa-IR"/>
+        </w:rPr>
+      </w:pPr>
+      <w:r>
+        <w:rPr>
+          <w:rFonts w:ascii="IRANSansX Bold" w:hAnsi="IRANSansX Bold" w:cs="IRANSansX Bold" w:hint="cs"/>
+          <w:sz w:val="36"/>
+          <w:szCs w:val="36"/>
+          <w:rtl/>
+          <w:lang w:bidi="fa-IR"/>
+        </w:rPr>
+        <w:t>۶- نتایج تجربی</w:t>
+      </w:r>
+    </w:p>
+    <w:p>
+      <w:pPr>
+        <w:bidi/>
+        <w:rPr>
+          <w:rFonts w:ascii="IRANSansX Bold" w:hAnsi="IRANSansX Bold" w:cs="IRANSansX Bold"/>
+          <w:sz w:val="32"/>
+          <w:szCs w:val="32"/>
+          <w:lang w:bidi="fa-IR"/>
+        </w:rPr>
+      </w:pPr>
+      <w:r>
+        <w:rPr>
+          <w:rFonts w:ascii="IRANSansX Bold" w:hAnsi="IRANSansX Bold" w:cs="IRANSansX Bold" w:hint="cs"/>
+          <w:sz w:val="32"/>
+          <w:szCs w:val="32"/>
+          <w:rtl/>
+          <w:lang w:bidi="fa-IR"/>
+        </w:rPr>
+        <w:t>۱-۶ نقاط ضعف</w:t>
+      </w:r>
+    </w:p>
+    <w:p>
+      <w:pPr>
+        <w:bidi/>
+        <w:rPr>
+          <w:rFonts w:hint="cs"/>
+          <w:rtl/>
+          <w:lang w:bidi="fa-IR"/>
+        </w:rPr>
+      </w:pPr>
+    </w:p>
+    <w:p>
+      <w:pPr>
+        <w:bidi/>
+        <w:rPr>
+          <w:rFonts w:ascii="IRANSansX Bold" w:hAnsi="IRANSansX Bold" w:cs="IRANSansX Bold"/>
+          <w:sz w:val="32"/>
+          <w:szCs w:val="32"/>
+          <w:lang w:bidi="fa-IR"/>
+        </w:rPr>
+      </w:pPr>
+      <w:r>
+        <w:rPr>
+          <w:rFonts w:ascii="IRANSansX Bold" w:hAnsi="IRANSansX Bold" w:cs="IRANSansX Bold" w:hint="cs"/>
+          <w:sz w:val="32"/>
+          <w:szCs w:val="32"/>
+          <w:rtl/>
+          <w:lang w:bidi="fa-IR"/>
+        </w:rPr>
+        <w:t>۲-۶ نقاط قوت</w:t>
+      </w:r>
+    </w:p>
+    <w:p>
+      <w:pPr>
+        <w:bidi/>
+        <w:rPr>
+          <w:rFonts w:hint="cs"/>
+          <w:rtl/>
+          <w:lang w:bidi="fa-IR"/>
+        </w:rPr>
+      </w:pPr>
+    </w:p>
+    <w:p>
+      <w:pPr>
+        <w:bidi/>
+        <w:rPr>
+          <w:rtl/>
+          <w:lang w:bidi="fa-IR"/>
+        </w:rPr>
+      </w:pPr>
+    </w:p>
+    <w:p>
+      <w:pPr>
+        <w:bidi/>
+        <w:rPr>
+          <w:rFonts w:ascii="IRANSansX Bold" w:hAnsi="IRANSansX Bold" w:cs="IRANSansX Bold" w:hint="cs"/>
+          <w:sz w:val="36"/>
+          <w:szCs w:val="36"/>
+          <w:rtl/>
+          <w:lang w:bidi="fa-IR"/>
+        </w:rPr>
+      </w:pPr>
+      <w:r>
+        <w:rPr>
+          <w:rFonts w:ascii="IRANSansX Bold" w:hAnsi="IRANSansX Bold" w:cs="IRANSansX Bold" w:hint="cs"/>
+          <w:sz w:val="36"/>
+          <w:szCs w:val="36"/>
+          <w:rtl/>
+          <w:lang w:bidi="fa-IR"/>
+        </w:rPr>
+        <w:t>۷- بحث</w:t>
+      </w:r>
       <w:bookmarkStart w:id="0" w:name="_GoBack"/>
       <w:bookmarkEnd w:id="0"/>
+    </w:p>
+    <w:p>
+      <w:pPr>
+        <w:bidi/>
+        <w:rPr>
+          <w:rFonts w:ascii="IRANSansX Bold" w:hAnsi="IRANSansX Bold" w:cs="IRANSansX Bold"/>
+          <w:sz w:val="32"/>
+          <w:szCs w:val="32"/>
+          <w:lang w:bidi="fa-IR"/>
+        </w:rPr>
+      </w:pPr>
+      <w:r>
+        <w:rPr>
+          <w:rFonts w:ascii="IRANSansX Bold" w:hAnsi="IRANSansX Bold" w:cs="IRANSansX Bold" w:hint="cs"/>
+          <w:sz w:val="32"/>
+          <w:szCs w:val="32"/>
+          <w:rtl/>
+          <w:lang w:bidi="fa-IR"/>
+        </w:rPr>
+        <w:t>۱-۷ نقاط ضعف</w:t>
+      </w:r>
+    </w:p>
+    <w:p>
+      <w:pPr>
+        <w:bidi/>
+        <w:rPr>
+          <w:rFonts w:hint="cs"/>
+          <w:rtl/>
+          <w:lang w:bidi="fa-IR"/>
+        </w:rPr>
+      </w:pPr>
+    </w:p>
+    <w:p>
+      <w:pPr>
+        <w:bidi/>
+        <w:rPr>
+          <w:rFonts w:ascii="IRANSansX Bold" w:hAnsi="IRANSansX Bold" w:cs="IRANSansX Bold" w:hint="cs"/>
+          <w:sz w:val="32"/>
+          <w:szCs w:val="32"/>
+          <w:rtl/>
+          <w:lang w:bidi="fa-IR"/>
+        </w:rPr>
+      </w:pPr>
+      <w:r>
+        <w:rPr>
+          <w:rFonts w:ascii="IRANSansX Bold" w:hAnsi="IRANSansX Bold" w:cs="IRANSansX Bold" w:hint="cs"/>
+          <w:sz w:val="32"/>
+          <w:szCs w:val="32"/>
+          <w:rtl/>
+          <w:lang w:bidi="fa-IR"/>
+        </w:rPr>
+        <w:t>۲-۷ نقاط قوت</w:t>
+      </w:r>
+    </w:p>
+    <w:p>
+      <w:pPr>
+        <w:bidi/>
+        <w:rPr>
+          <w:rtl/>
+          <w:lang w:bidi="fa-IR"/>
+        </w:rPr>
+      </w:pPr>
+    </w:p>
+    <w:p>
+      <w:pPr>
+        <w:bidi/>
+        <w:rPr>
+          <w:rFonts w:ascii="IRANSansX Bold" w:hAnsi="IRANSansX Bold" w:cs="IRANSansX Bold"/>
+          <w:sz w:val="36"/>
+          <w:szCs w:val="36"/>
+          <w:rtl/>
+          <w:lang w:bidi="fa-IR"/>
+        </w:rPr>
+      </w:pPr>
+      <w:r>
+        <w:rPr>
+          <w:rFonts w:ascii="IRANSansX Bold" w:hAnsi="IRANSansX Bold" w:cs="IRANSansX Bold" w:hint="cs"/>
+          <w:sz w:val="36"/>
+          <w:szCs w:val="36"/>
+          <w:rtl/>
+          <w:lang w:bidi="fa-IR"/>
+        </w:rPr>
+        <w:lastRenderedPageBreak/>
+        <w:t>۸- نتیجه‌گیری</w:t>
+      </w:r>
+    </w:p>
+    <w:p>
+      <w:pPr>
+        <w:bidi/>
+        <w:rPr>
+          <w:rFonts w:ascii="IRANSansX Bold" w:hAnsi="IRANSansX Bold" w:cs="IRANSansX Bold"/>
+          <w:sz w:val="32"/>
+          <w:szCs w:val="32"/>
+          <w:lang w:bidi="fa-IR"/>
+        </w:rPr>
+      </w:pPr>
+      <w:r>
+        <w:rPr>
+          <w:rFonts w:ascii="IRANSansX Bold" w:hAnsi="IRANSansX Bold" w:cs="IRANSansX Bold" w:hint="cs"/>
+          <w:sz w:val="32"/>
+          <w:szCs w:val="32"/>
+          <w:rtl/>
+          <w:lang w:bidi="fa-IR"/>
+        </w:rPr>
+        <w:t>۱-۸ نقاط ضعف</w:t>
+      </w:r>
+    </w:p>
+    <w:p>
+      <w:pPr>
+        <w:bidi/>
+        <w:rPr>
+          <w:rFonts w:hint="cs"/>
+          <w:rtl/>
+          <w:lang w:bidi="fa-IR"/>
+        </w:rPr>
+      </w:pPr>
+    </w:p>
+    <w:p>
+      <w:pPr>
+        <w:bidi/>
+        <w:rPr>
+          <w:rFonts w:ascii="IRANSansX Bold" w:hAnsi="IRANSansX Bold" w:cs="IRANSansX Bold" w:hint="cs"/>
+          <w:sz w:val="32"/>
+          <w:szCs w:val="32"/>
+          <w:rtl/>
+          <w:lang w:bidi="fa-IR"/>
+        </w:rPr>
+      </w:pPr>
+      <w:r>
+        <w:rPr>
+          <w:rFonts w:ascii="IRANSansX Bold" w:hAnsi="IRANSansX Bold" w:cs="IRANSansX Bold" w:hint="cs"/>
+          <w:sz w:val="32"/>
+          <w:szCs w:val="32"/>
+          <w:rtl/>
+          <w:lang w:bidi="fa-IR"/>
+        </w:rPr>
+        <w:t>۲-۸ نقاط قوت</w:t>
+      </w:r>
+    </w:p>
+    <w:p>
+      <w:pPr>
+        <w:bidi/>
+        <w:rPr>
+          <w:rFonts w:hint="cs"/>
+          <w:rtl/>
+          <w:lang w:bidi="fa-IR"/>
+        </w:rPr>
+      </w:pPr>
     </w:p>
     <w:sectPr>
       <w:pgSz w:w="12240" w:h="15840"/>

</xml_diff>

<commit_message>
Add previuos notes to report
</commit_message>
<xml_diff>
--- a/Homework.docx
+++ b/Homework.docx
@@ -79,7 +79,7 @@
                     <pic:cNvPicPr/>
                   </pic:nvPicPr>
                   <pic:blipFill>
-                    <a:blip r:embed="rId4" cstate="print">
+                    <a:blip r:embed="rId5" cstate="print">
                       <a:duotone>
                         <a:prstClr val="black"/>
                         <a:schemeClr val="tx2">
@@ -343,7 +343,6 @@
       <w:pPr>
         <w:bidi/>
         <w:rPr>
-          <w:rFonts w:hint="cs"/>
           <w:rtl/>
           <w:lang w:bidi="fa-IR"/>
         </w:rPr>
@@ -355,13 +354,87 @@
           <w:lang w:bidi="fa-IR"/>
         </w:rPr>
         <w:lastRenderedPageBreak/>
-        <w:t>برای این تکلیف من مقاله فلان را انتخاب کرده‌ام.</w:t>
-      </w:r>
-    </w:p>
-    <w:p>
-      <w:pPr>
-        <w:bidi/>
-        <w:rPr>
+        <w:t>مقاله انتخابی:</w:t>
+      </w:r>
+    </w:p>
+    <w:p>
+      <w:pPr>
+        <w:rPr>
+          <w:rFonts w:asciiTheme="majorBidi" w:hAnsiTheme="majorBidi" w:cstheme="majorBidi"/>
+          <w:color w:val="222222"/>
+          <w:shd w:val="clear" w:color="auto" w:fill="FFFFFF"/>
+          <w:rtl/>
+        </w:rPr>
+      </w:pPr>
+      <w:r>
+        <w:rPr>
+          <w:rFonts w:asciiTheme="majorBidi" w:hAnsiTheme="majorBidi" w:cstheme="majorBidi"/>
+          <w:color w:val="222222"/>
+          <w:shd w:val="clear" w:color="auto" w:fill="FFFFFF"/>
+        </w:rPr>
+        <w:t>Yu, Liang-</w:t>
+      </w:r>
+      <w:proofErr w:type="spellStart"/>
+      <w:r>
+        <w:rPr>
+          <w:rFonts w:asciiTheme="majorBidi" w:hAnsiTheme="majorBidi" w:cstheme="majorBidi"/>
+          <w:color w:val="222222"/>
+          <w:shd w:val="clear" w:color="auto" w:fill="FFFFFF"/>
+        </w:rPr>
+        <w:t>Chih</w:t>
+      </w:r>
+      <w:proofErr w:type="spellEnd"/>
+      <w:r>
+        <w:rPr>
+          <w:rFonts w:asciiTheme="majorBidi" w:hAnsiTheme="majorBidi" w:cstheme="majorBidi"/>
+          <w:color w:val="222222"/>
+          <w:shd w:val="clear" w:color="auto" w:fill="FFFFFF"/>
+        </w:rPr>
+        <w:t xml:space="preserve">, et al. "Refining word </w:t>
+      </w:r>
+      <w:proofErr w:type="spellStart"/>
+      <w:r>
+        <w:rPr>
+          <w:rFonts w:asciiTheme="majorBidi" w:hAnsiTheme="majorBidi" w:cstheme="majorBidi"/>
+          <w:color w:val="222222"/>
+          <w:shd w:val="clear" w:color="auto" w:fill="FFFFFF"/>
+        </w:rPr>
+        <w:t>embeddings</w:t>
+      </w:r>
+      <w:proofErr w:type="spellEnd"/>
+      <w:r>
+        <w:rPr>
+          <w:rFonts w:asciiTheme="majorBidi" w:hAnsiTheme="majorBidi" w:cstheme="majorBidi"/>
+          <w:color w:val="222222"/>
+          <w:shd w:val="clear" w:color="auto" w:fill="FFFFFF"/>
+        </w:rPr>
+        <w:t xml:space="preserve"> using intensity scores for sentiment analysis." </w:t>
+      </w:r>
+      <w:r>
+        <w:rPr>
+          <w:rFonts w:asciiTheme="majorBidi" w:hAnsiTheme="majorBidi" w:cstheme="majorBidi"/>
+          <w:i/>
+          <w:iCs/>
+          <w:color w:val="222222"/>
+          <w:shd w:val="clear" w:color="auto" w:fill="FFFFFF"/>
+        </w:rPr>
+        <w:t>IEEE/ACM Transactions on Audio, Speech, and Language Processing</w:t>
+      </w:r>
+      <w:r>
+        <w:rPr>
+          <w:rFonts w:asciiTheme="majorBidi" w:hAnsiTheme="majorBidi" w:cstheme="majorBidi"/>
+          <w:color w:val="222222"/>
+          <w:shd w:val="clear" w:color="auto" w:fill="FFFFFF"/>
+        </w:rPr>
+        <w:t> 26.3 (2017): 671-681.</w:t>
+      </w:r>
+    </w:p>
+    <w:p>
+      <w:pPr>
+        <w:rPr>
+          <w:rFonts w:asciiTheme="majorBidi" w:hAnsiTheme="majorBidi" w:cstheme="majorBidi"/>
+          <w:sz w:val="40"/>
+          <w:szCs w:val="40"/>
           <w:rtl/>
           <w:lang w:bidi="fa-IR"/>
         </w:rPr>
@@ -415,10 +488,19 @@
       <w:pPr>
         <w:bidi/>
         <w:rPr>
-          <w:rtl/>
-          <w:lang w:bidi="fa-IR"/>
-        </w:rPr>
-      </w:pPr>
+          <w:rFonts w:hint="cs"/>
+          <w:rtl/>
+          <w:lang w:bidi="fa-IR"/>
+        </w:rPr>
+      </w:pPr>
+      <w:r>
+        <w:rPr>
+          <w:rFonts w:hint="cs"/>
+          <w:rtl/>
+          <w:lang w:bidi="fa-IR"/>
+        </w:rPr>
+        <w:t>نقطه ضعفی پیدا نشد.</w:t>
+      </w:r>
     </w:p>
     <w:p>
       <w:pPr>
@@ -444,12 +526,125 @@
     </w:p>
     <w:p>
       <w:pPr>
-        <w:bidi/>
-        <w:rPr>
-          <w:rtl/>
-          <w:lang w:bidi="fa-IR"/>
-        </w:rPr>
-      </w:pPr>
+        <w:pStyle w:val="ListParagraph"/>
+        <w:numPr>
+          <w:ilvl w:val="0"/>
+          <w:numId w:val="2"/>
+        </w:numPr>
+        <w:bidi/>
+        <w:rPr>
+          <w:rFonts w:hint="cs"/>
+          <w:lang w:bidi="fa-IR"/>
+        </w:rPr>
+      </w:pPr>
+      <w:r>
+        <w:rPr>
+          <w:rFonts w:hint="cs"/>
+          <w:rtl/>
+          <w:lang w:bidi="fa-IR"/>
+        </w:rPr>
+        <w:t>عنوان ده کلمه است که تعداد کلماتش قابل قبول است.</w:t>
+      </w:r>
+    </w:p>
+    <w:p>
+      <w:pPr>
+        <w:pStyle w:val="ListParagraph"/>
+        <w:numPr>
+          <w:ilvl w:val="0"/>
+          <w:numId w:val="2"/>
+        </w:numPr>
+        <w:bidi/>
+        <w:rPr>
+          <w:rFonts w:hint="cs"/>
+          <w:lang w:bidi="fa-IR"/>
+        </w:rPr>
+      </w:pPr>
+      <w:r>
+        <w:rPr>
+          <w:rFonts w:hint="cs"/>
+          <w:rtl/>
+          <w:lang w:bidi="fa-IR"/>
+        </w:rPr>
+        <w:t xml:space="preserve">عنوان به خوبی جوانب کار را پوشش داده است؛ یعنی قرار است از تکنیک </w:t>
+      </w:r>
+      <w:r>
+        <w:rPr>
+          <w:lang w:bidi="fa-IR"/>
+        </w:rPr>
+        <w:t>Refining Word Embeddings</w:t>
+      </w:r>
+      <w:r>
+        <w:rPr>
+          <w:rFonts w:hint="cs"/>
+          <w:rtl/>
+          <w:lang w:bidi="fa-IR"/>
+        </w:rPr>
+        <w:t xml:space="preserve"> با استفاده از </w:t>
+      </w:r>
+      <w:r>
+        <w:rPr>
+          <w:lang w:bidi="fa-IR"/>
+        </w:rPr>
+        <w:t>Intensity Score</w:t>
+      </w:r>
+      <w:r>
+        <w:rPr>
+          <w:rFonts w:hint="cs"/>
+          <w:rtl/>
+          <w:lang w:bidi="fa-IR"/>
+        </w:rPr>
+        <w:t xml:space="preserve"> و در کاربرد </w:t>
+      </w:r>
+      <w:r>
+        <w:rPr>
+          <w:lang w:bidi="fa-IR"/>
+        </w:rPr>
+        <w:t xml:space="preserve">Sentiment Analysis </w:t>
+      </w:r>
+      <w:r>
+        <w:rPr>
+          <w:rFonts w:hint="cs"/>
+          <w:rtl/>
+          <w:lang w:bidi="fa-IR"/>
+        </w:rPr>
+        <w:t xml:space="preserve"> استفاده شود.</w:t>
+      </w:r>
+    </w:p>
+    <w:p>
+      <w:pPr>
+        <w:pStyle w:val="ListParagraph"/>
+        <w:numPr>
+          <w:ilvl w:val="0"/>
+          <w:numId w:val="2"/>
+        </w:numPr>
+        <w:bidi/>
+        <w:rPr>
+          <w:rtl/>
+          <w:lang w:bidi="fa-IR"/>
+        </w:rPr>
+      </w:pPr>
+      <w:r>
+        <w:rPr>
+          <w:rFonts w:hint="cs"/>
+          <w:rtl/>
+          <w:lang w:bidi="fa-IR"/>
+        </w:rPr>
+        <w:t xml:space="preserve">حروف اول تمام کلمات بزرگ نوشته شده است و حرف اول </w:t>
+      </w:r>
+      <w:r>
+        <w:rPr>
+          <w:lang w:bidi="fa-IR"/>
+        </w:rPr>
+        <w:t>for</w:t>
+      </w:r>
+      <w:r>
+        <w:rPr>
+          <w:rFonts w:hint="cs"/>
+          <w:rtl/>
+          <w:lang w:bidi="fa-IR"/>
+        </w:rPr>
+        <w:t xml:space="preserve"> چون حرف اضافه است بزرگ نشده است.</w:t>
+      </w:r>
     </w:p>
     <w:p>
       <w:pPr>
@@ -497,180 +692,35 @@
     </w:p>
     <w:p>
       <w:pPr>
-        <w:bidi/>
-        <w:rPr>
-          <w:rtl/>
-          <w:lang w:bidi="fa-IR"/>
-        </w:rPr>
-      </w:pPr>
-    </w:p>
-    <w:p>
-      <w:pPr>
+        <w:pStyle w:val="ListParagraph"/>
+        <w:numPr>
+          <w:ilvl w:val="0"/>
+          <w:numId w:val="5"/>
+        </w:numPr>
         <w:bidi/>
         <w:rPr>
           <w:rFonts w:ascii="IRANSansX Bold" w:hAnsi="IRANSansX Bold" w:cs="IRANSansX Bold"/>
           <w:sz w:val="32"/>
           <w:szCs w:val="32"/>
-          <w:rtl/>
-          <w:lang w:bidi="fa-IR"/>
-        </w:rPr>
-      </w:pPr>
-      <w:r>
-        <w:rPr>
-          <w:rFonts w:ascii="IRANSansX Bold" w:hAnsi="IRANSansX Bold" w:cs="IRANSansX Bold" w:hint="cs"/>
-          <w:sz w:val="32"/>
-          <w:szCs w:val="32"/>
-          <w:rtl/>
-          <w:lang w:bidi="fa-IR"/>
-        </w:rPr>
-        <w:t>۲-۲ نقاط قوت</w:t>
-      </w:r>
-    </w:p>
-    <w:p>
-      <w:pPr>
-        <w:bidi/>
-        <w:rPr>
-          <w:rtl/>
-          <w:lang w:bidi="fa-IR"/>
-        </w:rPr>
-      </w:pPr>
-    </w:p>
-    <w:p>
-      <w:pPr>
-        <w:bidi/>
-        <w:rPr>
-          <w:rFonts w:ascii="IRANSansX Bold" w:hAnsi="IRANSansX Bold" w:cs="IRANSansX Bold" w:hint="cs"/>
-          <w:sz w:val="36"/>
-          <w:szCs w:val="36"/>
-          <w:rtl/>
-          <w:lang w:bidi="fa-IR"/>
-        </w:rPr>
-      </w:pPr>
-      <w:r>
-        <w:rPr>
-          <w:rFonts w:ascii="IRANSansX Bold" w:hAnsi="IRANSansX Bold" w:cs="IRANSansX Bold" w:hint="cs"/>
-          <w:sz w:val="36"/>
-          <w:szCs w:val="36"/>
-          <w:rtl/>
-          <w:lang w:bidi="fa-IR"/>
-        </w:rPr>
-        <w:t>۳- مقدمه</w:t>
-      </w:r>
-    </w:p>
-    <w:p>
-      <w:pPr>
-        <w:bidi/>
-        <w:rPr>
-          <w:rFonts w:ascii="IRANSansX Bold" w:hAnsi="IRANSansX Bold" w:cs="IRANSansX Bold" w:hint="cs"/>
-          <w:sz w:val="32"/>
-          <w:szCs w:val="32"/>
-          <w:rtl/>
-          <w:lang w:bidi="fa-IR"/>
-        </w:rPr>
-      </w:pPr>
-      <w:r>
-        <w:rPr>
-          <w:rFonts w:ascii="IRANSansX Bold" w:hAnsi="IRANSansX Bold" w:cs="IRANSansX Bold" w:hint="cs"/>
-          <w:sz w:val="32"/>
-          <w:szCs w:val="32"/>
-          <w:rtl/>
-          <w:lang w:bidi="fa-IR"/>
-        </w:rPr>
-        <w:t>۱-۳ نقاط ضعف</w:t>
-      </w:r>
-    </w:p>
-    <w:p>
-      <w:pPr>
-        <w:bidi/>
-        <w:rPr>
-          <w:rtl/>
-          <w:lang w:bidi="fa-IR"/>
-        </w:rPr>
-      </w:pPr>
-    </w:p>
-    <w:p>
-      <w:pPr>
-        <w:bidi/>
-        <w:rPr>
-          <w:rFonts w:ascii="IRANSansX Bold" w:hAnsi="IRANSansX Bold" w:cs="IRANSansX Bold" w:hint="cs"/>
-          <w:sz w:val="32"/>
-          <w:szCs w:val="32"/>
-          <w:rtl/>
-          <w:lang w:bidi="fa-IR"/>
-        </w:rPr>
-      </w:pPr>
-      <w:r>
-        <w:rPr>
-          <w:rFonts w:ascii="IRANSansX Bold" w:hAnsi="IRANSansX Bold" w:cs="IRANSansX Bold" w:hint="cs"/>
-          <w:sz w:val="32"/>
-          <w:szCs w:val="32"/>
-          <w:rtl/>
-          <w:lang w:bidi="fa-IR"/>
-        </w:rPr>
-        <w:t>۲-۳ نقاط قوت</w:t>
-      </w:r>
-    </w:p>
-    <w:p>
-      <w:pPr>
-        <w:bidi/>
-        <w:rPr>
-          <w:rtl/>
-          <w:lang w:bidi="fa-IR"/>
-        </w:rPr>
-      </w:pPr>
-    </w:p>
-    <w:p>
-      <w:pPr>
-        <w:bidi/>
-        <w:rPr>
-          <w:rFonts w:ascii="IRANSansX Bold" w:hAnsi="IRANSansX Bold" w:cs="IRANSansX Bold" w:hint="cs"/>
-          <w:sz w:val="36"/>
-          <w:szCs w:val="36"/>
-          <w:rtl/>
-          <w:lang w:bidi="fa-IR"/>
-        </w:rPr>
-      </w:pPr>
-      <w:r>
-        <w:rPr>
-          <w:rFonts w:ascii="IRANSansX Bold" w:hAnsi="IRANSansX Bold" w:cs="IRANSansX Bold" w:hint="cs"/>
-          <w:sz w:val="36"/>
-          <w:szCs w:val="36"/>
-          <w:rtl/>
-          <w:lang w:bidi="fa-IR"/>
-        </w:rPr>
-        <w:t>۴- مرور سوابق</w:t>
-      </w:r>
-    </w:p>
-    <w:p>
-      <w:pPr>
-        <w:bidi/>
-        <w:rPr>
-          <w:rFonts w:ascii="IRANSansX Bold" w:hAnsi="IRANSansX Bold" w:cs="IRANSansX Bold" w:hint="cs"/>
-          <w:sz w:val="32"/>
-          <w:szCs w:val="32"/>
-          <w:rtl/>
-          <w:lang w:bidi="fa-IR"/>
-        </w:rPr>
-      </w:pPr>
-      <w:r>
-        <w:rPr>
-          <w:rFonts w:ascii="IRANSansX Bold" w:hAnsi="IRANSansX Bold" w:cs="IRANSansX Bold" w:hint="cs"/>
-          <w:sz w:val="32"/>
-          <w:szCs w:val="32"/>
-          <w:rtl/>
-          <w:lang w:bidi="fa-IR"/>
-        </w:rPr>
-        <w:t>۱-۴ نقاط ضعف</w:t>
-      </w:r>
-    </w:p>
-    <w:p>
-      <w:pPr>
-        <w:bidi/>
-        <w:rPr>
-          <w:rtl/>
-          <w:lang w:bidi="fa-IR"/>
-        </w:rPr>
-      </w:pPr>
+          <w:lang w:bidi="fa-IR"/>
+        </w:rPr>
+      </w:pPr>
+      <w:r>
+        <w:rPr>
+          <w:rFonts w:hint="cs"/>
+          <w:rtl/>
+          <w:lang w:bidi="fa-IR"/>
+        </w:rPr>
+        <w:t xml:space="preserve">چکیده شامل برتری کمی مدل ارائه شده نیست؛ اگرچه </w:t>
+      </w:r>
+      <w:r>
+        <w:rPr>
+          <w:rFonts w:hint="cs"/>
+          <w:rtl/>
+          <w:lang w:bidi="fa-IR"/>
+        </w:rPr>
+        <w:t>مجموعه‌داده تبیین شده است.</w:t>
+      </w:r>
     </w:p>
     <w:p>
       <w:pPr>
@@ -691,11 +741,216 @@
           <w:rtl/>
           <w:lang w:bidi="fa-IR"/>
         </w:rPr>
-        <w:t>۲-۴ نقاط قوت</w:t>
-      </w:r>
-    </w:p>
-    <w:p>
-      <w:pPr>
+        <w:t xml:space="preserve"> </w:t>
+      </w:r>
+      <w:r>
+        <w:rPr>
+          <w:rFonts w:ascii="IRANSansX Bold" w:hAnsi="IRANSansX Bold" w:cs="IRANSansX Bold" w:hint="cs"/>
+          <w:sz w:val="32"/>
+          <w:szCs w:val="32"/>
+          <w:rtl/>
+          <w:lang w:bidi="fa-IR"/>
+        </w:rPr>
+        <w:t>۲-۲ نقاط قوت</w:t>
+      </w:r>
+    </w:p>
+    <w:p>
+      <w:pPr>
+        <w:pStyle w:val="ListParagraph"/>
+        <w:numPr>
+          <w:ilvl w:val="0"/>
+          <w:numId w:val="4"/>
+        </w:numPr>
+        <w:bidi/>
+        <w:rPr>
+          <w:rFonts w:hint="cs"/>
+          <w:lang w:bidi="fa-IR"/>
+        </w:rPr>
+      </w:pPr>
+      <w:r>
+        <w:rPr>
+          <w:rFonts w:hint="cs"/>
+          <w:rtl/>
+          <w:lang w:bidi="fa-IR"/>
+        </w:rPr>
+        <w:t>چکیده شامل 244 کلمه است که در محدوده مناسب پنجاه تا سیصد کلمه قرار دارد.</w:t>
+      </w:r>
+    </w:p>
+    <w:p>
+      <w:pPr>
+        <w:pStyle w:val="ListParagraph"/>
+        <w:numPr>
+          <w:ilvl w:val="0"/>
+          <w:numId w:val="4"/>
+        </w:numPr>
+        <w:bidi/>
+        <w:rPr>
+          <w:rFonts w:hint="cs"/>
+          <w:lang w:bidi="fa-IR"/>
+        </w:rPr>
+      </w:pPr>
+      <w:r>
+        <w:rPr>
+          <w:rFonts w:hint="cs"/>
+          <w:rtl/>
+          <w:lang w:bidi="fa-IR"/>
+        </w:rPr>
+        <w:t>چکیده شامل ارجاع، علائم‌اختصاری، کوته‌نوشت، فرمول، شکل و جدول نیست.</w:t>
+      </w:r>
+    </w:p>
+    <w:p>
+      <w:pPr>
+        <w:pStyle w:val="ListParagraph"/>
+        <w:numPr>
+          <w:ilvl w:val="0"/>
+          <w:numId w:val="4"/>
+        </w:numPr>
+        <w:bidi/>
+        <w:rPr>
+          <w:lang w:bidi="fa-IR"/>
+        </w:rPr>
+      </w:pPr>
+      <w:r>
+        <w:rPr>
+          <w:rFonts w:hint="cs"/>
+          <w:rtl/>
+          <w:lang w:bidi="fa-IR"/>
+        </w:rPr>
+        <w:lastRenderedPageBreak/>
+        <w:t>چکیده دقیقا یک پاراگراف است.</w:t>
+      </w:r>
+    </w:p>
+    <w:p>
+      <w:pPr>
+        <w:pStyle w:val="ListParagraph"/>
+        <w:numPr>
+          <w:ilvl w:val="0"/>
+          <w:numId w:val="5"/>
+        </w:numPr>
+        <w:bidi/>
+        <w:rPr>
+          <w:lang w:bidi="fa-IR"/>
+        </w:rPr>
+      </w:pPr>
+      <w:r>
+        <w:rPr>
+          <w:rFonts w:hint="cs"/>
+          <w:rtl/>
+          <w:lang w:bidi="fa-IR"/>
+        </w:rPr>
+        <w:t>چکیده شامل چهار کلمه کلیدی است.</w:t>
+      </w:r>
+      <w:r>
+        <w:t xml:space="preserve"> </w:t>
+      </w:r>
+      <w:r>
+        <w:rPr>
+          <w:rFonts w:hint="cs"/>
+          <w:rtl/>
+          <w:lang w:bidi="fa-IR"/>
+        </w:rPr>
+        <w:t xml:space="preserve">کلمات کلیدی </w:t>
+      </w:r>
+      <w:r>
+        <w:rPr>
+          <w:rFonts w:hint="cs"/>
+          <w:rtl/>
+          <w:lang w:bidi="fa-IR"/>
+        </w:rPr>
+        <w:t xml:space="preserve">نه چندان کلی هستند و نه چندان جزئی. </w:t>
+      </w:r>
+      <w:r>
+        <w:rPr>
+          <w:rFonts w:hint="cs"/>
+          <w:rtl/>
+          <w:lang w:bidi="fa-IR"/>
+        </w:rPr>
+        <w:t xml:space="preserve">هرچند </w:t>
+      </w:r>
+      <w:r>
+        <w:rPr>
+          <w:rFonts w:hint="cs"/>
+          <w:rtl/>
+          <w:lang w:bidi="fa-IR"/>
+        </w:rPr>
+        <w:t xml:space="preserve">کلمه کلیدی </w:t>
+      </w:r>
+      <w:r>
+        <w:rPr>
+          <w:lang w:bidi="fa-IR"/>
+        </w:rPr>
+        <w:t>word vector refinement</w:t>
+      </w:r>
+      <w:r>
+        <w:rPr>
+          <w:rFonts w:hint="cs"/>
+          <w:rtl/>
+          <w:lang w:bidi="fa-IR"/>
+        </w:rPr>
+        <w:t>‌</w:t>
+      </w:r>
+      <w:r>
+        <w:rPr>
+          <w:rFonts w:hint="cs"/>
+          <w:rtl/>
+          <w:lang w:bidi="fa-IR"/>
+        </w:rPr>
+        <w:t xml:space="preserve"> نسبتا جزئی است.</w:t>
+      </w:r>
+    </w:p>
+    <w:p>
+      <w:pPr>
+        <w:pStyle w:val="ListParagraph"/>
+        <w:numPr>
+          <w:ilvl w:val="0"/>
+          <w:numId w:val="5"/>
+        </w:numPr>
+        <w:bidi/>
+        <w:rPr>
+          <w:lang w:bidi="fa-IR"/>
+        </w:rPr>
+      </w:pPr>
+      <w:r>
+        <w:rPr>
+          <w:rFonts w:hint="cs"/>
+          <w:rtl/>
+          <w:lang w:bidi="fa-IR"/>
+        </w:rPr>
+        <w:t>حوزه کار به خوبی بیان شده است و نواقص کارهای موجود به صورت مختصر و مفید گفته شده است.</w:t>
+      </w:r>
+      <w:r>
+        <w:rPr>
+          <w:rFonts w:hint="cs"/>
+          <w:rtl/>
+          <w:lang w:bidi="fa-IR"/>
+        </w:rPr>
+        <w:t xml:space="preserve"> روش کار هم بیان شده است.</w:t>
+      </w:r>
+    </w:p>
+    <w:p>
+      <w:pPr>
+        <w:pStyle w:val="ListParagraph"/>
+        <w:numPr>
+          <w:ilvl w:val="0"/>
+          <w:numId w:val="5"/>
+        </w:numPr>
+        <w:bidi/>
+        <w:rPr>
+          <w:lang w:bidi="fa-IR"/>
+        </w:rPr>
+      </w:pPr>
+      <w:r>
+        <w:rPr>
+          <w:rFonts w:hint="cs"/>
+          <w:rtl/>
+          <w:lang w:bidi="fa-IR"/>
+        </w:rPr>
+        <w:t xml:space="preserve">هر جمله، حداکثر ۵ خط مقاله است. </w:t>
+      </w:r>
+    </w:p>
+    <w:p>
+      <w:pPr>
+        <w:pStyle w:val="ListParagraph"/>
         <w:bidi/>
         <w:rPr>
           <w:rtl/>
@@ -722,8 +977,222 @@
           <w:rtl/>
           <w:lang w:bidi="fa-IR"/>
         </w:rPr>
-        <w:t>۵- روش پیشنهادی</w:t>
-      </w:r>
+        <w:t>۳- مقدمه</w:t>
+      </w:r>
+    </w:p>
+    <w:p>
+      <w:pPr>
+        <w:bidi/>
+        <w:rPr>
+          <w:rFonts w:ascii="IRANSansX Bold" w:hAnsi="IRANSansX Bold" w:cs="IRANSansX Bold" w:hint="cs"/>
+          <w:sz w:val="32"/>
+          <w:szCs w:val="32"/>
+          <w:rtl/>
+          <w:lang w:bidi="fa-IR"/>
+        </w:rPr>
+      </w:pPr>
+      <w:r>
+        <w:rPr>
+          <w:rFonts w:ascii="IRANSansX Bold" w:hAnsi="IRANSansX Bold" w:cs="IRANSansX Bold" w:hint="cs"/>
+          <w:sz w:val="32"/>
+          <w:szCs w:val="32"/>
+          <w:rtl/>
+          <w:lang w:bidi="fa-IR"/>
+        </w:rPr>
+        <w:t>۱-۳ نقاط ضعف</w:t>
+      </w:r>
+    </w:p>
+    <w:p>
+      <w:pPr>
+        <w:pStyle w:val="ListParagraph"/>
+        <w:numPr>
+          <w:ilvl w:val="0"/>
+          <w:numId w:val="6"/>
+        </w:numPr>
+        <w:bidi/>
+        <w:rPr>
+          <w:rtl/>
+          <w:lang w:bidi="fa-IR"/>
+        </w:rPr>
+      </w:pPr>
+      <w:r>
+        <w:rPr>
+          <w:rFonts w:hint="cs"/>
+          <w:rtl/>
+          <w:lang w:bidi="fa-IR"/>
+        </w:rPr>
+        <w:t xml:space="preserve">ارجاع به </w:t>
+      </w:r>
+      <w:r>
+        <w:rPr>
+          <w:lang w:bidi="fa-IR"/>
+        </w:rPr>
+        <w:t>[24]</w:t>
+      </w:r>
+      <w:r>
+        <w:rPr>
+          <w:rFonts w:hint="cs"/>
+          <w:rtl/>
+          <w:lang w:bidi="fa-IR"/>
+        </w:rPr>
+        <w:t xml:space="preserve"> و </w:t>
+      </w:r>
+      <w:r>
+        <w:rPr>
+          <w:lang w:bidi="fa-IR"/>
+        </w:rPr>
+        <w:t>[25]</w:t>
+      </w:r>
+      <w:r>
+        <w:rPr>
+          <w:rFonts w:hint="cs"/>
+          <w:rtl/>
+          <w:lang w:bidi="fa-IR"/>
+        </w:rPr>
+        <w:t xml:space="preserve"> جزئی از ساختار جمله است؛ درحالی که نباید باشد کما</w:t>
+      </w:r>
+      <w:r>
+        <w:rPr>
+          <w:lang w:bidi="fa-IR"/>
+        </w:rPr>
+        <w:t xml:space="preserve"> </w:t>
+      </w:r>
+      <w:r>
+        <w:rPr>
+          <w:rFonts w:hint="cs"/>
+          <w:rtl/>
+          <w:lang w:bidi="fa-IR"/>
+        </w:rPr>
+        <w:t>اینکه در مابقی موارد رعایت شده است.</w:t>
+      </w:r>
+    </w:p>
+    <w:p>
+      <w:pPr>
+        <w:pStyle w:val="ListParagraph"/>
+        <w:numPr>
+          <w:ilvl w:val="0"/>
+          <w:numId w:val="6"/>
+        </w:numPr>
+        <w:bidi/>
+        <w:rPr>
+          <w:lang w:bidi="fa-IR"/>
+        </w:rPr>
+      </w:pPr>
+      <w:r>
+        <w:rPr>
+          <w:rFonts w:hint="cs"/>
+          <w:rtl/>
+          <w:lang w:bidi="fa-IR"/>
+        </w:rPr>
+        <w:t xml:space="preserve">در انتهای قسمت مقدمه و در جایی که ساختار ادامه مقاله مشخص است، در می‌یابیم که اطلاعات چندان جدیدی بدست نمی‌آید؛ </w:t>
+      </w:r>
+      <w:r>
+        <w:rPr>
+          <w:rFonts w:hint="cs"/>
+          <w:rtl/>
+          <w:lang w:bidi="fa-IR"/>
+        </w:rPr>
+        <w:t>یعنی ما می‌دانیم که بخش ۲ شامل کارهای پیشین، بخش ۳ شامل مدل پیشنهادی، بخش ۴، نتایج ارزیابی و بخش ۵ نتیجه‌گیری است. پس بهتر بود بیان این قسمت دقیق‌تر می‌بود.</w:t>
+      </w:r>
+      <w:bookmarkStart w:id="0" w:name="_GoBack"/>
+      <w:bookmarkEnd w:id="0"/>
+    </w:p>
+    <w:p>
+      <w:pPr>
+        <w:bidi/>
+        <w:rPr>
+          <w:rFonts w:ascii="IRANSansX Bold" w:hAnsi="IRANSansX Bold" w:cs="IRANSansX Bold" w:hint="cs"/>
+          <w:sz w:val="32"/>
+          <w:szCs w:val="32"/>
+          <w:rtl/>
+          <w:lang w:bidi="fa-IR"/>
+        </w:rPr>
+      </w:pPr>
+      <w:r>
+        <w:rPr>
+          <w:rFonts w:ascii="IRANSansX Bold" w:hAnsi="IRANSansX Bold" w:cs="IRANSansX Bold" w:hint="cs"/>
+          <w:sz w:val="32"/>
+          <w:szCs w:val="32"/>
+          <w:rtl/>
+          <w:lang w:bidi="fa-IR"/>
+        </w:rPr>
+        <w:t>۲-۳ نقاط قوت</w:t>
+      </w:r>
+    </w:p>
+    <w:p>
+      <w:pPr>
+        <w:pStyle w:val="ListParagraph"/>
+        <w:numPr>
+          <w:ilvl w:val="0"/>
+          <w:numId w:val="7"/>
+        </w:numPr>
+        <w:bidi/>
+        <w:rPr>
+          <w:rtl/>
+          <w:lang w:bidi="fa-IR"/>
+        </w:rPr>
+      </w:pPr>
+      <w:r>
+        <w:rPr>
+          <w:rFonts w:hint="cs"/>
+          <w:rtl/>
+          <w:lang w:bidi="fa-IR"/>
+        </w:rPr>
+        <w:t>جملات و عبارات کلیشه‌ای تنها در حد یک خط و آن هم در ابتدای مقاله وجود دارد و مابقی جملات این بخش غیرکلیشه‌ای است.</w:t>
+      </w:r>
+    </w:p>
+    <w:p>
+      <w:pPr>
+        <w:bidi/>
+        <w:rPr>
+          <w:rFonts w:ascii="IRANSansX Bold" w:hAnsi="IRANSansX Bold" w:cs="IRANSansX Bold" w:hint="cs"/>
+          <w:sz w:val="36"/>
+          <w:szCs w:val="36"/>
+          <w:rtl/>
+          <w:lang w:bidi="fa-IR"/>
+        </w:rPr>
+      </w:pPr>
+      <w:r>
+        <w:rPr>
+          <w:rFonts w:ascii="IRANSansX Bold" w:hAnsi="IRANSansX Bold" w:cs="IRANSansX Bold" w:hint="cs"/>
+          <w:sz w:val="36"/>
+          <w:szCs w:val="36"/>
+          <w:rtl/>
+          <w:lang w:bidi="fa-IR"/>
+        </w:rPr>
+        <w:t>۴- مرور سوابق</w:t>
+      </w:r>
+    </w:p>
+    <w:p>
+      <w:pPr>
+        <w:bidi/>
+        <w:rPr>
+          <w:rFonts w:ascii="IRANSansX Bold" w:hAnsi="IRANSansX Bold" w:cs="IRANSansX Bold" w:hint="cs"/>
+          <w:sz w:val="32"/>
+          <w:szCs w:val="32"/>
+          <w:rtl/>
+          <w:lang w:bidi="fa-IR"/>
+        </w:rPr>
+      </w:pPr>
+      <w:r>
+        <w:rPr>
+          <w:rFonts w:ascii="IRANSansX Bold" w:hAnsi="IRANSansX Bold" w:cs="IRANSansX Bold" w:hint="cs"/>
+          <w:sz w:val="32"/>
+          <w:szCs w:val="32"/>
+          <w:rtl/>
+          <w:lang w:bidi="fa-IR"/>
+        </w:rPr>
+        <w:t>۱-۴ نقاط ضعف</w:t>
+      </w:r>
+    </w:p>
+    <w:p>
+      <w:pPr>
+        <w:bidi/>
+        <w:rPr>
+          <w:rtl/>
+          <w:lang w:bidi="fa-IR"/>
+        </w:rPr>
+      </w:pPr>
     </w:p>
     <w:p>
       <w:pPr>
@@ -732,6 +1201,7 @@
           <w:rFonts w:ascii="IRANSansX Bold" w:hAnsi="IRANSansX Bold" w:cs="IRANSansX Bold"/>
           <w:sz w:val="32"/>
           <w:szCs w:val="32"/>
+          <w:rtl/>
           <w:lang w:bidi="fa-IR"/>
         </w:rPr>
       </w:pPr>
@@ -743,49 +1213,73 @@
           <w:rtl/>
           <w:lang w:bidi="fa-IR"/>
         </w:rPr>
-        <w:t>۱-۵ نقاط ضعف</w:t>
-      </w:r>
-    </w:p>
-    <w:p>
-      <w:pPr>
-        <w:bidi/>
-        <w:rPr>
-          <w:rFonts w:hint="cs"/>
-          <w:rtl/>
-          <w:lang w:bidi="fa-IR"/>
-        </w:rPr>
-      </w:pPr>
-    </w:p>
-    <w:p>
-      <w:pPr>
-        <w:bidi/>
-        <w:rPr>
-          <w:rFonts w:ascii="IRANSansX Bold" w:hAnsi="IRANSansX Bold" w:cs="IRANSansX Bold" w:hint="cs"/>
-          <w:sz w:val="32"/>
-          <w:szCs w:val="32"/>
-          <w:rtl/>
-          <w:lang w:bidi="fa-IR"/>
-        </w:rPr>
-      </w:pPr>
-      <w:r>
-        <w:rPr>
-          <w:rFonts w:ascii="IRANSansX Bold" w:hAnsi="IRANSansX Bold" w:cs="IRANSansX Bold" w:hint="cs"/>
-          <w:sz w:val="32"/>
-          <w:szCs w:val="32"/>
-          <w:rtl/>
-          <w:lang w:bidi="fa-IR"/>
-        </w:rPr>
-        <w:t>۲-۵ نقاط قوت</w:t>
-      </w:r>
-    </w:p>
-    <w:p>
-      <w:pPr>
-        <w:bidi/>
-        <w:rPr>
-          <w:rtl/>
-          <w:lang w:bidi="fa-IR"/>
-        </w:rPr>
-      </w:pPr>
+        <w:t>۲-۴ نقاط قوت</w:t>
+      </w:r>
+    </w:p>
+    <w:p>
+      <w:pPr>
+        <w:pStyle w:val="ListParagraph"/>
+        <w:numPr>
+          <w:ilvl w:val="0"/>
+          <w:numId w:val="8"/>
+        </w:numPr>
+        <w:bidi/>
+        <w:rPr>
+          <w:lang w:bidi="fa-IR"/>
+        </w:rPr>
+      </w:pPr>
+      <w:r>
+        <w:rPr>
+          <w:rFonts w:hint="cs"/>
+          <w:rtl/>
+          <w:lang w:bidi="fa-IR"/>
+        </w:rPr>
+        <w:lastRenderedPageBreak/>
+        <w:t>کار‌های مرتبط در قالب یک ساختار منسجم و به صورت پی در پی آورده شده است.</w:t>
+      </w:r>
+    </w:p>
+    <w:p>
+      <w:pPr>
+        <w:pStyle w:val="ListParagraph"/>
+        <w:numPr>
+          <w:ilvl w:val="0"/>
+          <w:numId w:val="8"/>
+        </w:numPr>
+        <w:bidi/>
+        <w:rPr>
+          <w:lang w:bidi="fa-IR"/>
+        </w:rPr>
+      </w:pPr>
+      <w:r>
+        <w:rPr>
+          <w:rFonts w:hint="cs"/>
+          <w:rtl/>
+          <w:lang w:bidi="fa-IR"/>
+        </w:rPr>
+        <w:t>باتوجه به آنکه موضوع مقاله در دو زمینه مختلف است، هر دو زمینه به صورت مستقل و به طور دقیق بررسی شده است.</w:t>
+      </w:r>
+    </w:p>
+    <w:p>
+      <w:pPr>
+        <w:pStyle w:val="ListParagraph"/>
+        <w:numPr>
+          <w:ilvl w:val="0"/>
+          <w:numId w:val="8"/>
+        </w:numPr>
+        <w:bidi/>
+        <w:rPr>
+          <w:rtl/>
+          <w:lang w:bidi="fa-IR"/>
+        </w:rPr>
+      </w:pPr>
+      <w:r>
+        <w:rPr>
+          <w:rFonts w:hint="cs"/>
+          <w:rtl/>
+          <w:lang w:bidi="fa-IR"/>
+        </w:rPr>
+        <w:t>بالغ بر بیست کار پژوهشی در قسمت مرور سوابق بررسی شده است که یک پیشینه مناسب برای موضوع به وجود آورده است.</w:t>
+      </w:r>
     </w:p>
     <w:p>
       <w:pPr>
@@ -806,7 +1300,7 @@
           <w:rtl/>
           <w:lang w:bidi="fa-IR"/>
         </w:rPr>
-        <w:t>۶- نتایج تجربی</w:t>
+        <w:t>۵- روش پیشنهادی</w:t>
       </w:r>
     </w:p>
     <w:p>
@@ -827,18 +1321,71 @@
           <w:rtl/>
           <w:lang w:bidi="fa-IR"/>
         </w:rPr>
-        <w:t>۱-۶ نقاط ضعف</w:t>
-      </w:r>
-    </w:p>
-    <w:p>
-      <w:pPr>
-        <w:bidi/>
-        <w:rPr>
-          <w:rFonts w:hint="cs"/>
-          <w:rtl/>
-          <w:lang w:bidi="fa-IR"/>
-        </w:rPr>
-      </w:pPr>
+        <w:t>۱-۵ نقاط ضعف</w:t>
+      </w:r>
+    </w:p>
+    <w:p>
+      <w:pPr>
+        <w:bidi/>
+        <w:rPr>
+          <w:rFonts w:hint="cs"/>
+          <w:rtl/>
+          <w:lang w:bidi="fa-IR"/>
+        </w:rPr>
+      </w:pPr>
+    </w:p>
+    <w:p>
+      <w:pPr>
+        <w:bidi/>
+        <w:rPr>
+          <w:rFonts w:ascii="IRANSansX Bold" w:hAnsi="IRANSansX Bold" w:cs="IRANSansX Bold" w:hint="cs"/>
+          <w:sz w:val="32"/>
+          <w:szCs w:val="32"/>
+          <w:rtl/>
+          <w:lang w:bidi="fa-IR"/>
+        </w:rPr>
+      </w:pPr>
+      <w:r>
+        <w:rPr>
+          <w:rFonts w:ascii="IRANSansX Bold" w:hAnsi="IRANSansX Bold" w:cs="IRANSansX Bold" w:hint="cs"/>
+          <w:sz w:val="32"/>
+          <w:szCs w:val="32"/>
+          <w:rtl/>
+          <w:lang w:bidi="fa-IR"/>
+        </w:rPr>
+        <w:t>۲-۵ نقاط قوت</w:t>
+      </w:r>
+    </w:p>
+    <w:p>
+      <w:pPr>
+        <w:bidi/>
+        <w:rPr>
+          <w:rtl/>
+          <w:lang w:bidi="fa-IR"/>
+        </w:rPr>
+      </w:pPr>
+    </w:p>
+    <w:p>
+      <w:pPr>
+        <w:bidi/>
+        <w:rPr>
+          <w:rFonts w:ascii="IRANSansX Bold" w:hAnsi="IRANSansX Bold" w:cs="IRANSansX Bold" w:hint="cs"/>
+          <w:sz w:val="36"/>
+          <w:szCs w:val="36"/>
+          <w:rtl/>
+          <w:lang w:bidi="fa-IR"/>
+        </w:rPr>
+      </w:pPr>
+      <w:r>
+        <w:rPr>
+          <w:rFonts w:ascii="IRANSansX Bold" w:hAnsi="IRANSansX Bold" w:cs="IRANSansX Bold" w:hint="cs"/>
+          <w:sz w:val="36"/>
+          <w:szCs w:val="36"/>
+          <w:rtl/>
+          <w:lang w:bidi="fa-IR"/>
+        </w:rPr>
+        <w:t>۶- نتایج تجربی</w:t>
+      </w:r>
     </w:p>
     <w:p>
       <w:pPr>
@@ -858,51 +1405,231 @@
           <w:rtl/>
           <w:lang w:bidi="fa-IR"/>
         </w:rPr>
-        <w:t>۲-۶ نقاط قوت</w:t>
-      </w:r>
-    </w:p>
-    <w:p>
-      <w:pPr>
-        <w:bidi/>
-        <w:rPr>
-          <w:rFonts w:hint="cs"/>
-          <w:rtl/>
-          <w:lang w:bidi="fa-IR"/>
-        </w:rPr>
-      </w:pPr>
-    </w:p>
-    <w:p>
-      <w:pPr>
-        <w:bidi/>
-        <w:rPr>
-          <w:rtl/>
-          <w:lang w:bidi="fa-IR"/>
-        </w:rPr>
-      </w:pPr>
-    </w:p>
-    <w:p>
-      <w:pPr>
-        <w:bidi/>
-        <w:rPr>
-          <w:rFonts w:ascii="IRANSansX Bold" w:hAnsi="IRANSansX Bold" w:cs="IRANSansX Bold" w:hint="cs"/>
-          <w:sz w:val="36"/>
-          <w:szCs w:val="36"/>
-          <w:rtl/>
-          <w:lang w:bidi="fa-IR"/>
-        </w:rPr>
-      </w:pPr>
-      <w:r>
-        <w:rPr>
-          <w:rFonts w:ascii="IRANSansX Bold" w:hAnsi="IRANSansX Bold" w:cs="IRANSansX Bold" w:hint="cs"/>
-          <w:sz w:val="36"/>
-          <w:szCs w:val="36"/>
-          <w:rtl/>
-          <w:lang w:bidi="fa-IR"/>
-        </w:rPr>
-        <w:t>۷- بحث</w:t>
-      </w:r>
-      <w:bookmarkStart w:id="0" w:name="_GoBack"/>
-      <w:bookmarkEnd w:id="0"/>
+        <w:t>۱-۶ نقاط ضعف</w:t>
+      </w:r>
+    </w:p>
+    <w:p>
+      <w:pPr>
+        <w:pStyle w:val="ListParagraph"/>
+        <w:numPr>
+          <w:ilvl w:val="0"/>
+          <w:numId w:val="9"/>
+        </w:numPr>
+        <w:bidi/>
+        <w:rPr>
+          <w:lang w:bidi="fa-IR"/>
+        </w:rPr>
+      </w:pPr>
+      <w:r>
+        <w:rPr>
+          <w:rFonts w:hint="cs"/>
+          <w:rtl/>
+          <w:lang w:bidi="fa-IR"/>
+        </w:rPr>
+        <w:t xml:space="preserve">برای محاسبه رابطه </w:t>
+      </w:r>
+      <w:r>
+        <w:rPr>
+          <w:lang w:bidi="fa-IR"/>
+        </w:rPr>
+        <w:t>F1</w:t>
+      </w:r>
+      <w:r>
+        <w:rPr>
+          <w:rFonts w:hint="cs"/>
+          <w:rtl/>
+          <w:lang w:bidi="fa-IR"/>
+        </w:rPr>
+        <w:t xml:space="preserve"> باید فرمول به صورت زیر می آمد. این درحالی است که در مقاله و برای عبارت مخرج از پرانتز استفاده نشده و باتوجه به اولویت عملگر‌ها، </w:t>
+      </w:r>
+      <w:r>
+        <w:rPr>
+          <w:lang w:bidi="fa-IR"/>
+        </w:rPr>
+        <w:t>recall</w:t>
+      </w:r>
+      <w:r>
+        <w:rPr>
+          <w:rFonts w:hint="cs"/>
+          <w:rtl/>
+          <w:lang w:bidi="fa-IR"/>
+        </w:rPr>
+        <w:t xml:space="preserve"> مخرج به صورت منتقل خواهد شد.</w:t>
+      </w:r>
+    </w:p>
+    <w:p>
+      <w:pPr>
+        <w:pStyle w:val="ListParagraph"/>
+        <w:bidi/>
+        <w:rPr>
+          <w:lang w:bidi="fa-IR"/>
+        </w:rPr>
+      </w:pPr>
+      <w:r>
+        <w:rPr>
+          <w:rFonts w:hint="cs"/>
+          <w:rtl/>
+          <w:lang w:bidi="fa-IR"/>
+        </w:rPr>
+        <w:t xml:space="preserve"> </w:t>
+      </w:r>
+      <m:oMath>
+        <m:r>
+          <w:rPr>
+            <w:rFonts w:ascii="Cambria Math" w:hAnsi="Cambria Math"/>
+            <w:lang w:bidi="fa-IR"/>
+          </w:rPr>
+          <m:t>2*</m:t>
+        </m:r>
+        <m:d>
+          <m:dPr>
+            <m:ctrlPr>
+              <w:rPr>
+                <w:rFonts w:ascii="Cambria Math" w:hAnsi="Cambria Math"/>
+                <w:i/>
+                <w:lang w:bidi="fa-IR"/>
+              </w:rPr>
+            </m:ctrlPr>
+          </m:dPr>
+          <m:e>
+            <m:r>
+              <w:rPr>
+                <w:rFonts w:ascii="Cambria Math" w:hAnsi="Cambria Math"/>
+                <w:lang w:bidi="fa-IR"/>
+              </w:rPr>
+              <m:t>precision*recall</m:t>
+            </m:r>
+          </m:e>
+        </m:d>
+        <m:r>
+          <w:rPr>
+            <w:rFonts w:ascii="Cambria Math" w:hAnsi="Cambria Math"/>
+            <w:lang w:bidi="fa-IR"/>
+          </w:rPr>
+          <m:t xml:space="preserve"> / </m:t>
+        </m:r>
+        <m:d>
+          <m:dPr>
+            <m:ctrlPr>
+              <w:rPr>
+                <w:rFonts w:ascii="Cambria Math" w:hAnsi="Cambria Math"/>
+                <w:i/>
+                <w:lang w:bidi="fa-IR"/>
+              </w:rPr>
+            </m:ctrlPr>
+          </m:dPr>
+          <m:e>
+            <m:r>
+              <w:rPr>
+                <w:rFonts w:ascii="Cambria Math" w:hAnsi="Cambria Math"/>
+                <w:lang w:bidi="fa-IR"/>
+              </w:rPr>
+              <m:t>precision*recall</m:t>
+            </m:r>
+          </m:e>
+        </m:d>
+      </m:oMath>
+    </w:p>
+    <w:p>
+      <w:pPr>
+        <w:pStyle w:val="ListParagraph"/>
+        <w:numPr>
+          <w:ilvl w:val="0"/>
+          <w:numId w:val="9"/>
+        </w:numPr>
+        <w:bidi/>
+        <w:rPr>
+          <w:lang w:bidi="fa-IR"/>
+        </w:rPr>
+      </w:pPr>
+      <w:r>
+        <w:rPr>
+          <w:rFonts w:hint="cs"/>
+          <w:rtl/>
+          <w:lang w:bidi="fa-IR"/>
+        </w:rPr>
+        <w:t xml:space="preserve">در قسمت </w:t>
+      </w:r>
+      <w:r>
+        <w:rPr>
+          <w:lang w:bidi="fa-IR"/>
+        </w:rPr>
+        <w:t>Classifier</w:t>
+      </w:r>
+      <w:r>
+        <w:rPr>
+          <w:rFonts w:hint="cs"/>
+          <w:rtl/>
+          <w:lang w:bidi="fa-IR"/>
+        </w:rPr>
+        <w:t xml:space="preserve"> </w:t>
+      </w:r>
+      <w:r>
+        <w:rPr>
+          <w:rFonts w:hint="cs"/>
+          <w:rtl/>
+          <w:lang w:bidi="fa-IR"/>
+        </w:rPr>
+        <w:t>و در محلی که از پانویس شماره ۷ استفاده شده است، باید نقطه بعد از پانویس می‌آمد نه قبل از آن.</w:t>
+      </w:r>
+    </w:p>
+    <w:p>
+      <w:pPr>
+        <w:pStyle w:val="ListParagraph"/>
+        <w:numPr>
+          <w:ilvl w:val="0"/>
+          <w:numId w:val="9"/>
+        </w:numPr>
+        <w:bidi/>
+        <w:rPr>
+          <w:lang w:bidi="fa-IR"/>
+        </w:rPr>
+      </w:pPr>
+      <w:r>
+        <w:rPr>
+          <w:rFonts w:hint="cs"/>
+          <w:rtl/>
+          <w:lang w:bidi="fa-IR"/>
+        </w:rPr>
+        <w:t>موقعیت جداول مناسب نیست؛ مثلا جدول شماره ۵ در بالای یک صفحه آمده است ولی اولین ارجاع به آن در صفحه بعد بوده است.</w:t>
+      </w:r>
+    </w:p>
+    <w:p>
+      <w:pPr>
+        <w:pStyle w:val="ListParagraph"/>
+        <w:numPr>
+          <w:ilvl w:val="0"/>
+          <w:numId w:val="9"/>
+        </w:numPr>
+        <w:bidi/>
+        <w:rPr>
+          <w:rFonts w:hint="cs"/>
+          <w:rtl/>
+          <w:lang w:bidi="fa-IR"/>
+        </w:rPr>
+      </w:pPr>
+      <w:r>
+        <w:rPr>
+          <w:rFonts w:hint="cs"/>
+          <w:rtl/>
+          <w:lang w:bidi="fa-IR"/>
+        </w:rPr>
+        <w:t xml:space="preserve">در سطر 8-ام از قسمت چپ صفحه ۹، اولین کوتیشن‌ عبارت </w:t>
+      </w:r>
+      <w:r>
+        <w:rPr>
+          <w:lang w:bidi="fa-IR"/>
+        </w:rPr>
+        <w:t>w/o refine</w:t>
+      </w:r>
+      <w:r>
+        <w:rPr>
+          <w:rFonts w:hint="cs"/>
+          <w:rtl/>
+          <w:lang w:bidi="fa-IR"/>
+        </w:rPr>
+        <w:t xml:space="preserve"> برعکس گذاشته شده است.</w:t>
+      </w:r>
     </w:p>
     <w:p>
       <w:pPr>
@@ -922,6 +1649,126 @@
           <w:rtl/>
           <w:lang w:bidi="fa-IR"/>
         </w:rPr>
+        <w:t>۲-۶ نقاط قوت</w:t>
+      </w:r>
+    </w:p>
+    <w:p>
+      <w:pPr>
+        <w:pStyle w:val="ListParagraph"/>
+        <w:numPr>
+          <w:ilvl w:val="0"/>
+          <w:numId w:val="10"/>
+        </w:numPr>
+        <w:bidi/>
+        <w:rPr>
+          <w:rFonts w:hint="cs"/>
+          <w:lang w:bidi="fa-IR"/>
+        </w:rPr>
+      </w:pPr>
+      <w:r>
+        <w:rPr>
+          <w:rFonts w:hint="cs"/>
+          <w:rtl/>
+          <w:lang w:bidi="fa-IR"/>
+        </w:rPr>
+        <w:lastRenderedPageBreak/>
+        <w:t>مجموعه‌داده، رقبا، پارامتر‌ها و معیار‌ها همگی کاملا شرح داده شده است.</w:t>
+      </w:r>
+    </w:p>
+    <w:p>
+      <w:pPr>
+        <w:pStyle w:val="ListParagraph"/>
+        <w:numPr>
+          <w:ilvl w:val="0"/>
+          <w:numId w:val="10"/>
+        </w:numPr>
+        <w:bidi/>
+        <w:rPr>
+          <w:rFonts w:hint="cs"/>
+          <w:lang w:bidi="fa-IR"/>
+        </w:rPr>
+      </w:pPr>
+      <w:r>
+        <w:rPr>
+          <w:rFonts w:hint="cs"/>
+          <w:rtl/>
+          <w:lang w:bidi="fa-IR"/>
+        </w:rPr>
+        <w:t>منبع کد رقبا از گیت‌هاب ذکر شده است.</w:t>
+      </w:r>
+    </w:p>
+    <w:p>
+      <w:pPr>
+        <w:pStyle w:val="ListParagraph"/>
+        <w:numPr>
+          <w:ilvl w:val="0"/>
+          <w:numId w:val="10"/>
+        </w:numPr>
+        <w:bidi/>
+        <w:rPr>
+          <w:rFonts w:hint="cs"/>
+          <w:rtl/>
+          <w:lang w:bidi="fa-IR"/>
+        </w:rPr>
+      </w:pPr>
+      <w:r>
+        <w:rPr>
+          <w:rFonts w:hint="cs"/>
+          <w:rtl/>
+          <w:lang w:bidi="fa-IR"/>
+        </w:rPr>
+        <w:t>عناوین جدول در بالای آن و توضیحات متن در پایین آن آورده شده است.</w:t>
+      </w:r>
+    </w:p>
+    <w:p>
+      <w:pPr>
+        <w:bidi/>
+        <w:rPr>
+          <w:rtl/>
+          <w:lang w:bidi="fa-IR"/>
+        </w:rPr>
+      </w:pPr>
+    </w:p>
+    <w:p>
+      <w:pPr>
+        <w:bidi/>
+        <w:rPr>
+          <w:rFonts w:ascii="IRANSansX Bold" w:hAnsi="IRANSansX Bold" w:cs="IRANSansX Bold" w:hint="cs"/>
+          <w:sz w:val="36"/>
+          <w:szCs w:val="36"/>
+          <w:rtl/>
+          <w:lang w:bidi="fa-IR"/>
+        </w:rPr>
+      </w:pPr>
+      <w:r>
+        <w:rPr>
+          <w:rFonts w:ascii="IRANSansX Bold" w:hAnsi="IRANSansX Bold" w:cs="IRANSansX Bold" w:hint="cs"/>
+          <w:sz w:val="36"/>
+          <w:szCs w:val="36"/>
+          <w:rtl/>
+          <w:lang w:bidi="fa-IR"/>
+        </w:rPr>
+        <w:t>۷- بحث</w:t>
+      </w:r>
+    </w:p>
+    <w:p>
+      <w:pPr>
+        <w:bidi/>
+        <w:rPr>
+          <w:rFonts w:ascii="IRANSansX Bold" w:hAnsi="IRANSansX Bold" w:cs="IRANSansX Bold"/>
+          <w:sz w:val="32"/>
+          <w:szCs w:val="32"/>
+          <w:lang w:bidi="fa-IR"/>
+        </w:rPr>
+      </w:pPr>
+      <w:r>
+        <w:rPr>
+          <w:rFonts w:ascii="IRANSansX Bold" w:hAnsi="IRANSansX Bold" w:cs="IRANSansX Bold" w:hint="cs"/>
+          <w:sz w:val="32"/>
+          <w:szCs w:val="32"/>
+          <w:rtl/>
+          <w:lang w:bidi="fa-IR"/>
+        </w:rPr>
         <w:t>۱-۷ نقاط ضعف</w:t>
       </w:r>
     </w:p>
@@ -985,7 +1832,6 @@
           <w:rtl/>
           <w:lang w:bidi="fa-IR"/>
         </w:rPr>
-        <w:lastRenderedPageBreak/>
         <w:t>۸- نتیجه‌گیری</w:t>
       </w:r>
     </w:p>
@@ -1066,6 +1912,928 @@
     </w:sectPr>
   </w:body>
 </w:document>
+</file>
+
+<file path=word/numbering.xml><?xml version="1.0" encoding="utf-8"?>
+<w:numbering xmlns:wpc="http://schemas.microsoft.com/office/word/2010/wordprocessingCanvas" xmlns:cx="http://schemas.microsoft.com/office/drawing/2014/chartex" xmlns:cx1="http://schemas.microsoft.com/office/drawing/2015/9/8/chartex" xmlns:mc="http://schemas.openxmlformats.org/markup-compatibility/2006" xmlns:o="urn:schemas-microsoft-com:office:office" xmlns:r="http://schemas.openxmlformats.org/officeDocument/2006/relationships" xmlns:m="http://schemas.openxmlformats.org/officeDocument/2006/math" xmlns:v="urn:schemas-microsoft-com:vml" xmlns:wp14="http://schemas.microsoft.com/office/word/2010/wordprocessingDrawing" xmlns:wp="http://schemas.openxmlformats.org/drawingml/2006/wordprocessingDrawing" xmlns:w10="urn:schemas-microsoft-com:office:word" xmlns:w="http://schemas.openxmlformats.org/wordprocessingml/2006/main" xmlns:w14="http://schemas.microsoft.com/office/word/2010/wordml" xmlns:w15="http://schemas.microsoft.com/office/word/2012/wordml" xmlns:w16se="http://schemas.microsoft.com/office/word/2015/wordml/symex" xmlns:wpg="http://schemas.microsoft.com/office/word/2010/wordprocessingGroup" xmlns:wpi="http://schemas.microsoft.com/office/word/2010/wordprocessingInk" xmlns:wne="http://schemas.microsoft.com/office/word/2006/wordml" xmlns:wps="http://schemas.microsoft.com/office/word/2010/wordprocessingShape" mc:Ignorable="w14 w15 w16se wp14">
+  <w:abstractNum w:abstractNumId="0" w15:restartNumberingAfterBreak="0">
+    <w:nsid w:val="01DE47DE"/>
+    <w:multiLevelType w:val="hybridMultilevel"/>
+    <w:tmpl w:val="60306EB4"/>
+    <w:lvl w:ilvl="0" w:tplc="0409000F">
+      <w:start w:val="1"/>
+      <w:numFmt w:val="decimal"/>
+      <w:lvlText w:val="%1."/>
+      <w:lvlJc w:val="left"/>
+      <w:pPr>
+        <w:ind w:left="720" w:hanging="360"/>
+      </w:pPr>
+    </w:lvl>
+    <w:lvl w:ilvl="1" w:tplc="04090019" w:tentative="1">
+      <w:start w:val="1"/>
+      <w:numFmt w:val="lowerLetter"/>
+      <w:lvlText w:val="%2."/>
+      <w:lvlJc w:val="left"/>
+      <w:pPr>
+        <w:ind w:left="1440" w:hanging="360"/>
+      </w:pPr>
+    </w:lvl>
+    <w:lvl w:ilvl="2" w:tplc="0409001B" w:tentative="1">
+      <w:start w:val="1"/>
+      <w:numFmt w:val="lowerRoman"/>
+      <w:lvlText w:val="%3."/>
+      <w:lvlJc w:val="right"/>
+      <w:pPr>
+        <w:ind w:left="2160" w:hanging="180"/>
+      </w:pPr>
+    </w:lvl>
+    <w:lvl w:ilvl="3" w:tplc="0409000F" w:tentative="1">
+      <w:start w:val="1"/>
+      <w:numFmt w:val="decimal"/>
+      <w:lvlText w:val="%4."/>
+      <w:lvlJc w:val="left"/>
+      <w:pPr>
+        <w:ind w:left="2880" w:hanging="360"/>
+      </w:pPr>
+    </w:lvl>
+    <w:lvl w:ilvl="4" w:tplc="04090019" w:tentative="1">
+      <w:start w:val="1"/>
+      <w:numFmt w:val="lowerLetter"/>
+      <w:lvlText w:val="%5."/>
+      <w:lvlJc w:val="left"/>
+      <w:pPr>
+        <w:ind w:left="3600" w:hanging="360"/>
+      </w:pPr>
+    </w:lvl>
+    <w:lvl w:ilvl="5" w:tplc="0409001B" w:tentative="1">
+      <w:start w:val="1"/>
+      <w:numFmt w:val="lowerRoman"/>
+      <w:lvlText w:val="%6."/>
+      <w:lvlJc w:val="right"/>
+      <w:pPr>
+        <w:ind w:left="4320" w:hanging="180"/>
+      </w:pPr>
+    </w:lvl>
+    <w:lvl w:ilvl="6" w:tplc="0409000F" w:tentative="1">
+      <w:start w:val="1"/>
+      <w:numFmt w:val="decimal"/>
+      <w:lvlText w:val="%7."/>
+      <w:lvlJc w:val="left"/>
+      <w:pPr>
+        <w:ind w:left="5040" w:hanging="360"/>
+      </w:pPr>
+    </w:lvl>
+    <w:lvl w:ilvl="7" w:tplc="04090019" w:tentative="1">
+      <w:start w:val="1"/>
+      <w:numFmt w:val="lowerLetter"/>
+      <w:lvlText w:val="%8."/>
+      <w:lvlJc w:val="left"/>
+      <w:pPr>
+        <w:ind w:left="5760" w:hanging="360"/>
+      </w:pPr>
+    </w:lvl>
+    <w:lvl w:ilvl="8" w:tplc="0409001B" w:tentative="1">
+      <w:start w:val="1"/>
+      <w:numFmt w:val="lowerRoman"/>
+      <w:lvlText w:val="%9."/>
+      <w:lvlJc w:val="right"/>
+      <w:pPr>
+        <w:ind w:left="6480" w:hanging="180"/>
+      </w:pPr>
+    </w:lvl>
+  </w:abstractNum>
+  <w:abstractNum w:abstractNumId="1" w15:restartNumberingAfterBreak="0">
+    <w:nsid w:val="088F195F"/>
+    <w:multiLevelType w:val="hybridMultilevel"/>
+    <w:tmpl w:val="054C8438"/>
+    <w:lvl w:ilvl="0" w:tplc="0409000F">
+      <w:start w:val="1"/>
+      <w:numFmt w:val="decimal"/>
+      <w:lvlText w:val="%1."/>
+      <w:lvlJc w:val="left"/>
+      <w:pPr>
+        <w:ind w:left="720" w:hanging="360"/>
+      </w:pPr>
+    </w:lvl>
+    <w:lvl w:ilvl="1" w:tplc="04090019" w:tentative="1">
+      <w:start w:val="1"/>
+      <w:numFmt w:val="lowerLetter"/>
+      <w:lvlText w:val="%2."/>
+      <w:lvlJc w:val="left"/>
+      <w:pPr>
+        <w:ind w:left="1440" w:hanging="360"/>
+      </w:pPr>
+    </w:lvl>
+    <w:lvl w:ilvl="2" w:tplc="0409001B" w:tentative="1">
+      <w:start w:val="1"/>
+      <w:numFmt w:val="lowerRoman"/>
+      <w:lvlText w:val="%3."/>
+      <w:lvlJc w:val="right"/>
+      <w:pPr>
+        <w:ind w:left="2160" w:hanging="180"/>
+      </w:pPr>
+    </w:lvl>
+    <w:lvl w:ilvl="3" w:tplc="0409000F" w:tentative="1">
+      <w:start w:val="1"/>
+      <w:numFmt w:val="decimal"/>
+      <w:lvlText w:val="%4."/>
+      <w:lvlJc w:val="left"/>
+      <w:pPr>
+        <w:ind w:left="2880" w:hanging="360"/>
+      </w:pPr>
+    </w:lvl>
+    <w:lvl w:ilvl="4" w:tplc="04090019" w:tentative="1">
+      <w:start w:val="1"/>
+      <w:numFmt w:val="lowerLetter"/>
+      <w:lvlText w:val="%5."/>
+      <w:lvlJc w:val="left"/>
+      <w:pPr>
+        <w:ind w:left="3600" w:hanging="360"/>
+      </w:pPr>
+    </w:lvl>
+    <w:lvl w:ilvl="5" w:tplc="0409001B" w:tentative="1">
+      <w:start w:val="1"/>
+      <w:numFmt w:val="lowerRoman"/>
+      <w:lvlText w:val="%6."/>
+      <w:lvlJc w:val="right"/>
+      <w:pPr>
+        <w:ind w:left="4320" w:hanging="180"/>
+      </w:pPr>
+    </w:lvl>
+    <w:lvl w:ilvl="6" w:tplc="0409000F" w:tentative="1">
+      <w:start w:val="1"/>
+      <w:numFmt w:val="decimal"/>
+      <w:lvlText w:val="%7."/>
+      <w:lvlJc w:val="left"/>
+      <w:pPr>
+        <w:ind w:left="5040" w:hanging="360"/>
+      </w:pPr>
+    </w:lvl>
+    <w:lvl w:ilvl="7" w:tplc="04090019" w:tentative="1">
+      <w:start w:val="1"/>
+      <w:numFmt w:val="lowerLetter"/>
+      <w:lvlText w:val="%8."/>
+      <w:lvlJc w:val="left"/>
+      <w:pPr>
+        <w:ind w:left="5760" w:hanging="360"/>
+      </w:pPr>
+    </w:lvl>
+    <w:lvl w:ilvl="8" w:tplc="0409001B" w:tentative="1">
+      <w:start w:val="1"/>
+      <w:numFmt w:val="lowerRoman"/>
+      <w:lvlText w:val="%9."/>
+      <w:lvlJc w:val="right"/>
+      <w:pPr>
+        <w:ind w:left="6480" w:hanging="180"/>
+      </w:pPr>
+    </w:lvl>
+  </w:abstractNum>
+  <w:abstractNum w:abstractNumId="2" w15:restartNumberingAfterBreak="0">
+    <w:nsid w:val="10DA3DD3"/>
+    <w:multiLevelType w:val="hybridMultilevel"/>
+    <w:tmpl w:val="60306EB4"/>
+    <w:lvl w:ilvl="0" w:tplc="0409000F">
+      <w:start w:val="1"/>
+      <w:numFmt w:val="decimal"/>
+      <w:lvlText w:val="%1."/>
+      <w:lvlJc w:val="left"/>
+      <w:pPr>
+        <w:ind w:left="720" w:hanging="360"/>
+      </w:pPr>
+    </w:lvl>
+    <w:lvl w:ilvl="1" w:tplc="04090019" w:tentative="1">
+      <w:start w:val="1"/>
+      <w:numFmt w:val="lowerLetter"/>
+      <w:lvlText w:val="%2."/>
+      <w:lvlJc w:val="left"/>
+      <w:pPr>
+        <w:ind w:left="1440" w:hanging="360"/>
+      </w:pPr>
+    </w:lvl>
+    <w:lvl w:ilvl="2" w:tplc="0409001B" w:tentative="1">
+      <w:start w:val="1"/>
+      <w:numFmt w:val="lowerRoman"/>
+      <w:lvlText w:val="%3."/>
+      <w:lvlJc w:val="right"/>
+      <w:pPr>
+        <w:ind w:left="2160" w:hanging="180"/>
+      </w:pPr>
+    </w:lvl>
+    <w:lvl w:ilvl="3" w:tplc="0409000F" w:tentative="1">
+      <w:start w:val="1"/>
+      <w:numFmt w:val="decimal"/>
+      <w:lvlText w:val="%4."/>
+      <w:lvlJc w:val="left"/>
+      <w:pPr>
+        <w:ind w:left="2880" w:hanging="360"/>
+      </w:pPr>
+    </w:lvl>
+    <w:lvl w:ilvl="4" w:tplc="04090019" w:tentative="1">
+      <w:start w:val="1"/>
+      <w:numFmt w:val="lowerLetter"/>
+      <w:lvlText w:val="%5."/>
+      <w:lvlJc w:val="left"/>
+      <w:pPr>
+        <w:ind w:left="3600" w:hanging="360"/>
+      </w:pPr>
+    </w:lvl>
+    <w:lvl w:ilvl="5" w:tplc="0409001B" w:tentative="1">
+      <w:start w:val="1"/>
+      <w:numFmt w:val="lowerRoman"/>
+      <w:lvlText w:val="%6."/>
+      <w:lvlJc w:val="right"/>
+      <w:pPr>
+        <w:ind w:left="4320" w:hanging="180"/>
+      </w:pPr>
+    </w:lvl>
+    <w:lvl w:ilvl="6" w:tplc="0409000F" w:tentative="1">
+      <w:start w:val="1"/>
+      <w:numFmt w:val="decimal"/>
+      <w:lvlText w:val="%7."/>
+      <w:lvlJc w:val="left"/>
+      <w:pPr>
+        <w:ind w:left="5040" w:hanging="360"/>
+      </w:pPr>
+    </w:lvl>
+    <w:lvl w:ilvl="7" w:tplc="04090019" w:tentative="1">
+      <w:start w:val="1"/>
+      <w:numFmt w:val="lowerLetter"/>
+      <w:lvlText w:val="%8."/>
+      <w:lvlJc w:val="left"/>
+      <w:pPr>
+        <w:ind w:left="5760" w:hanging="360"/>
+      </w:pPr>
+    </w:lvl>
+    <w:lvl w:ilvl="8" w:tplc="0409001B" w:tentative="1">
+      <w:start w:val="1"/>
+      <w:numFmt w:val="lowerRoman"/>
+      <w:lvlText w:val="%9."/>
+      <w:lvlJc w:val="right"/>
+      <w:pPr>
+        <w:ind w:left="6480" w:hanging="180"/>
+      </w:pPr>
+    </w:lvl>
+  </w:abstractNum>
+  <w:abstractNum w:abstractNumId="3" w15:restartNumberingAfterBreak="0">
+    <w:nsid w:val="1BAB306B"/>
+    <w:multiLevelType w:val="hybridMultilevel"/>
+    <w:tmpl w:val="5C163850"/>
+    <w:lvl w:ilvl="0" w:tplc="0409000F">
+      <w:start w:val="1"/>
+      <w:numFmt w:val="decimal"/>
+      <w:lvlText w:val="%1."/>
+      <w:lvlJc w:val="left"/>
+      <w:pPr>
+        <w:ind w:left="720" w:hanging="360"/>
+      </w:pPr>
+    </w:lvl>
+    <w:lvl w:ilvl="1" w:tplc="04090019" w:tentative="1">
+      <w:start w:val="1"/>
+      <w:numFmt w:val="lowerLetter"/>
+      <w:lvlText w:val="%2."/>
+      <w:lvlJc w:val="left"/>
+      <w:pPr>
+        <w:ind w:left="1440" w:hanging="360"/>
+      </w:pPr>
+    </w:lvl>
+    <w:lvl w:ilvl="2" w:tplc="0409001B" w:tentative="1">
+      <w:start w:val="1"/>
+      <w:numFmt w:val="lowerRoman"/>
+      <w:lvlText w:val="%3."/>
+      <w:lvlJc w:val="right"/>
+      <w:pPr>
+        <w:ind w:left="2160" w:hanging="180"/>
+      </w:pPr>
+    </w:lvl>
+    <w:lvl w:ilvl="3" w:tplc="0409000F" w:tentative="1">
+      <w:start w:val="1"/>
+      <w:numFmt w:val="decimal"/>
+      <w:lvlText w:val="%4."/>
+      <w:lvlJc w:val="left"/>
+      <w:pPr>
+        <w:ind w:left="2880" w:hanging="360"/>
+      </w:pPr>
+    </w:lvl>
+    <w:lvl w:ilvl="4" w:tplc="04090019" w:tentative="1">
+      <w:start w:val="1"/>
+      <w:numFmt w:val="lowerLetter"/>
+      <w:lvlText w:val="%5."/>
+      <w:lvlJc w:val="left"/>
+      <w:pPr>
+        <w:ind w:left="3600" w:hanging="360"/>
+      </w:pPr>
+    </w:lvl>
+    <w:lvl w:ilvl="5" w:tplc="0409001B" w:tentative="1">
+      <w:start w:val="1"/>
+      <w:numFmt w:val="lowerRoman"/>
+      <w:lvlText w:val="%6."/>
+      <w:lvlJc w:val="right"/>
+      <w:pPr>
+        <w:ind w:left="4320" w:hanging="180"/>
+      </w:pPr>
+    </w:lvl>
+    <w:lvl w:ilvl="6" w:tplc="0409000F" w:tentative="1">
+      <w:start w:val="1"/>
+      <w:numFmt w:val="decimal"/>
+      <w:lvlText w:val="%7."/>
+      <w:lvlJc w:val="left"/>
+      <w:pPr>
+        <w:ind w:left="5040" w:hanging="360"/>
+      </w:pPr>
+    </w:lvl>
+    <w:lvl w:ilvl="7" w:tplc="04090019" w:tentative="1">
+      <w:start w:val="1"/>
+      <w:numFmt w:val="lowerLetter"/>
+      <w:lvlText w:val="%8."/>
+      <w:lvlJc w:val="left"/>
+      <w:pPr>
+        <w:ind w:left="5760" w:hanging="360"/>
+      </w:pPr>
+    </w:lvl>
+    <w:lvl w:ilvl="8" w:tplc="0409001B" w:tentative="1">
+      <w:start w:val="1"/>
+      <w:numFmt w:val="lowerRoman"/>
+      <w:lvlText w:val="%9."/>
+      <w:lvlJc w:val="right"/>
+      <w:pPr>
+        <w:ind w:left="6480" w:hanging="180"/>
+      </w:pPr>
+    </w:lvl>
+  </w:abstractNum>
+  <w:abstractNum w:abstractNumId="4" w15:restartNumberingAfterBreak="0">
+    <w:nsid w:val="1E974032"/>
+    <w:multiLevelType w:val="hybridMultilevel"/>
+    <w:tmpl w:val="67A4617A"/>
+    <w:lvl w:ilvl="0" w:tplc="0409000F">
+      <w:start w:val="1"/>
+      <w:numFmt w:val="decimal"/>
+      <w:lvlText w:val="%1."/>
+      <w:lvlJc w:val="left"/>
+      <w:pPr>
+        <w:ind w:left="720" w:hanging="360"/>
+      </w:pPr>
+    </w:lvl>
+    <w:lvl w:ilvl="1" w:tplc="04090019" w:tentative="1">
+      <w:start w:val="1"/>
+      <w:numFmt w:val="lowerLetter"/>
+      <w:lvlText w:val="%2."/>
+      <w:lvlJc w:val="left"/>
+      <w:pPr>
+        <w:ind w:left="1440" w:hanging="360"/>
+      </w:pPr>
+    </w:lvl>
+    <w:lvl w:ilvl="2" w:tplc="0409001B" w:tentative="1">
+      <w:start w:val="1"/>
+      <w:numFmt w:val="lowerRoman"/>
+      <w:lvlText w:val="%3."/>
+      <w:lvlJc w:val="right"/>
+      <w:pPr>
+        <w:ind w:left="2160" w:hanging="180"/>
+      </w:pPr>
+    </w:lvl>
+    <w:lvl w:ilvl="3" w:tplc="0409000F" w:tentative="1">
+      <w:start w:val="1"/>
+      <w:numFmt w:val="decimal"/>
+      <w:lvlText w:val="%4."/>
+      <w:lvlJc w:val="left"/>
+      <w:pPr>
+        <w:ind w:left="2880" w:hanging="360"/>
+      </w:pPr>
+    </w:lvl>
+    <w:lvl w:ilvl="4" w:tplc="04090019" w:tentative="1">
+      <w:start w:val="1"/>
+      <w:numFmt w:val="lowerLetter"/>
+      <w:lvlText w:val="%5."/>
+      <w:lvlJc w:val="left"/>
+      <w:pPr>
+        <w:ind w:left="3600" w:hanging="360"/>
+      </w:pPr>
+    </w:lvl>
+    <w:lvl w:ilvl="5" w:tplc="0409001B" w:tentative="1">
+      <w:start w:val="1"/>
+      <w:numFmt w:val="lowerRoman"/>
+      <w:lvlText w:val="%6."/>
+      <w:lvlJc w:val="right"/>
+      <w:pPr>
+        <w:ind w:left="4320" w:hanging="180"/>
+      </w:pPr>
+    </w:lvl>
+    <w:lvl w:ilvl="6" w:tplc="0409000F" w:tentative="1">
+      <w:start w:val="1"/>
+      <w:numFmt w:val="decimal"/>
+      <w:lvlText w:val="%7."/>
+      <w:lvlJc w:val="left"/>
+      <w:pPr>
+        <w:ind w:left="5040" w:hanging="360"/>
+      </w:pPr>
+    </w:lvl>
+    <w:lvl w:ilvl="7" w:tplc="04090019" w:tentative="1">
+      <w:start w:val="1"/>
+      <w:numFmt w:val="lowerLetter"/>
+      <w:lvlText w:val="%8."/>
+      <w:lvlJc w:val="left"/>
+      <w:pPr>
+        <w:ind w:left="5760" w:hanging="360"/>
+      </w:pPr>
+    </w:lvl>
+    <w:lvl w:ilvl="8" w:tplc="0409001B" w:tentative="1">
+      <w:start w:val="1"/>
+      <w:numFmt w:val="lowerRoman"/>
+      <w:lvlText w:val="%9."/>
+      <w:lvlJc w:val="right"/>
+      <w:pPr>
+        <w:ind w:left="6480" w:hanging="180"/>
+      </w:pPr>
+    </w:lvl>
+  </w:abstractNum>
+  <w:abstractNum w:abstractNumId="5" w15:restartNumberingAfterBreak="0">
+    <w:nsid w:val="3F3049A0"/>
+    <w:multiLevelType w:val="hybridMultilevel"/>
+    <w:tmpl w:val="74626C7E"/>
+    <w:lvl w:ilvl="0" w:tplc="04090001">
+      <w:start w:val="1"/>
+      <w:numFmt w:val="bullet"/>
+      <w:lvlText w:val=""/>
+      <w:lvlJc w:val="left"/>
+      <w:pPr>
+        <w:ind w:left="720" w:hanging="360"/>
+      </w:pPr>
+      <w:rPr>
+        <w:rFonts w:ascii="Symbol" w:hAnsi="Symbol" w:hint="default"/>
+      </w:rPr>
+    </w:lvl>
+    <w:lvl w:ilvl="1" w:tplc="04090003" w:tentative="1">
+      <w:start w:val="1"/>
+      <w:numFmt w:val="bullet"/>
+      <w:lvlText w:val="o"/>
+      <w:lvlJc w:val="left"/>
+      <w:pPr>
+        <w:ind w:left="1440" w:hanging="360"/>
+      </w:pPr>
+      <w:rPr>
+        <w:rFonts w:ascii="Courier New" w:hAnsi="Courier New" w:cs="Courier New" w:hint="default"/>
+      </w:rPr>
+    </w:lvl>
+    <w:lvl w:ilvl="2" w:tplc="04090005" w:tentative="1">
+      <w:start w:val="1"/>
+      <w:numFmt w:val="bullet"/>
+      <w:lvlText w:val=""/>
+      <w:lvlJc w:val="left"/>
+      <w:pPr>
+        <w:ind w:left="2160" w:hanging="360"/>
+      </w:pPr>
+      <w:rPr>
+        <w:rFonts w:ascii="Wingdings" w:hAnsi="Wingdings" w:hint="default"/>
+      </w:rPr>
+    </w:lvl>
+    <w:lvl w:ilvl="3" w:tplc="04090001" w:tentative="1">
+      <w:start w:val="1"/>
+      <w:numFmt w:val="bullet"/>
+      <w:lvlText w:val=""/>
+      <w:lvlJc w:val="left"/>
+      <w:pPr>
+        <w:ind w:left="2880" w:hanging="360"/>
+      </w:pPr>
+      <w:rPr>
+        <w:rFonts w:ascii="Symbol" w:hAnsi="Symbol" w:hint="default"/>
+      </w:rPr>
+    </w:lvl>
+    <w:lvl w:ilvl="4" w:tplc="04090003" w:tentative="1">
+      <w:start w:val="1"/>
+      <w:numFmt w:val="bullet"/>
+      <w:lvlText w:val="o"/>
+      <w:lvlJc w:val="left"/>
+      <w:pPr>
+        <w:ind w:left="3600" w:hanging="360"/>
+      </w:pPr>
+      <w:rPr>
+        <w:rFonts w:ascii="Courier New" w:hAnsi="Courier New" w:cs="Courier New" w:hint="default"/>
+      </w:rPr>
+    </w:lvl>
+    <w:lvl w:ilvl="5" w:tplc="04090005" w:tentative="1">
+      <w:start w:val="1"/>
+      <w:numFmt w:val="bullet"/>
+      <w:lvlText w:val=""/>
+      <w:lvlJc w:val="left"/>
+      <w:pPr>
+        <w:ind w:left="4320" w:hanging="360"/>
+      </w:pPr>
+      <w:rPr>
+        <w:rFonts w:ascii="Wingdings" w:hAnsi="Wingdings" w:hint="default"/>
+      </w:rPr>
+    </w:lvl>
+    <w:lvl w:ilvl="6" w:tplc="04090001" w:tentative="1">
+      <w:start w:val="1"/>
+      <w:numFmt w:val="bullet"/>
+      <w:lvlText w:val=""/>
+      <w:lvlJc w:val="left"/>
+      <w:pPr>
+        <w:ind w:left="5040" w:hanging="360"/>
+      </w:pPr>
+      <w:rPr>
+        <w:rFonts w:ascii="Symbol" w:hAnsi="Symbol" w:hint="default"/>
+      </w:rPr>
+    </w:lvl>
+    <w:lvl w:ilvl="7" w:tplc="04090003" w:tentative="1">
+      <w:start w:val="1"/>
+      <w:numFmt w:val="bullet"/>
+      <w:lvlText w:val="o"/>
+      <w:lvlJc w:val="left"/>
+      <w:pPr>
+        <w:ind w:left="5760" w:hanging="360"/>
+      </w:pPr>
+      <w:rPr>
+        <w:rFonts w:ascii="Courier New" w:hAnsi="Courier New" w:cs="Courier New" w:hint="default"/>
+      </w:rPr>
+    </w:lvl>
+    <w:lvl w:ilvl="8" w:tplc="04090005" w:tentative="1">
+      <w:start w:val="1"/>
+      <w:numFmt w:val="bullet"/>
+      <w:lvlText w:val=""/>
+      <w:lvlJc w:val="left"/>
+      <w:pPr>
+        <w:ind w:left="6480" w:hanging="360"/>
+      </w:pPr>
+      <w:rPr>
+        <w:rFonts w:ascii="Wingdings" w:hAnsi="Wingdings" w:hint="default"/>
+      </w:rPr>
+    </w:lvl>
+  </w:abstractNum>
+  <w:abstractNum w:abstractNumId="6" w15:restartNumberingAfterBreak="0">
+    <w:nsid w:val="750811A4"/>
+    <w:multiLevelType w:val="hybridMultilevel"/>
+    <w:tmpl w:val="F9582A7A"/>
+    <w:lvl w:ilvl="0" w:tplc="0409000F">
+      <w:start w:val="1"/>
+      <w:numFmt w:val="decimal"/>
+      <w:lvlText w:val="%1."/>
+      <w:lvlJc w:val="left"/>
+      <w:pPr>
+        <w:ind w:left="720" w:hanging="360"/>
+      </w:pPr>
+    </w:lvl>
+    <w:lvl w:ilvl="1" w:tplc="04090019" w:tentative="1">
+      <w:start w:val="1"/>
+      <w:numFmt w:val="lowerLetter"/>
+      <w:lvlText w:val="%2."/>
+      <w:lvlJc w:val="left"/>
+      <w:pPr>
+        <w:ind w:left="1440" w:hanging="360"/>
+      </w:pPr>
+    </w:lvl>
+    <w:lvl w:ilvl="2" w:tplc="0409001B" w:tentative="1">
+      <w:start w:val="1"/>
+      <w:numFmt w:val="lowerRoman"/>
+      <w:lvlText w:val="%3."/>
+      <w:lvlJc w:val="right"/>
+      <w:pPr>
+        <w:ind w:left="2160" w:hanging="180"/>
+      </w:pPr>
+    </w:lvl>
+    <w:lvl w:ilvl="3" w:tplc="0409000F" w:tentative="1">
+      <w:start w:val="1"/>
+      <w:numFmt w:val="decimal"/>
+      <w:lvlText w:val="%4."/>
+      <w:lvlJc w:val="left"/>
+      <w:pPr>
+        <w:ind w:left="2880" w:hanging="360"/>
+      </w:pPr>
+    </w:lvl>
+    <w:lvl w:ilvl="4" w:tplc="04090019" w:tentative="1">
+      <w:start w:val="1"/>
+      <w:numFmt w:val="lowerLetter"/>
+      <w:lvlText w:val="%5."/>
+      <w:lvlJc w:val="left"/>
+      <w:pPr>
+        <w:ind w:left="3600" w:hanging="360"/>
+      </w:pPr>
+    </w:lvl>
+    <w:lvl w:ilvl="5" w:tplc="0409001B" w:tentative="1">
+      <w:start w:val="1"/>
+      <w:numFmt w:val="lowerRoman"/>
+      <w:lvlText w:val="%6."/>
+      <w:lvlJc w:val="right"/>
+      <w:pPr>
+        <w:ind w:left="4320" w:hanging="180"/>
+      </w:pPr>
+    </w:lvl>
+    <w:lvl w:ilvl="6" w:tplc="0409000F" w:tentative="1">
+      <w:start w:val="1"/>
+      <w:numFmt w:val="decimal"/>
+      <w:lvlText w:val="%7."/>
+      <w:lvlJc w:val="left"/>
+      <w:pPr>
+        <w:ind w:left="5040" w:hanging="360"/>
+      </w:pPr>
+    </w:lvl>
+    <w:lvl w:ilvl="7" w:tplc="04090019" w:tentative="1">
+      <w:start w:val="1"/>
+      <w:numFmt w:val="lowerLetter"/>
+      <w:lvlText w:val="%8."/>
+      <w:lvlJc w:val="left"/>
+      <w:pPr>
+        <w:ind w:left="5760" w:hanging="360"/>
+      </w:pPr>
+    </w:lvl>
+    <w:lvl w:ilvl="8" w:tplc="0409001B" w:tentative="1">
+      <w:start w:val="1"/>
+      <w:numFmt w:val="lowerRoman"/>
+      <w:lvlText w:val="%9."/>
+      <w:lvlJc w:val="right"/>
+      <w:pPr>
+        <w:ind w:left="6480" w:hanging="180"/>
+      </w:pPr>
+    </w:lvl>
+  </w:abstractNum>
+  <w:abstractNum w:abstractNumId="7" w15:restartNumberingAfterBreak="0">
+    <w:nsid w:val="760D3373"/>
+    <w:multiLevelType w:val="hybridMultilevel"/>
+    <w:tmpl w:val="EF344A26"/>
+    <w:lvl w:ilvl="0" w:tplc="0409000F">
+      <w:start w:val="1"/>
+      <w:numFmt w:val="decimal"/>
+      <w:lvlText w:val="%1."/>
+      <w:lvlJc w:val="left"/>
+      <w:pPr>
+        <w:ind w:left="720" w:hanging="360"/>
+      </w:pPr>
+    </w:lvl>
+    <w:lvl w:ilvl="1" w:tplc="04090019" w:tentative="1">
+      <w:start w:val="1"/>
+      <w:numFmt w:val="lowerLetter"/>
+      <w:lvlText w:val="%2."/>
+      <w:lvlJc w:val="left"/>
+      <w:pPr>
+        <w:ind w:left="1440" w:hanging="360"/>
+      </w:pPr>
+    </w:lvl>
+    <w:lvl w:ilvl="2" w:tplc="0409001B" w:tentative="1">
+      <w:start w:val="1"/>
+      <w:numFmt w:val="lowerRoman"/>
+      <w:lvlText w:val="%3."/>
+      <w:lvlJc w:val="right"/>
+      <w:pPr>
+        <w:ind w:left="2160" w:hanging="180"/>
+      </w:pPr>
+    </w:lvl>
+    <w:lvl w:ilvl="3" w:tplc="0409000F" w:tentative="1">
+      <w:start w:val="1"/>
+      <w:numFmt w:val="decimal"/>
+      <w:lvlText w:val="%4."/>
+      <w:lvlJc w:val="left"/>
+      <w:pPr>
+        <w:ind w:left="2880" w:hanging="360"/>
+      </w:pPr>
+    </w:lvl>
+    <w:lvl w:ilvl="4" w:tplc="04090019" w:tentative="1">
+      <w:start w:val="1"/>
+      <w:numFmt w:val="lowerLetter"/>
+      <w:lvlText w:val="%5."/>
+      <w:lvlJc w:val="left"/>
+      <w:pPr>
+        <w:ind w:left="3600" w:hanging="360"/>
+      </w:pPr>
+    </w:lvl>
+    <w:lvl w:ilvl="5" w:tplc="0409001B" w:tentative="1">
+      <w:start w:val="1"/>
+      <w:numFmt w:val="lowerRoman"/>
+      <w:lvlText w:val="%6."/>
+      <w:lvlJc w:val="right"/>
+      <w:pPr>
+        <w:ind w:left="4320" w:hanging="180"/>
+      </w:pPr>
+    </w:lvl>
+    <w:lvl w:ilvl="6" w:tplc="0409000F" w:tentative="1">
+      <w:start w:val="1"/>
+      <w:numFmt w:val="decimal"/>
+      <w:lvlText w:val="%7."/>
+      <w:lvlJc w:val="left"/>
+      <w:pPr>
+        <w:ind w:left="5040" w:hanging="360"/>
+      </w:pPr>
+    </w:lvl>
+    <w:lvl w:ilvl="7" w:tplc="04090019" w:tentative="1">
+      <w:start w:val="1"/>
+      <w:numFmt w:val="lowerLetter"/>
+      <w:lvlText w:val="%8."/>
+      <w:lvlJc w:val="left"/>
+      <w:pPr>
+        <w:ind w:left="5760" w:hanging="360"/>
+      </w:pPr>
+    </w:lvl>
+    <w:lvl w:ilvl="8" w:tplc="0409001B" w:tentative="1">
+      <w:start w:val="1"/>
+      <w:numFmt w:val="lowerRoman"/>
+      <w:lvlText w:val="%9."/>
+      <w:lvlJc w:val="right"/>
+      <w:pPr>
+        <w:ind w:left="6480" w:hanging="180"/>
+      </w:pPr>
+    </w:lvl>
+  </w:abstractNum>
+  <w:abstractNum w:abstractNumId="8" w15:restartNumberingAfterBreak="0">
+    <w:nsid w:val="7D5455E6"/>
+    <w:multiLevelType w:val="hybridMultilevel"/>
+    <w:tmpl w:val="67A4617A"/>
+    <w:lvl w:ilvl="0" w:tplc="0409000F">
+      <w:start w:val="1"/>
+      <w:numFmt w:val="decimal"/>
+      <w:lvlText w:val="%1."/>
+      <w:lvlJc w:val="left"/>
+      <w:pPr>
+        <w:ind w:left="720" w:hanging="360"/>
+      </w:pPr>
+    </w:lvl>
+    <w:lvl w:ilvl="1" w:tplc="04090019" w:tentative="1">
+      <w:start w:val="1"/>
+      <w:numFmt w:val="lowerLetter"/>
+      <w:lvlText w:val="%2."/>
+      <w:lvlJc w:val="left"/>
+      <w:pPr>
+        <w:ind w:left="1440" w:hanging="360"/>
+      </w:pPr>
+    </w:lvl>
+    <w:lvl w:ilvl="2" w:tplc="0409001B" w:tentative="1">
+      <w:start w:val="1"/>
+      <w:numFmt w:val="lowerRoman"/>
+      <w:lvlText w:val="%3."/>
+      <w:lvlJc w:val="right"/>
+      <w:pPr>
+        <w:ind w:left="2160" w:hanging="180"/>
+      </w:pPr>
+    </w:lvl>
+    <w:lvl w:ilvl="3" w:tplc="0409000F" w:tentative="1">
+      <w:start w:val="1"/>
+      <w:numFmt w:val="decimal"/>
+      <w:lvlText w:val="%4."/>
+      <w:lvlJc w:val="left"/>
+      <w:pPr>
+        <w:ind w:left="2880" w:hanging="360"/>
+      </w:pPr>
+    </w:lvl>
+    <w:lvl w:ilvl="4" w:tplc="04090019" w:tentative="1">
+      <w:start w:val="1"/>
+      <w:numFmt w:val="lowerLetter"/>
+      <w:lvlText w:val="%5."/>
+      <w:lvlJc w:val="left"/>
+      <w:pPr>
+        <w:ind w:left="3600" w:hanging="360"/>
+      </w:pPr>
+    </w:lvl>
+    <w:lvl w:ilvl="5" w:tplc="0409001B" w:tentative="1">
+      <w:start w:val="1"/>
+      <w:numFmt w:val="lowerRoman"/>
+      <w:lvlText w:val="%6."/>
+      <w:lvlJc w:val="right"/>
+      <w:pPr>
+        <w:ind w:left="4320" w:hanging="180"/>
+      </w:pPr>
+    </w:lvl>
+    <w:lvl w:ilvl="6" w:tplc="0409000F" w:tentative="1">
+      <w:start w:val="1"/>
+      <w:numFmt w:val="decimal"/>
+      <w:lvlText w:val="%7."/>
+      <w:lvlJc w:val="left"/>
+      <w:pPr>
+        <w:ind w:left="5040" w:hanging="360"/>
+      </w:pPr>
+    </w:lvl>
+    <w:lvl w:ilvl="7" w:tplc="04090019" w:tentative="1">
+      <w:start w:val="1"/>
+      <w:numFmt w:val="lowerLetter"/>
+      <w:lvlText w:val="%8."/>
+      <w:lvlJc w:val="left"/>
+      <w:pPr>
+        <w:ind w:left="5760" w:hanging="360"/>
+      </w:pPr>
+    </w:lvl>
+    <w:lvl w:ilvl="8" w:tplc="0409001B" w:tentative="1">
+      <w:start w:val="1"/>
+      <w:numFmt w:val="lowerRoman"/>
+      <w:lvlText w:val="%9."/>
+      <w:lvlJc w:val="right"/>
+      <w:pPr>
+        <w:ind w:left="6480" w:hanging="180"/>
+      </w:pPr>
+    </w:lvl>
+  </w:abstractNum>
+  <w:abstractNum w:abstractNumId="9" w15:restartNumberingAfterBreak="0">
+    <w:nsid w:val="7FCD21EA"/>
+    <w:multiLevelType w:val="hybridMultilevel"/>
+    <w:tmpl w:val="7EBC5896"/>
+    <w:lvl w:ilvl="0" w:tplc="0409000F">
+      <w:start w:val="1"/>
+      <w:numFmt w:val="decimal"/>
+      <w:lvlText w:val="%1."/>
+      <w:lvlJc w:val="left"/>
+      <w:pPr>
+        <w:ind w:left="720" w:hanging="360"/>
+      </w:pPr>
+    </w:lvl>
+    <w:lvl w:ilvl="1" w:tplc="04090019" w:tentative="1">
+      <w:start w:val="1"/>
+      <w:numFmt w:val="lowerLetter"/>
+      <w:lvlText w:val="%2."/>
+      <w:lvlJc w:val="left"/>
+      <w:pPr>
+        <w:ind w:left="1440" w:hanging="360"/>
+      </w:pPr>
+    </w:lvl>
+    <w:lvl w:ilvl="2" w:tplc="0409001B" w:tentative="1">
+      <w:start w:val="1"/>
+      <w:numFmt w:val="lowerRoman"/>
+      <w:lvlText w:val="%3."/>
+      <w:lvlJc w:val="right"/>
+      <w:pPr>
+        <w:ind w:left="2160" w:hanging="180"/>
+      </w:pPr>
+    </w:lvl>
+    <w:lvl w:ilvl="3" w:tplc="0409000F" w:tentative="1">
+      <w:start w:val="1"/>
+      <w:numFmt w:val="decimal"/>
+      <w:lvlText w:val="%4."/>
+      <w:lvlJc w:val="left"/>
+      <w:pPr>
+        <w:ind w:left="2880" w:hanging="360"/>
+      </w:pPr>
+    </w:lvl>
+    <w:lvl w:ilvl="4" w:tplc="04090019" w:tentative="1">
+      <w:start w:val="1"/>
+      <w:numFmt w:val="lowerLetter"/>
+      <w:lvlText w:val="%5."/>
+      <w:lvlJc w:val="left"/>
+      <w:pPr>
+        <w:ind w:left="3600" w:hanging="360"/>
+      </w:pPr>
+    </w:lvl>
+    <w:lvl w:ilvl="5" w:tplc="0409001B" w:tentative="1">
+      <w:start w:val="1"/>
+      <w:numFmt w:val="lowerRoman"/>
+      <w:lvlText w:val="%6."/>
+      <w:lvlJc w:val="right"/>
+      <w:pPr>
+        <w:ind w:left="4320" w:hanging="180"/>
+      </w:pPr>
+    </w:lvl>
+    <w:lvl w:ilvl="6" w:tplc="0409000F" w:tentative="1">
+      <w:start w:val="1"/>
+      <w:numFmt w:val="decimal"/>
+      <w:lvlText w:val="%7."/>
+      <w:lvlJc w:val="left"/>
+      <w:pPr>
+        <w:ind w:left="5040" w:hanging="360"/>
+      </w:pPr>
+    </w:lvl>
+    <w:lvl w:ilvl="7" w:tplc="04090019" w:tentative="1">
+      <w:start w:val="1"/>
+      <w:numFmt w:val="lowerLetter"/>
+      <w:lvlText w:val="%8."/>
+      <w:lvlJc w:val="left"/>
+      <w:pPr>
+        <w:ind w:left="5760" w:hanging="360"/>
+      </w:pPr>
+    </w:lvl>
+    <w:lvl w:ilvl="8" w:tplc="0409001B" w:tentative="1">
+      <w:start w:val="1"/>
+      <w:numFmt w:val="lowerRoman"/>
+      <w:lvlText w:val="%9."/>
+      <w:lvlJc w:val="right"/>
+      <w:pPr>
+        <w:ind w:left="6480" w:hanging="180"/>
+      </w:pPr>
+    </w:lvl>
+  </w:abstractNum>
+  <w:num w:numId="1">
+    <w:abstractNumId w:val="9"/>
+  </w:num>
+  <w:num w:numId="2">
+    <w:abstractNumId w:val="1"/>
+  </w:num>
+  <w:num w:numId="3">
+    <w:abstractNumId w:val="5"/>
+  </w:num>
+  <w:num w:numId="4">
+    <w:abstractNumId w:val="6"/>
+  </w:num>
+  <w:num w:numId="5">
+    <w:abstractNumId w:val="7"/>
+  </w:num>
+  <w:num w:numId="6">
+    <w:abstractNumId w:val="3"/>
+  </w:num>
+  <w:num w:numId="7">
+    <w:abstractNumId w:val="8"/>
+  </w:num>
+  <w:num w:numId="8">
+    <w:abstractNumId w:val="4"/>
+  </w:num>
+  <w:num w:numId="9">
+    <w:abstractNumId w:val="0"/>
+  </w:num>
+  <w:num w:numId="10">
+    <w:abstractNumId w:val="2"/>
+  </w:num>
+</w:numbering>
 </file>
 
 <file path=word/styles.xml><?xml version="1.0" encoding="utf-8"?>
@@ -1602,6 +3370,27 @@
       <w:szCs w:val="28"/>
     </w:rPr>
   </w:style>
+  <w:style w:type="paragraph" w:styleId="ListParagraph">
+    <w:name w:val="List Paragraph"/>
+    <w:basedOn w:val="Normal"/>
+    <w:uiPriority w:val="34"/>
+    <w:qFormat/>
+    <w:rsid w:val="00CA4799"/>
+    <w:pPr>
+      <w:ind w:left="720"/>
+      <w:contextualSpacing/>
+    </w:pPr>
+  </w:style>
+  <w:style w:type="character" w:styleId="PlaceholderText">
+    <w:name w:val="Placeholder Text"/>
+    <w:basedOn w:val="DefaultParagraphFont"/>
+    <w:uiPriority w:val="99"/>
+    <w:semiHidden/>
+    <w:rsid w:val="00033EC1"/>
+    <w:rPr>
+      <w:color w:val="808080"/>
+    </w:rPr>
+  </w:style>
 </w:styles>
 </file>
 

</xml_diff>

<commit_message>
Read article and find more points
</commit_message>
<xml_diff>
--- a/Homework.docx
+++ b/Homework.docx
@@ -47,15 +47,6 @@
           <w:lang w:bidi="fa-IR"/>
         </w:rPr>
       </w:pPr>
-      <w:r>
-        <w:rPr>
-          <w:rFonts w:cs="B Titr"/>
-          <w:noProof/>
-          <w:sz w:val="40"/>
-          <w:szCs w:val="40"/>
-        </w:rPr>
-        <w:t xml:space="preserve"> </w:t>
-      </w:r>
       <w:r>
         <w:rPr>
           <w:rFonts w:cs="B Titr"/>
@@ -239,7 +230,7 @@
     <w:p>
       <w:pPr>
         <w:bidi/>
-        <w:jc w:val="right"/>
+        <w:jc w:val="center"/>
         <w:rPr>
           <w:rFonts w:ascii="IRANSansX Bold" w:hAnsi="IRANSansX Bold" w:cs="IRANSansX Bold"/>
           <w:sz w:val="40"/>
@@ -342,6 +333,7 @@
     <w:p>
       <w:pPr>
         <w:bidi/>
+        <w:jc w:val="both"/>
         <w:rPr>
           <w:rtl/>
           <w:lang w:bidi="fa-IR"/>
@@ -359,6 +351,7 @@
     </w:p>
     <w:p>
       <w:pPr>
+        <w:jc w:val="both"/>
         <w:rPr>
           <w:rFonts w:asciiTheme="majorBidi" w:hAnsiTheme="majorBidi" w:cstheme="majorBidi"/>
           <w:color w:val="222222"/>
@@ -431,6 +424,7 @@
     </w:p>
     <w:p>
       <w:pPr>
+        <w:jc w:val="both"/>
         <w:rPr>
           <w:rFonts w:asciiTheme="majorBidi" w:hAnsiTheme="majorBidi" w:cstheme="majorBidi"/>
           <w:sz w:val="40"/>
@@ -443,6 +437,7 @@
     <w:p>
       <w:pPr>
         <w:bidi/>
+        <w:jc w:val="both"/>
         <w:rPr>
           <w:rFonts w:ascii="IRANSansX Bold" w:hAnsi="IRANSansX Bold" w:cs="IRANSansX Bold"/>
           <w:sz w:val="36"/>
@@ -465,6 +460,7 @@
     <w:p>
       <w:pPr>
         <w:bidi/>
+        <w:jc w:val="both"/>
         <w:rPr>
           <w:rFonts w:ascii="IRANSansX Bold" w:hAnsi="IRANSansX Bold" w:cs="IRANSansX Bold"/>
           <w:sz w:val="32"/>
@@ -487,6 +483,7 @@
     <w:p>
       <w:pPr>
         <w:bidi/>
+        <w:jc w:val="both"/>
         <w:rPr>
           <w:rFonts w:hint="cs"/>
           <w:rtl/>
@@ -505,6 +502,7 @@
     <w:p>
       <w:pPr>
         <w:bidi/>
+        <w:jc w:val="both"/>
         <w:rPr>
           <w:rFonts w:ascii="IRANSansX Bold" w:hAnsi="IRANSansX Bold" w:cs="IRANSansX Bold" w:hint="cs"/>
           <w:sz w:val="32"/>
@@ -532,6 +530,7 @@
           <w:numId w:val="2"/>
         </w:numPr>
         <w:bidi/>
+        <w:jc w:val="both"/>
         <w:rPr>
           <w:rFonts w:hint="cs"/>
           <w:lang w:bidi="fa-IR"/>
@@ -554,6 +553,7 @@
           <w:numId w:val="2"/>
         </w:numPr>
         <w:bidi/>
+        <w:jc w:val="both"/>
         <w:rPr>
           <w:rFonts w:hint="cs"/>
           <w:lang w:bidi="fa-IR"/>
@@ -618,6 +618,7 @@
           <w:numId w:val="2"/>
         </w:numPr>
         <w:bidi/>
+        <w:jc w:val="both"/>
         <w:rPr>
           <w:rtl/>
           <w:lang w:bidi="fa-IR"/>
@@ -649,6 +650,7 @@
     <w:p>
       <w:pPr>
         <w:bidi/>
+        <w:jc w:val="both"/>
         <w:rPr>
           <w:rFonts w:ascii="IRANSansX Bold" w:hAnsi="IRANSansX Bold" w:cs="IRANSansX Bold" w:hint="cs"/>
           <w:sz w:val="36"/>
@@ -671,6 +673,7 @@
     <w:p>
       <w:pPr>
         <w:bidi/>
+        <w:jc w:val="both"/>
         <w:rPr>
           <w:rFonts w:ascii="IRANSansX Bold" w:hAnsi="IRANSansX Bold" w:cs="IRANSansX Bold" w:hint="cs"/>
           <w:sz w:val="32"/>
@@ -698,6 +701,7 @@
           <w:numId w:val="5"/>
         </w:numPr>
         <w:bidi/>
+        <w:jc w:val="both"/>
         <w:rPr>
           <w:rFonts w:ascii="IRANSansX Bold" w:hAnsi="IRANSansX Bold" w:cs="IRANSansX Bold"/>
           <w:sz w:val="32"/>
@@ -725,6 +729,7 @@
     <w:p>
       <w:pPr>
         <w:bidi/>
+        <w:jc w:val="both"/>
         <w:rPr>
           <w:rFonts w:ascii="IRANSansX Bold" w:hAnsi="IRANSansX Bold" w:cs="IRANSansX Bold"/>
           <w:sz w:val="32"/>
@@ -762,6 +767,7 @@
           <w:numId w:val="4"/>
         </w:numPr>
         <w:bidi/>
+        <w:jc w:val="both"/>
         <w:rPr>
           <w:rFonts w:hint="cs"/>
           <w:lang w:bidi="fa-IR"/>
@@ -784,6 +790,7 @@
           <w:numId w:val="4"/>
         </w:numPr>
         <w:bidi/>
+        <w:jc w:val="both"/>
         <w:rPr>
           <w:rFonts w:hint="cs"/>
           <w:lang w:bidi="fa-IR"/>
@@ -806,6 +813,7 @@
           <w:numId w:val="4"/>
         </w:numPr>
         <w:bidi/>
+        <w:jc w:val="both"/>
         <w:rPr>
           <w:lang w:bidi="fa-IR"/>
         </w:rPr>
@@ -828,6 +836,7 @@
           <w:numId w:val="5"/>
         </w:numPr>
         <w:bidi/>
+        <w:jc w:val="both"/>
         <w:rPr>
           <w:lang w:bidi="fa-IR"/>
         </w:rPr>
@@ -906,6 +915,7 @@
           <w:numId w:val="5"/>
         </w:numPr>
         <w:bidi/>
+        <w:jc w:val="both"/>
         <w:rPr>
           <w:lang w:bidi="fa-IR"/>
         </w:rPr>
@@ -935,6 +945,7 @@
           <w:numId w:val="5"/>
         </w:numPr>
         <w:bidi/>
+        <w:jc w:val="both"/>
         <w:rPr>
           <w:lang w:bidi="fa-IR"/>
         </w:rPr>
@@ -952,15 +963,17 @@
       <w:pPr>
         <w:pStyle w:val="ListParagraph"/>
         <w:bidi/>
-        <w:rPr>
-          <w:rtl/>
-          <w:lang w:bidi="fa-IR"/>
-        </w:rPr>
-      </w:pPr>
-    </w:p>
-    <w:p>
-      <w:pPr>
-        <w:bidi/>
+        <w:jc w:val="both"/>
+        <w:rPr>
+          <w:rtl/>
+          <w:lang w:bidi="fa-IR"/>
+        </w:rPr>
+      </w:pPr>
+    </w:p>
+    <w:p>
+      <w:pPr>
+        <w:bidi/>
+        <w:jc w:val="both"/>
         <w:rPr>
           <w:rFonts w:ascii="IRANSansX Bold" w:hAnsi="IRANSansX Bold" w:cs="IRANSansX Bold" w:hint="cs"/>
           <w:sz w:val="36"/>
@@ -983,6 +996,7 @@
     <w:p>
       <w:pPr>
         <w:bidi/>
+        <w:jc w:val="both"/>
         <w:rPr>
           <w:rFonts w:ascii="IRANSansX Bold" w:hAnsi="IRANSansX Bold" w:cs="IRANSansX Bold" w:hint="cs"/>
           <w:sz w:val="32"/>
@@ -1010,6 +1024,7 @@
           <w:numId w:val="6"/>
         </w:numPr>
         <w:bidi/>
+        <w:jc w:val="both"/>
         <w:rPr>
           <w:rtl/>
           <w:lang w:bidi="fa-IR"/>
@@ -1074,6 +1089,7 @@
           <w:numId w:val="6"/>
         </w:numPr>
         <w:bidi/>
+        <w:jc w:val="both"/>
         <w:rPr>
           <w:lang w:bidi="fa-IR"/>
         </w:rPr>
@@ -1094,12 +1110,11 @@
         </w:rPr>
         <w:t>یعنی ما می‌دانیم که بخش ۲ شامل کارهای پیشین، بخش ۳ شامل مدل پیشنهادی، بخش ۴، نتایج ارزیابی و بخش ۵ نتیجه‌گیری است. پس بهتر بود بیان این قسمت دقیق‌تر می‌بود.</w:t>
       </w:r>
-      <w:bookmarkStart w:id="0" w:name="_GoBack"/>
-      <w:bookmarkEnd w:id="0"/>
-    </w:p>
-    <w:p>
-      <w:pPr>
-        <w:bidi/>
+    </w:p>
+    <w:p>
+      <w:pPr>
+        <w:bidi/>
+        <w:jc w:val="both"/>
         <w:rPr>
           <w:rFonts w:ascii="IRANSansX Bold" w:hAnsi="IRANSansX Bold" w:cs="IRANSansX Bold" w:hint="cs"/>
           <w:sz w:val="32"/>
@@ -1127,8 +1142,8 @@
           <w:numId w:val="7"/>
         </w:numPr>
         <w:bidi/>
-        <w:rPr>
-          <w:rtl/>
+        <w:jc w:val="both"/>
+        <w:rPr>
           <w:lang w:bidi="fa-IR"/>
         </w:rPr>
       </w:pPr>
@@ -1143,7 +1158,47 @@
     </w:p>
     <w:p>
       <w:pPr>
-        <w:bidi/>
+        <w:pStyle w:val="ListParagraph"/>
+        <w:numPr>
+          <w:ilvl w:val="0"/>
+          <w:numId w:val="7"/>
+        </w:numPr>
+        <w:bidi/>
+        <w:jc w:val="both"/>
+        <w:rPr>
+          <w:rtl/>
+          <w:lang w:bidi="fa-IR"/>
+        </w:rPr>
+      </w:pPr>
+      <w:r>
+        <w:rPr>
+          <w:rFonts w:hint="cs"/>
+          <w:rtl/>
+          <w:lang w:bidi="fa-IR"/>
+        </w:rPr>
+        <w:t xml:space="preserve">برای </w:t>
+      </w:r>
+      <w:r>
+        <w:rPr>
+          <w:rFonts w:hint="cs"/>
+          <w:rtl/>
+          <w:lang w:bidi="fa-IR"/>
+        </w:rPr>
+        <w:t xml:space="preserve">نام مدل‌ها و سایر کلماتی که شکل اختصاری دارند، </w:t>
+      </w:r>
+      <w:r>
+        <w:rPr>
+          <w:rFonts w:hint="cs"/>
+          <w:rtl/>
+          <w:lang w:bidi="fa-IR"/>
+        </w:rPr>
+        <w:t>در اولین جا عنوان کامل آورده شده است و در پرانتز عنوان اختصاری. سپس در ادامه تنها عنوان اختصاری مورد استفاده قرار گرفته است.</w:t>
+      </w:r>
+    </w:p>
+    <w:p>
+      <w:pPr>
+        <w:bidi/>
+        <w:jc w:val="both"/>
         <w:rPr>
           <w:rFonts w:ascii="IRANSansX Bold" w:hAnsi="IRANSansX Bold" w:cs="IRANSansX Bold" w:hint="cs"/>
           <w:sz w:val="36"/>
@@ -1166,6 +1221,7 @@
     <w:p>
       <w:pPr>
         <w:bidi/>
+        <w:jc w:val="both"/>
         <w:rPr>
           <w:rFonts w:ascii="IRANSansX Bold" w:hAnsi="IRANSansX Bold" w:cs="IRANSansX Bold" w:hint="cs"/>
           <w:sz w:val="32"/>
@@ -1188,15 +1244,25 @@
     <w:p>
       <w:pPr>
         <w:bidi/>
-        <w:rPr>
-          <w:rtl/>
-          <w:lang w:bidi="fa-IR"/>
-        </w:rPr>
-      </w:pPr>
-    </w:p>
-    <w:p>
-      <w:pPr>
-        <w:bidi/>
+        <w:jc w:val="both"/>
+        <w:rPr>
+          <w:rtl/>
+          <w:lang w:bidi="fa-IR"/>
+        </w:rPr>
+      </w:pPr>
+      <w:r>
+        <w:rPr>
+          <w:rFonts w:hint="cs"/>
+          <w:rtl/>
+          <w:lang w:bidi="fa-IR"/>
+        </w:rPr>
+        <w:t>نقطه ضعفی مشاهده نشد.</w:t>
+      </w:r>
+    </w:p>
+    <w:p>
+      <w:pPr>
+        <w:bidi/>
+        <w:jc w:val="both"/>
         <w:rPr>
           <w:rFonts w:ascii="IRANSansX Bold" w:hAnsi="IRANSansX Bold" w:cs="IRANSansX Bold"/>
           <w:sz w:val="32"/>
@@ -1213,6 +1279,7 @@
           <w:rtl/>
           <w:lang w:bidi="fa-IR"/>
         </w:rPr>
+        <w:lastRenderedPageBreak/>
         <w:t>۲-۴ نقاط قوت</w:t>
       </w:r>
     </w:p>
@@ -1224,17 +1291,17 @@
           <w:numId w:val="8"/>
         </w:numPr>
         <w:bidi/>
-        <w:rPr>
-          <w:lang w:bidi="fa-IR"/>
-        </w:rPr>
-      </w:pPr>
-      <w:r>
-        <w:rPr>
-          <w:rFonts w:hint="cs"/>
-          <w:rtl/>
-          <w:lang w:bidi="fa-IR"/>
-        </w:rPr>
-        <w:lastRenderedPageBreak/>
+        <w:jc w:val="both"/>
+        <w:rPr>
+          <w:lang w:bidi="fa-IR"/>
+        </w:rPr>
+      </w:pPr>
+      <w:r>
+        <w:rPr>
+          <w:rFonts w:hint="cs"/>
+          <w:rtl/>
+          <w:lang w:bidi="fa-IR"/>
+        </w:rPr>
         <w:t>کار‌های مرتبط در قالب یک ساختار منسجم و به صورت پی در پی آورده شده است.</w:t>
       </w:r>
     </w:p>
@@ -1246,6 +1313,7 @@
           <w:numId w:val="8"/>
         </w:numPr>
         <w:bidi/>
+        <w:jc w:val="both"/>
         <w:rPr>
           <w:lang w:bidi="fa-IR"/>
         </w:rPr>
@@ -1267,6 +1335,7 @@
           <w:numId w:val="8"/>
         </w:numPr>
         <w:bidi/>
+        <w:jc w:val="both"/>
         <w:rPr>
           <w:rtl/>
           <w:lang w:bidi="fa-IR"/>
@@ -1284,6 +1353,7 @@
     <w:p>
       <w:pPr>
         <w:bidi/>
+        <w:jc w:val="both"/>
         <w:rPr>
           <w:rFonts w:ascii="IRANSansX Bold" w:hAnsi="IRANSansX Bold" w:cs="IRANSansX Bold" w:hint="cs"/>
           <w:sz w:val="36"/>
@@ -1306,6 +1376,7 @@
     <w:p>
       <w:pPr>
         <w:bidi/>
+        <w:jc w:val="both"/>
         <w:rPr>
           <w:rFonts w:ascii="IRANSansX Bold" w:hAnsi="IRANSansX Bold" w:cs="IRANSansX Bold"/>
           <w:sz w:val="32"/>
@@ -1326,17 +1397,46 @@
     </w:p>
     <w:p>
       <w:pPr>
-        <w:bidi/>
-        <w:rPr>
-          <w:rFonts w:hint="cs"/>
-          <w:rtl/>
-          <w:lang w:bidi="fa-IR"/>
-        </w:rPr>
-      </w:pPr>
-    </w:p>
-    <w:p>
-      <w:pPr>
-        <w:bidi/>
+        <w:pStyle w:val="ListParagraph"/>
+        <w:numPr>
+          <w:ilvl w:val="0"/>
+          <w:numId w:val="11"/>
+        </w:numPr>
+        <w:bidi/>
+        <w:jc w:val="both"/>
+        <w:rPr>
+          <w:lang w:bidi="fa-IR"/>
+        </w:rPr>
+      </w:pPr>
+      <w:r>
+        <w:rPr>
+          <w:rFonts w:hint="cs"/>
+          <w:rtl/>
+          <w:lang w:bidi="fa-IR"/>
+        </w:rPr>
+        <w:t xml:space="preserve">در رابطه (۴) از دو فرمت مختلف برای نوشتن </w:t>
+      </w:r>
+      <w:proofErr w:type="spellStart"/>
+      <w:r>
+        <w:rPr>
+          <w:lang w:bidi="fa-IR"/>
+        </w:rPr>
+        <w:t>argmin</w:t>
+      </w:r>
+      <w:proofErr w:type="spellEnd"/>
+      <w:r>
+        <w:rPr>
+          <w:rFonts w:hint="cs"/>
+          <w:rtl/>
+          <w:lang w:bidi="fa-IR"/>
+        </w:rPr>
+        <w:t xml:space="preserve"> استفاده شده است.</w:t>
+      </w:r>
+    </w:p>
+    <w:p>
+      <w:pPr>
+        <w:bidi/>
+        <w:jc w:val="both"/>
         <w:rPr>
           <w:rFonts w:ascii="IRANSansX Bold" w:hAnsi="IRANSansX Bold" w:cs="IRANSansX Bold" w:hint="cs"/>
           <w:sz w:val="32"/>
@@ -1358,16 +1458,53 @@
     </w:p>
     <w:p>
       <w:pPr>
-        <w:bidi/>
-        <w:rPr>
-          <w:rtl/>
-          <w:lang w:bidi="fa-IR"/>
-        </w:rPr>
-      </w:pPr>
-    </w:p>
-    <w:p>
-      <w:pPr>
-        <w:bidi/>
+        <w:pStyle w:val="ListParagraph"/>
+        <w:numPr>
+          <w:ilvl w:val="0"/>
+          <w:numId w:val="12"/>
+        </w:numPr>
+        <w:bidi/>
+        <w:jc w:val="both"/>
+        <w:rPr>
+          <w:lang w:bidi="fa-IR"/>
+        </w:rPr>
+      </w:pPr>
+      <w:r>
+        <w:rPr>
+          <w:rFonts w:hint="cs"/>
+          <w:rtl/>
+          <w:lang w:bidi="fa-IR"/>
+        </w:rPr>
+        <w:t>ساختار کلی مدل با یک نمودار تصویری بیان شده است و نهایتا یک مثال با جدول بیان شده است که باعث فهم اولیه مناسب مدل می‌شود.</w:t>
+      </w:r>
+    </w:p>
+    <w:p>
+      <w:pPr>
+        <w:pStyle w:val="ListParagraph"/>
+        <w:numPr>
+          <w:ilvl w:val="0"/>
+          <w:numId w:val="12"/>
+        </w:numPr>
+        <w:bidi/>
+        <w:jc w:val="both"/>
+        <w:rPr>
+          <w:rtl/>
+          <w:lang w:bidi="fa-IR"/>
+        </w:rPr>
+      </w:pPr>
+      <w:r>
+        <w:rPr>
+          <w:rFonts w:hint="cs"/>
+          <w:rtl/>
+          <w:lang w:bidi="fa-IR"/>
+        </w:rPr>
+        <w:t>رابطه‌ها بدون توضیح و با یک عدد در پرانتز آورده شده است و در متن هم با پرانتر مورد ارجاع قرار گرفته است.</w:t>
+      </w:r>
+    </w:p>
+    <w:p>
+      <w:pPr>
+        <w:bidi/>
+        <w:jc w:val="both"/>
         <w:rPr>
           <w:rFonts w:ascii="IRANSansX Bold" w:hAnsi="IRANSansX Bold" w:cs="IRANSansX Bold" w:hint="cs"/>
           <w:sz w:val="36"/>
@@ -1390,6 +1527,7 @@
     <w:p>
       <w:pPr>
         <w:bidi/>
+        <w:jc w:val="both"/>
         <w:rPr>
           <w:rFonts w:ascii="IRANSansX Bold" w:hAnsi="IRANSansX Bold" w:cs="IRANSansX Bold"/>
           <w:sz w:val="32"/>
@@ -1416,6 +1554,7 @@
           <w:numId w:val="9"/>
         </w:numPr>
         <w:bidi/>
+        <w:jc w:val="both"/>
         <w:rPr>
           <w:lang w:bidi="fa-IR"/>
         </w:rPr>
@@ -1461,74 +1600,69 @@
       <w:pPr>
         <w:pStyle w:val="ListParagraph"/>
         <w:bidi/>
-        <w:rPr>
-          <w:lang w:bidi="fa-IR"/>
-        </w:rPr>
-      </w:pPr>
-      <w:r>
-        <w:rPr>
-          <w:rFonts w:hint="cs"/>
-          <w:rtl/>
-          <w:lang w:bidi="fa-IR"/>
-        </w:rPr>
-        <w:t xml:space="preserve"> </w:t>
-      </w:r>
-      <m:oMath>
-        <m:r>
-          <w:rPr>
-            <w:rFonts w:ascii="Cambria Math" w:hAnsi="Cambria Math"/>
-            <w:lang w:bidi="fa-IR"/>
-          </w:rPr>
-          <m:t>2*</m:t>
-        </m:r>
-        <m:d>
-          <m:dPr>
-            <m:ctrlPr>
-              <w:rPr>
-                <w:rFonts w:ascii="Cambria Math" w:hAnsi="Cambria Math"/>
-                <w:i/>
-                <w:lang w:bidi="fa-IR"/>
-              </w:rPr>
-            </m:ctrlPr>
-          </m:dPr>
-          <m:e>
-            <m:r>
-              <w:rPr>
-                <w:rFonts w:ascii="Cambria Math" w:hAnsi="Cambria Math"/>
-                <w:lang w:bidi="fa-IR"/>
-              </w:rPr>
-              <m:t>precision*recall</m:t>
-            </m:r>
-          </m:e>
-        </m:d>
-        <m:r>
-          <w:rPr>
-            <w:rFonts w:ascii="Cambria Math" w:hAnsi="Cambria Math"/>
-            <w:lang w:bidi="fa-IR"/>
-          </w:rPr>
-          <m:t xml:space="preserve"> / </m:t>
-        </m:r>
-        <m:d>
-          <m:dPr>
-            <m:ctrlPr>
-              <w:rPr>
-                <w:rFonts w:ascii="Cambria Math" w:hAnsi="Cambria Math"/>
-                <w:i/>
-                <w:lang w:bidi="fa-IR"/>
-              </w:rPr>
-            </m:ctrlPr>
-          </m:dPr>
-          <m:e>
-            <m:r>
-              <w:rPr>
-                <w:rFonts w:ascii="Cambria Math" w:hAnsi="Cambria Math"/>
-                <w:lang w:bidi="fa-IR"/>
-              </w:rPr>
-              <m:t>precision*recall</m:t>
-            </m:r>
-          </m:e>
-        </m:d>
-      </m:oMath>
+        <w:jc w:val="center"/>
+        <w:rPr>
+          <w:lang w:bidi="fa-IR"/>
+        </w:rPr>
+      </w:pPr>
+      <m:oMathPara>
+        <m:oMath>
+          <m:r>
+            <w:rPr>
+              <w:rFonts w:ascii="Cambria Math" w:hAnsi="Cambria Math"/>
+              <w:lang w:bidi="fa-IR"/>
+            </w:rPr>
+            <m:t>2*</m:t>
+          </m:r>
+          <m:d>
+            <m:dPr>
+              <m:ctrlPr>
+                <w:rPr>
+                  <w:rFonts w:ascii="Cambria Math" w:hAnsi="Cambria Math"/>
+                  <w:i/>
+                  <w:lang w:bidi="fa-IR"/>
+                </w:rPr>
+              </m:ctrlPr>
+            </m:dPr>
+            <m:e>
+              <m:r>
+                <w:rPr>
+                  <w:rFonts w:ascii="Cambria Math" w:hAnsi="Cambria Math"/>
+                  <w:lang w:bidi="fa-IR"/>
+                </w:rPr>
+                <m:t>precision*recall</m:t>
+              </m:r>
+            </m:e>
+          </m:d>
+          <m:r>
+            <w:rPr>
+              <w:rFonts w:ascii="Cambria Math" w:hAnsi="Cambria Math"/>
+              <w:lang w:bidi="fa-IR"/>
+            </w:rPr>
+            <m:t xml:space="preserve"> / </m:t>
+          </m:r>
+          <m:d>
+            <m:dPr>
+              <m:ctrlPr>
+                <w:rPr>
+                  <w:rFonts w:ascii="Cambria Math" w:hAnsi="Cambria Math"/>
+                  <w:i/>
+                  <w:lang w:bidi="fa-IR"/>
+                </w:rPr>
+              </m:ctrlPr>
+            </m:dPr>
+            <m:e>
+              <m:r>
+                <w:rPr>
+                  <w:rFonts w:ascii="Cambria Math" w:hAnsi="Cambria Math"/>
+                  <w:lang w:bidi="fa-IR"/>
+                </w:rPr>
+                <m:t>precision*recall</m:t>
+              </m:r>
+            </m:e>
+          </m:d>
+        </m:oMath>
+      </m:oMathPara>
     </w:p>
     <w:p>
       <w:pPr>
@@ -1538,6 +1672,7 @@
           <w:numId w:val="9"/>
         </w:numPr>
         <w:bidi/>
+        <w:jc w:val="both"/>
         <w:rPr>
           <w:lang w:bidi="fa-IR"/>
         </w:rPr>
@@ -1581,16 +1716,18 @@
           <w:numId w:val="9"/>
         </w:numPr>
         <w:bidi/>
-        <w:rPr>
-          <w:lang w:bidi="fa-IR"/>
-        </w:rPr>
-      </w:pPr>
-      <w:r>
-        <w:rPr>
-          <w:rFonts w:hint="cs"/>
-          <w:rtl/>
-          <w:lang w:bidi="fa-IR"/>
-        </w:rPr>
+        <w:jc w:val="both"/>
+        <w:rPr>
+          <w:lang w:bidi="fa-IR"/>
+        </w:rPr>
+      </w:pPr>
+      <w:r>
+        <w:rPr>
+          <w:rFonts w:hint="cs"/>
+          <w:rtl/>
+          <w:lang w:bidi="fa-IR"/>
+        </w:rPr>
+        <w:lastRenderedPageBreak/>
         <w:t>موقعیت جداول مناسب نیست؛ مثلا جدول شماره ۵ در بالای یک صفحه آمده است ولی اولین ارجاع به آن در صفحه بعد بوده است.</w:t>
       </w:r>
     </w:p>
@@ -1602,6 +1739,7 @@
           <w:numId w:val="9"/>
         </w:numPr>
         <w:bidi/>
+        <w:jc w:val="both"/>
         <w:rPr>
           <w:rFonts w:hint="cs"/>
           <w:rtl/>
@@ -1634,6 +1772,7 @@
     <w:p>
       <w:pPr>
         <w:bidi/>
+        <w:jc w:val="both"/>
         <w:rPr>
           <w:rFonts w:ascii="IRANSansX Bold" w:hAnsi="IRANSansX Bold" w:cs="IRANSansX Bold"/>
           <w:sz w:val="32"/>
@@ -1660,18 +1799,18 @@
           <w:numId w:val="10"/>
         </w:numPr>
         <w:bidi/>
-        <w:rPr>
-          <w:rFonts w:hint="cs"/>
-          <w:lang w:bidi="fa-IR"/>
-        </w:rPr>
-      </w:pPr>
-      <w:r>
-        <w:rPr>
-          <w:rFonts w:hint="cs"/>
-          <w:rtl/>
-          <w:lang w:bidi="fa-IR"/>
-        </w:rPr>
-        <w:lastRenderedPageBreak/>
+        <w:jc w:val="both"/>
+        <w:rPr>
+          <w:rFonts w:hint="cs"/>
+          <w:lang w:bidi="fa-IR"/>
+        </w:rPr>
+      </w:pPr>
+      <w:r>
+        <w:rPr>
+          <w:rFonts w:hint="cs"/>
+          <w:rtl/>
+          <w:lang w:bidi="fa-IR"/>
+        </w:rPr>
         <w:t>مجموعه‌داده، رقبا، پارامتر‌ها و معیار‌ها همگی کاملا شرح داده شده است.</w:t>
       </w:r>
     </w:p>
@@ -1683,6 +1822,7 @@
           <w:numId w:val="10"/>
         </w:numPr>
         <w:bidi/>
+        <w:jc w:val="both"/>
         <w:rPr>
           <w:rFonts w:hint="cs"/>
           <w:lang w:bidi="fa-IR"/>
@@ -1705,6 +1845,7 @@
           <w:numId w:val="10"/>
         </w:numPr>
         <w:bidi/>
+        <w:jc w:val="both"/>
         <w:rPr>
           <w:rFonts w:hint="cs"/>
           <w:rtl/>
@@ -1723,15 +1864,17 @@
     <w:p>
       <w:pPr>
         <w:bidi/>
-        <w:rPr>
-          <w:rtl/>
-          <w:lang w:bidi="fa-IR"/>
-        </w:rPr>
-      </w:pPr>
-    </w:p>
-    <w:p>
-      <w:pPr>
-        <w:bidi/>
+        <w:jc w:val="both"/>
+        <w:rPr>
+          <w:rtl/>
+          <w:lang w:bidi="fa-IR"/>
+        </w:rPr>
+      </w:pPr>
+    </w:p>
+    <w:p>
+      <w:pPr>
+        <w:bidi/>
+        <w:jc w:val="both"/>
         <w:rPr>
           <w:rFonts w:ascii="IRANSansX Bold" w:hAnsi="IRANSansX Bold" w:cs="IRANSansX Bold" w:hint="cs"/>
           <w:sz w:val="36"/>
@@ -1754,6 +1897,7 @@
     <w:p>
       <w:pPr>
         <w:bidi/>
+        <w:jc w:val="both"/>
         <w:rPr>
           <w:rFonts w:ascii="IRANSansX Bold" w:hAnsi="IRANSansX Bold" w:cs="IRANSansX Bold"/>
           <w:sz w:val="32"/>
@@ -1774,17 +1918,50 @@
     </w:p>
     <w:p>
       <w:pPr>
-        <w:bidi/>
-        <w:rPr>
-          <w:rFonts w:hint="cs"/>
-          <w:rtl/>
-          <w:lang w:bidi="fa-IR"/>
-        </w:rPr>
-      </w:pPr>
-    </w:p>
-    <w:p>
-      <w:pPr>
-        <w:bidi/>
+        <w:pStyle w:val="ListParagraph"/>
+        <w:numPr>
+          <w:ilvl w:val="0"/>
+          <w:numId w:val="13"/>
+        </w:numPr>
+        <w:bidi/>
+        <w:jc w:val="both"/>
+        <w:rPr>
+          <w:rFonts w:hint="cs"/>
+          <w:rtl/>
+          <w:lang w:bidi="fa-IR"/>
+        </w:rPr>
+      </w:pPr>
+      <w:r>
+        <w:rPr>
+          <w:rFonts w:hint="cs"/>
+          <w:rtl/>
+          <w:lang w:bidi="fa-IR"/>
+        </w:rPr>
+        <w:t xml:space="preserve">در آخرین سطر از قسمت چپ صفحه ۹، یک پرانتز باز اضافه بعد از </w:t>
+      </w:r>
+      <w:proofErr w:type="spellStart"/>
+      <w:r>
+        <w:rPr>
+          <w:lang w:bidi="fa-IR"/>
+        </w:rPr>
+        <w:t>GloVe</w:t>
+      </w:r>
+      <w:proofErr w:type="spellEnd"/>
+      <w:r>
+        <w:rPr>
+          <w:rFonts w:hint="cs"/>
+          <w:rtl/>
+          <w:lang w:bidi="fa-IR"/>
+        </w:rPr>
+        <w:t xml:space="preserve"> آورده شده است.</w:t>
+      </w:r>
+      <w:bookmarkStart w:id="0" w:name="_GoBack"/>
+      <w:bookmarkEnd w:id="0"/>
+    </w:p>
+    <w:p>
+      <w:pPr>
+        <w:bidi/>
+        <w:jc w:val="both"/>
         <w:rPr>
           <w:rFonts w:ascii="IRANSansX Bold" w:hAnsi="IRANSansX Bold" w:cs="IRANSansX Bold" w:hint="cs"/>
           <w:sz w:val="32"/>
@@ -1807,15 +1984,17 @@
     <w:p>
       <w:pPr>
         <w:bidi/>
-        <w:rPr>
-          <w:rtl/>
-          <w:lang w:bidi="fa-IR"/>
-        </w:rPr>
-      </w:pPr>
-    </w:p>
-    <w:p>
-      <w:pPr>
-        <w:bidi/>
+        <w:jc w:val="both"/>
+        <w:rPr>
+          <w:rtl/>
+          <w:lang w:bidi="fa-IR"/>
+        </w:rPr>
+      </w:pPr>
+    </w:p>
+    <w:p>
+      <w:pPr>
+        <w:bidi/>
+        <w:jc w:val="both"/>
         <w:rPr>
           <w:rFonts w:ascii="IRANSansX Bold" w:hAnsi="IRANSansX Bold" w:cs="IRANSansX Bold"/>
           <w:sz w:val="36"/>
@@ -1838,6 +2017,7 @@
     <w:p>
       <w:pPr>
         <w:bidi/>
+        <w:jc w:val="both"/>
         <w:rPr>
           <w:rFonts w:ascii="IRANSansX Bold" w:hAnsi="IRANSansX Bold" w:cs="IRANSansX Bold"/>
           <w:sz w:val="32"/>
@@ -1859,16 +2039,18 @@
     <w:p>
       <w:pPr>
         <w:bidi/>
-        <w:rPr>
-          <w:rFonts w:hint="cs"/>
-          <w:rtl/>
-          <w:lang w:bidi="fa-IR"/>
-        </w:rPr>
-      </w:pPr>
-    </w:p>
-    <w:p>
-      <w:pPr>
-        <w:bidi/>
+        <w:jc w:val="both"/>
+        <w:rPr>
+          <w:rFonts w:hint="cs"/>
+          <w:rtl/>
+          <w:lang w:bidi="fa-IR"/>
+        </w:rPr>
+      </w:pPr>
+    </w:p>
+    <w:p>
+      <w:pPr>
+        <w:bidi/>
+        <w:jc w:val="both"/>
         <w:rPr>
           <w:rFonts w:ascii="IRANSansX Bold" w:hAnsi="IRANSansX Bold" w:cs="IRANSansX Bold" w:hint="cs"/>
           <w:sz w:val="32"/>
@@ -1891,6 +2073,7 @@
     <w:p>
       <w:pPr>
         <w:bidi/>
+        <w:jc w:val="both"/>
         <w:rPr>
           <w:rFonts w:hint="cs"/>
           <w:rtl/>
@@ -2003,6 +2186,92 @@
     </w:lvl>
   </w:abstractNum>
   <w:abstractNum w:abstractNumId="1" w15:restartNumberingAfterBreak="0">
+    <w:nsid w:val="04624958"/>
+    <w:multiLevelType w:val="hybridMultilevel"/>
+    <w:tmpl w:val="E68896E0"/>
+    <w:lvl w:ilvl="0" w:tplc="0409000F">
+      <w:start w:val="1"/>
+      <w:numFmt w:val="decimal"/>
+      <w:lvlText w:val="%1."/>
+      <w:lvlJc w:val="left"/>
+      <w:pPr>
+        <w:ind w:left="720" w:hanging="360"/>
+      </w:pPr>
+    </w:lvl>
+    <w:lvl w:ilvl="1" w:tplc="04090019" w:tentative="1">
+      <w:start w:val="1"/>
+      <w:numFmt w:val="lowerLetter"/>
+      <w:lvlText w:val="%2."/>
+      <w:lvlJc w:val="left"/>
+      <w:pPr>
+        <w:ind w:left="1440" w:hanging="360"/>
+      </w:pPr>
+    </w:lvl>
+    <w:lvl w:ilvl="2" w:tplc="0409001B" w:tentative="1">
+      <w:start w:val="1"/>
+      <w:numFmt w:val="lowerRoman"/>
+      <w:lvlText w:val="%3."/>
+      <w:lvlJc w:val="right"/>
+      <w:pPr>
+        <w:ind w:left="2160" w:hanging="180"/>
+      </w:pPr>
+    </w:lvl>
+    <w:lvl w:ilvl="3" w:tplc="0409000F" w:tentative="1">
+      <w:start w:val="1"/>
+      <w:numFmt w:val="decimal"/>
+      <w:lvlText w:val="%4."/>
+      <w:lvlJc w:val="left"/>
+      <w:pPr>
+        <w:ind w:left="2880" w:hanging="360"/>
+      </w:pPr>
+    </w:lvl>
+    <w:lvl w:ilvl="4" w:tplc="04090019" w:tentative="1">
+      <w:start w:val="1"/>
+      <w:numFmt w:val="lowerLetter"/>
+      <w:lvlText w:val="%5."/>
+      <w:lvlJc w:val="left"/>
+      <w:pPr>
+        <w:ind w:left="3600" w:hanging="360"/>
+      </w:pPr>
+    </w:lvl>
+    <w:lvl w:ilvl="5" w:tplc="0409001B" w:tentative="1">
+      <w:start w:val="1"/>
+      <w:numFmt w:val="lowerRoman"/>
+      <w:lvlText w:val="%6."/>
+      <w:lvlJc w:val="right"/>
+      <w:pPr>
+        <w:ind w:left="4320" w:hanging="180"/>
+      </w:pPr>
+    </w:lvl>
+    <w:lvl w:ilvl="6" w:tplc="0409000F" w:tentative="1">
+      <w:start w:val="1"/>
+      <w:numFmt w:val="decimal"/>
+      <w:lvlText w:val="%7."/>
+      <w:lvlJc w:val="left"/>
+      <w:pPr>
+        <w:ind w:left="5040" w:hanging="360"/>
+      </w:pPr>
+    </w:lvl>
+    <w:lvl w:ilvl="7" w:tplc="04090019" w:tentative="1">
+      <w:start w:val="1"/>
+      <w:numFmt w:val="lowerLetter"/>
+      <w:lvlText w:val="%8."/>
+      <w:lvlJc w:val="left"/>
+      <w:pPr>
+        <w:ind w:left="5760" w:hanging="360"/>
+      </w:pPr>
+    </w:lvl>
+    <w:lvl w:ilvl="8" w:tplc="0409001B" w:tentative="1">
+      <w:start w:val="1"/>
+      <w:numFmt w:val="lowerRoman"/>
+      <w:lvlText w:val="%9."/>
+      <w:lvlJc w:val="right"/>
+      <w:pPr>
+        <w:ind w:left="6480" w:hanging="180"/>
+      </w:pPr>
+    </w:lvl>
+  </w:abstractNum>
+  <w:abstractNum w:abstractNumId="2" w15:restartNumberingAfterBreak="0">
     <w:nsid w:val="088F195F"/>
     <w:multiLevelType w:val="hybridMultilevel"/>
     <w:tmpl w:val="054C8438"/>
@@ -2088,7 +2357,7 @@
       </w:pPr>
     </w:lvl>
   </w:abstractNum>
-  <w:abstractNum w:abstractNumId="2" w15:restartNumberingAfterBreak="0">
+  <w:abstractNum w:abstractNumId="3" w15:restartNumberingAfterBreak="0">
     <w:nsid w:val="10DA3DD3"/>
     <w:multiLevelType w:val="hybridMultilevel"/>
     <w:tmpl w:val="60306EB4"/>
@@ -2174,7 +2443,93 @@
       </w:pPr>
     </w:lvl>
   </w:abstractNum>
-  <w:abstractNum w:abstractNumId="3" w15:restartNumberingAfterBreak="0">
+  <w:abstractNum w:abstractNumId="4" w15:restartNumberingAfterBreak="0">
+    <w:nsid w:val="12527AB1"/>
+    <w:multiLevelType w:val="hybridMultilevel"/>
+    <w:tmpl w:val="B928EA82"/>
+    <w:lvl w:ilvl="0" w:tplc="0409000F">
+      <w:start w:val="1"/>
+      <w:numFmt w:val="decimal"/>
+      <w:lvlText w:val="%1."/>
+      <w:lvlJc w:val="left"/>
+      <w:pPr>
+        <w:ind w:left="720" w:hanging="360"/>
+      </w:pPr>
+    </w:lvl>
+    <w:lvl w:ilvl="1" w:tplc="04090019" w:tentative="1">
+      <w:start w:val="1"/>
+      <w:numFmt w:val="lowerLetter"/>
+      <w:lvlText w:val="%2."/>
+      <w:lvlJc w:val="left"/>
+      <w:pPr>
+        <w:ind w:left="1440" w:hanging="360"/>
+      </w:pPr>
+    </w:lvl>
+    <w:lvl w:ilvl="2" w:tplc="0409001B" w:tentative="1">
+      <w:start w:val="1"/>
+      <w:numFmt w:val="lowerRoman"/>
+      <w:lvlText w:val="%3."/>
+      <w:lvlJc w:val="right"/>
+      <w:pPr>
+        <w:ind w:left="2160" w:hanging="180"/>
+      </w:pPr>
+    </w:lvl>
+    <w:lvl w:ilvl="3" w:tplc="0409000F" w:tentative="1">
+      <w:start w:val="1"/>
+      <w:numFmt w:val="decimal"/>
+      <w:lvlText w:val="%4."/>
+      <w:lvlJc w:val="left"/>
+      <w:pPr>
+        <w:ind w:left="2880" w:hanging="360"/>
+      </w:pPr>
+    </w:lvl>
+    <w:lvl w:ilvl="4" w:tplc="04090019" w:tentative="1">
+      <w:start w:val="1"/>
+      <w:numFmt w:val="lowerLetter"/>
+      <w:lvlText w:val="%5."/>
+      <w:lvlJc w:val="left"/>
+      <w:pPr>
+        <w:ind w:left="3600" w:hanging="360"/>
+      </w:pPr>
+    </w:lvl>
+    <w:lvl w:ilvl="5" w:tplc="0409001B" w:tentative="1">
+      <w:start w:val="1"/>
+      <w:numFmt w:val="lowerRoman"/>
+      <w:lvlText w:val="%6."/>
+      <w:lvlJc w:val="right"/>
+      <w:pPr>
+        <w:ind w:left="4320" w:hanging="180"/>
+      </w:pPr>
+    </w:lvl>
+    <w:lvl w:ilvl="6" w:tplc="0409000F" w:tentative="1">
+      <w:start w:val="1"/>
+      <w:numFmt w:val="decimal"/>
+      <w:lvlText w:val="%7."/>
+      <w:lvlJc w:val="left"/>
+      <w:pPr>
+        <w:ind w:left="5040" w:hanging="360"/>
+      </w:pPr>
+    </w:lvl>
+    <w:lvl w:ilvl="7" w:tplc="04090019" w:tentative="1">
+      <w:start w:val="1"/>
+      <w:numFmt w:val="lowerLetter"/>
+      <w:lvlText w:val="%8."/>
+      <w:lvlJc w:val="left"/>
+      <w:pPr>
+        <w:ind w:left="5760" w:hanging="360"/>
+      </w:pPr>
+    </w:lvl>
+    <w:lvl w:ilvl="8" w:tplc="0409001B" w:tentative="1">
+      <w:start w:val="1"/>
+      <w:numFmt w:val="lowerRoman"/>
+      <w:lvlText w:val="%9."/>
+      <w:lvlJc w:val="right"/>
+      <w:pPr>
+        <w:ind w:left="6480" w:hanging="180"/>
+      </w:pPr>
+    </w:lvl>
+  </w:abstractNum>
+  <w:abstractNum w:abstractNumId="5" w15:restartNumberingAfterBreak="0">
     <w:nsid w:val="1BAB306B"/>
     <w:multiLevelType w:val="hybridMultilevel"/>
     <w:tmpl w:val="5C163850"/>
@@ -2260,7 +2615,7 @@
       </w:pPr>
     </w:lvl>
   </w:abstractNum>
-  <w:abstractNum w:abstractNumId="4" w15:restartNumberingAfterBreak="0">
+  <w:abstractNum w:abstractNumId="6" w15:restartNumberingAfterBreak="0">
     <w:nsid w:val="1E974032"/>
     <w:multiLevelType w:val="hybridMultilevel"/>
     <w:tmpl w:val="67A4617A"/>
@@ -2346,7 +2701,93 @@
       </w:pPr>
     </w:lvl>
   </w:abstractNum>
-  <w:abstractNum w:abstractNumId="5" w15:restartNumberingAfterBreak="0">
+  <w:abstractNum w:abstractNumId="7" w15:restartNumberingAfterBreak="0">
+    <w:nsid w:val="2CF332E8"/>
+    <w:multiLevelType w:val="hybridMultilevel"/>
+    <w:tmpl w:val="B928EA82"/>
+    <w:lvl w:ilvl="0" w:tplc="0409000F">
+      <w:start w:val="1"/>
+      <w:numFmt w:val="decimal"/>
+      <w:lvlText w:val="%1."/>
+      <w:lvlJc w:val="left"/>
+      <w:pPr>
+        <w:ind w:left="720" w:hanging="360"/>
+      </w:pPr>
+    </w:lvl>
+    <w:lvl w:ilvl="1" w:tplc="04090019" w:tentative="1">
+      <w:start w:val="1"/>
+      <w:numFmt w:val="lowerLetter"/>
+      <w:lvlText w:val="%2."/>
+      <w:lvlJc w:val="left"/>
+      <w:pPr>
+        <w:ind w:left="1440" w:hanging="360"/>
+      </w:pPr>
+    </w:lvl>
+    <w:lvl w:ilvl="2" w:tplc="0409001B" w:tentative="1">
+      <w:start w:val="1"/>
+      <w:numFmt w:val="lowerRoman"/>
+      <w:lvlText w:val="%3."/>
+      <w:lvlJc w:val="right"/>
+      <w:pPr>
+        <w:ind w:left="2160" w:hanging="180"/>
+      </w:pPr>
+    </w:lvl>
+    <w:lvl w:ilvl="3" w:tplc="0409000F" w:tentative="1">
+      <w:start w:val="1"/>
+      <w:numFmt w:val="decimal"/>
+      <w:lvlText w:val="%4."/>
+      <w:lvlJc w:val="left"/>
+      <w:pPr>
+        <w:ind w:left="2880" w:hanging="360"/>
+      </w:pPr>
+    </w:lvl>
+    <w:lvl w:ilvl="4" w:tplc="04090019" w:tentative="1">
+      <w:start w:val="1"/>
+      <w:numFmt w:val="lowerLetter"/>
+      <w:lvlText w:val="%5."/>
+      <w:lvlJc w:val="left"/>
+      <w:pPr>
+        <w:ind w:left="3600" w:hanging="360"/>
+      </w:pPr>
+    </w:lvl>
+    <w:lvl w:ilvl="5" w:tplc="0409001B" w:tentative="1">
+      <w:start w:val="1"/>
+      <w:numFmt w:val="lowerRoman"/>
+      <w:lvlText w:val="%6."/>
+      <w:lvlJc w:val="right"/>
+      <w:pPr>
+        <w:ind w:left="4320" w:hanging="180"/>
+      </w:pPr>
+    </w:lvl>
+    <w:lvl w:ilvl="6" w:tplc="0409000F" w:tentative="1">
+      <w:start w:val="1"/>
+      <w:numFmt w:val="decimal"/>
+      <w:lvlText w:val="%7."/>
+      <w:lvlJc w:val="left"/>
+      <w:pPr>
+        <w:ind w:left="5040" w:hanging="360"/>
+      </w:pPr>
+    </w:lvl>
+    <w:lvl w:ilvl="7" w:tplc="04090019" w:tentative="1">
+      <w:start w:val="1"/>
+      <w:numFmt w:val="lowerLetter"/>
+      <w:lvlText w:val="%8."/>
+      <w:lvlJc w:val="left"/>
+      <w:pPr>
+        <w:ind w:left="5760" w:hanging="360"/>
+      </w:pPr>
+    </w:lvl>
+    <w:lvl w:ilvl="8" w:tplc="0409001B" w:tentative="1">
+      <w:start w:val="1"/>
+      <w:numFmt w:val="lowerRoman"/>
+      <w:lvlText w:val="%9."/>
+      <w:lvlJc w:val="right"/>
+      <w:pPr>
+        <w:ind w:left="6480" w:hanging="180"/>
+      </w:pPr>
+    </w:lvl>
+  </w:abstractNum>
+  <w:abstractNum w:abstractNumId="8" w15:restartNumberingAfterBreak="0">
     <w:nsid w:val="3F3049A0"/>
     <w:multiLevelType w:val="hybridMultilevel"/>
     <w:tmpl w:val="74626C7E"/>
@@ -2459,7 +2900,7 @@
       </w:rPr>
     </w:lvl>
   </w:abstractNum>
-  <w:abstractNum w:abstractNumId="6" w15:restartNumberingAfterBreak="0">
+  <w:abstractNum w:abstractNumId="9" w15:restartNumberingAfterBreak="0">
     <w:nsid w:val="750811A4"/>
     <w:multiLevelType w:val="hybridMultilevel"/>
     <w:tmpl w:val="F9582A7A"/>
@@ -2545,7 +2986,7 @@
       </w:pPr>
     </w:lvl>
   </w:abstractNum>
-  <w:abstractNum w:abstractNumId="7" w15:restartNumberingAfterBreak="0">
+  <w:abstractNum w:abstractNumId="10" w15:restartNumberingAfterBreak="0">
     <w:nsid w:val="760D3373"/>
     <w:multiLevelType w:val="hybridMultilevel"/>
     <w:tmpl w:val="EF344A26"/>
@@ -2631,7 +3072,7 @@
       </w:pPr>
     </w:lvl>
   </w:abstractNum>
-  <w:abstractNum w:abstractNumId="8" w15:restartNumberingAfterBreak="0">
+  <w:abstractNum w:abstractNumId="11" w15:restartNumberingAfterBreak="0">
     <w:nsid w:val="7D5455E6"/>
     <w:multiLevelType w:val="hybridMultilevel"/>
     <w:tmpl w:val="67A4617A"/>
@@ -2717,7 +3158,7 @@
       </w:pPr>
     </w:lvl>
   </w:abstractNum>
-  <w:abstractNum w:abstractNumId="9" w15:restartNumberingAfterBreak="0">
+  <w:abstractNum w:abstractNumId="12" w15:restartNumberingAfterBreak="0">
     <w:nsid w:val="7FCD21EA"/>
     <w:multiLevelType w:val="hybridMultilevel"/>
     <w:tmpl w:val="7EBC5896"/>
@@ -2804,34 +3245,43 @@
     </w:lvl>
   </w:abstractNum>
   <w:num w:numId="1">
+    <w:abstractNumId w:val="12"/>
+  </w:num>
+  <w:num w:numId="2">
+    <w:abstractNumId w:val="2"/>
+  </w:num>
+  <w:num w:numId="3">
+    <w:abstractNumId w:val="8"/>
+  </w:num>
+  <w:num w:numId="4">
     <w:abstractNumId w:val="9"/>
   </w:num>
-  <w:num w:numId="2">
-    <w:abstractNumId w:val="1"/>
+  <w:num w:numId="5">
+    <w:abstractNumId w:val="10"/>
   </w:num>
-  <w:num w:numId="3">
+  <w:num w:numId="6">
     <w:abstractNumId w:val="5"/>
   </w:num>
-  <w:num w:numId="4">
-    <w:abstractNumId w:val="6"/>
-  </w:num>
-  <w:num w:numId="5">
-    <w:abstractNumId w:val="7"/>
-  </w:num>
-  <w:num w:numId="6">
-    <w:abstractNumId w:val="3"/>
-  </w:num>
   <w:num w:numId="7">
-    <w:abstractNumId w:val="8"/>
+    <w:abstractNumId w:val="11"/>
   </w:num>
   <w:num w:numId="8">
-    <w:abstractNumId w:val="4"/>
+    <w:abstractNumId w:val="6"/>
   </w:num>
   <w:num w:numId="9">
     <w:abstractNumId w:val="0"/>
   </w:num>
   <w:num w:numId="10">
-    <w:abstractNumId w:val="2"/>
+    <w:abstractNumId w:val="3"/>
+  </w:num>
+  <w:num w:numId="11">
+    <w:abstractNumId w:val="7"/>
+  </w:num>
+  <w:num w:numId="12">
+    <w:abstractNumId w:val="4"/>
+  </w:num>
+  <w:num w:numId="13">
+    <w:abstractNumId w:val="1"/>
   </w:num>
 </w:numbering>
 </file>

</xml_diff>

<commit_message>
Another review, More points!
</commit_message>
<xml_diff>
--- a/Homework.docx
+++ b/Homework.docx
@@ -365,43 +365,7 @@
           <w:color w:val="222222"/>
           <w:shd w:val="clear" w:color="auto" w:fill="FFFFFF"/>
         </w:rPr>
-        <w:t>Yu, Liang-</w:t>
-      </w:r>
-      <w:proofErr w:type="spellStart"/>
-      <w:r>
-        <w:rPr>
-          <w:rFonts w:asciiTheme="majorBidi" w:hAnsiTheme="majorBidi" w:cstheme="majorBidi"/>
-          <w:color w:val="222222"/>
-          <w:shd w:val="clear" w:color="auto" w:fill="FFFFFF"/>
-        </w:rPr>
-        <w:t>Chih</w:t>
-      </w:r>
-      <w:proofErr w:type="spellEnd"/>
-      <w:r>
-        <w:rPr>
-          <w:rFonts w:asciiTheme="majorBidi" w:hAnsiTheme="majorBidi" w:cstheme="majorBidi"/>
-          <w:color w:val="222222"/>
-          <w:shd w:val="clear" w:color="auto" w:fill="FFFFFF"/>
-        </w:rPr>
-        <w:t xml:space="preserve">, et al. "Refining word </w:t>
-      </w:r>
-      <w:proofErr w:type="spellStart"/>
-      <w:r>
-        <w:rPr>
-          <w:rFonts w:asciiTheme="majorBidi" w:hAnsiTheme="majorBidi" w:cstheme="majorBidi"/>
-          <w:color w:val="222222"/>
-          <w:shd w:val="clear" w:color="auto" w:fill="FFFFFF"/>
-        </w:rPr>
-        <w:t>embeddings</w:t>
-      </w:r>
-      <w:proofErr w:type="spellEnd"/>
-      <w:r>
-        <w:rPr>
-          <w:rFonts w:asciiTheme="majorBidi" w:hAnsiTheme="majorBidi" w:cstheme="majorBidi"/>
-          <w:color w:val="222222"/>
-          <w:shd w:val="clear" w:color="auto" w:fill="FFFFFF"/>
-        </w:rPr>
-        <w:t xml:space="preserve"> using intensity scores for sentiment analysis." </w:t>
+        <w:t>Yu, Liang-Chih, et al. "Refining word embeddings using intensity scores for sentiment analysis." </w:t>
       </w:r>
       <w:r>
         <w:rPr>
@@ -485,7 +449,6 @@
         <w:bidi/>
         <w:jc w:val="both"/>
         <w:rPr>
-          <w:rFonts w:hint="cs"/>
           <w:rtl/>
           <w:lang w:bidi="fa-IR"/>
         </w:rPr>
@@ -504,7 +467,7 @@
         <w:bidi/>
         <w:jc w:val="both"/>
         <w:rPr>
-          <w:rFonts w:ascii="IRANSansX Bold" w:hAnsi="IRANSansX Bold" w:cs="IRANSansX Bold" w:hint="cs"/>
+          <w:rFonts w:ascii="IRANSansX Bold" w:hAnsi="IRANSansX Bold" w:cs="IRANSansX Bold"/>
           <w:sz w:val="32"/>
           <w:szCs w:val="32"/>
           <w:rtl/>
@@ -532,7 +495,6 @@
         <w:bidi/>
         <w:jc w:val="both"/>
         <w:rPr>
-          <w:rFonts w:hint="cs"/>
           <w:lang w:bidi="fa-IR"/>
         </w:rPr>
       </w:pPr>
@@ -555,7 +517,6 @@
         <w:bidi/>
         <w:jc w:val="both"/>
         <w:rPr>
-          <w:rFonts w:hint="cs"/>
           <w:lang w:bidi="fa-IR"/>
         </w:rPr>
       </w:pPr>
@@ -652,21 +613,21 @@
         <w:bidi/>
         <w:jc w:val="both"/>
         <w:rPr>
+          <w:rFonts w:ascii="IRANSansX Bold" w:hAnsi="IRANSansX Bold" w:cs="IRANSansX Bold"/>
+          <w:sz w:val="36"/>
+          <w:szCs w:val="36"/>
+          <w:rtl/>
+          <w:lang w:bidi="fa-IR"/>
+        </w:rPr>
+      </w:pPr>
+      <w:r>
+        <w:rPr>
           <w:rFonts w:ascii="IRANSansX Bold" w:hAnsi="IRANSansX Bold" w:cs="IRANSansX Bold" w:hint="cs"/>
           <w:sz w:val="36"/>
           <w:szCs w:val="36"/>
           <w:rtl/>
           <w:lang w:bidi="fa-IR"/>
         </w:rPr>
-      </w:pPr>
-      <w:r>
-        <w:rPr>
-          <w:rFonts w:ascii="IRANSansX Bold" w:hAnsi="IRANSansX Bold" w:cs="IRANSansX Bold" w:hint="cs"/>
-          <w:sz w:val="36"/>
-          <w:szCs w:val="36"/>
-          <w:rtl/>
-          <w:lang w:bidi="fa-IR"/>
-        </w:rPr>
         <w:t>۲-چکیده</w:t>
       </w:r>
     </w:p>
@@ -675,7 +636,7 @@
         <w:bidi/>
         <w:jc w:val="both"/>
         <w:rPr>
-          <w:rFonts w:ascii="IRANSansX Bold" w:hAnsi="IRANSansX Bold" w:cs="IRANSansX Bold" w:hint="cs"/>
+          <w:rFonts w:ascii="IRANSansX Bold" w:hAnsi="IRANSansX Bold" w:cs="IRANSansX Bold"/>
           <w:sz w:val="32"/>
           <w:szCs w:val="32"/>
           <w:rtl/>
@@ -769,7 +730,6 @@
         <w:bidi/>
         <w:jc w:val="both"/>
         <w:rPr>
-          <w:rFonts w:hint="cs"/>
           <w:lang w:bidi="fa-IR"/>
         </w:rPr>
       </w:pPr>
@@ -792,7 +752,6 @@
         <w:bidi/>
         <w:jc w:val="both"/>
         <w:rPr>
-          <w:rFonts w:hint="cs"/>
           <w:lang w:bidi="fa-IR"/>
         </w:rPr>
       </w:pPr>
@@ -858,31 +817,7 @@
           <w:rtl/>
           <w:lang w:bidi="fa-IR"/>
         </w:rPr>
-        <w:t xml:space="preserve">کلمات کلیدی </w:t>
-      </w:r>
-      <w:r>
-        <w:rPr>
-          <w:rFonts w:hint="cs"/>
-          <w:rtl/>
-          <w:lang w:bidi="fa-IR"/>
-        </w:rPr>
-        <w:t xml:space="preserve">نه چندان کلی هستند و نه چندان جزئی. </w:t>
-      </w:r>
-      <w:r>
-        <w:rPr>
-          <w:rFonts w:hint="cs"/>
-          <w:rtl/>
-          <w:lang w:bidi="fa-IR"/>
-        </w:rPr>
-        <w:t xml:space="preserve">هرچند </w:t>
-      </w:r>
-      <w:r>
-        <w:rPr>
-          <w:rFonts w:hint="cs"/>
-          <w:rtl/>
-          <w:lang w:bidi="fa-IR"/>
-        </w:rPr>
-        <w:t xml:space="preserve">کلمه کلیدی </w:t>
+        <w:t xml:space="preserve">کلمات کلیدی نه چندان کلی هستند و نه چندان جزئی. هرچند کلمه کلیدی </w:t>
       </w:r>
       <w:r>
         <w:rPr>
@@ -896,15 +831,7 @@
           <w:rtl/>
           <w:lang w:bidi="fa-IR"/>
         </w:rPr>
-        <w:t>‌</w:t>
-      </w:r>
-      <w:r>
-        <w:rPr>
-          <w:rFonts w:hint="cs"/>
-          <w:rtl/>
-          <w:lang w:bidi="fa-IR"/>
-        </w:rPr>
-        <w:t xml:space="preserve"> نسبتا جزئی است.</w:t>
+        <w:t>‌ نسبتا جزئی است.</w:t>
       </w:r>
     </w:p>
     <w:p>
@@ -975,21 +902,21 @@
         <w:bidi/>
         <w:jc w:val="both"/>
         <w:rPr>
+          <w:rFonts w:ascii="IRANSansX Bold" w:hAnsi="IRANSansX Bold" w:cs="IRANSansX Bold"/>
+          <w:sz w:val="36"/>
+          <w:szCs w:val="36"/>
+          <w:rtl/>
+          <w:lang w:bidi="fa-IR"/>
+        </w:rPr>
+      </w:pPr>
+      <w:r>
+        <w:rPr>
           <w:rFonts w:ascii="IRANSansX Bold" w:hAnsi="IRANSansX Bold" w:cs="IRANSansX Bold" w:hint="cs"/>
           <w:sz w:val="36"/>
           <w:szCs w:val="36"/>
           <w:rtl/>
           <w:lang w:bidi="fa-IR"/>
         </w:rPr>
-      </w:pPr>
-      <w:r>
-        <w:rPr>
-          <w:rFonts w:ascii="IRANSansX Bold" w:hAnsi="IRANSansX Bold" w:cs="IRANSansX Bold" w:hint="cs"/>
-          <w:sz w:val="36"/>
-          <w:szCs w:val="36"/>
-          <w:rtl/>
-          <w:lang w:bidi="fa-IR"/>
-        </w:rPr>
         <w:t>۳- مقدمه</w:t>
       </w:r>
     </w:p>
@@ -998,7 +925,7 @@
         <w:bidi/>
         <w:jc w:val="both"/>
         <w:rPr>
-          <w:rFonts w:ascii="IRANSansX Bold" w:hAnsi="IRANSansX Bold" w:cs="IRANSansX Bold" w:hint="cs"/>
+          <w:rFonts w:ascii="IRANSansX Bold" w:hAnsi="IRANSansX Bold" w:cs="IRANSansX Bold"/>
           <w:sz w:val="32"/>
           <w:szCs w:val="32"/>
           <w:rtl/>
@@ -1116,7 +1043,7 @@
         <w:bidi/>
         <w:jc w:val="both"/>
         <w:rPr>
-          <w:rFonts w:ascii="IRANSansX Bold" w:hAnsi="IRANSansX Bold" w:cs="IRANSansX Bold" w:hint="cs"/>
+          <w:rFonts w:ascii="IRANSansX Bold" w:hAnsi="IRANSansX Bold" w:cs="IRANSansX Bold"/>
           <w:sz w:val="32"/>
           <w:szCs w:val="32"/>
           <w:rtl/>
@@ -1200,21 +1127,21 @@
         <w:bidi/>
         <w:jc w:val="both"/>
         <w:rPr>
+          <w:rFonts w:ascii="IRANSansX Bold" w:hAnsi="IRANSansX Bold" w:cs="IRANSansX Bold"/>
+          <w:sz w:val="36"/>
+          <w:szCs w:val="36"/>
+          <w:rtl/>
+          <w:lang w:bidi="fa-IR"/>
+        </w:rPr>
+      </w:pPr>
+      <w:r>
+        <w:rPr>
           <w:rFonts w:ascii="IRANSansX Bold" w:hAnsi="IRANSansX Bold" w:cs="IRANSansX Bold" w:hint="cs"/>
           <w:sz w:val="36"/>
           <w:szCs w:val="36"/>
           <w:rtl/>
           <w:lang w:bidi="fa-IR"/>
         </w:rPr>
-      </w:pPr>
-      <w:r>
-        <w:rPr>
-          <w:rFonts w:ascii="IRANSansX Bold" w:hAnsi="IRANSansX Bold" w:cs="IRANSansX Bold" w:hint="cs"/>
-          <w:sz w:val="36"/>
-          <w:szCs w:val="36"/>
-          <w:rtl/>
-          <w:lang w:bidi="fa-IR"/>
-        </w:rPr>
         <w:t>۴- مرور سوابق</w:t>
       </w:r>
     </w:p>
@@ -1223,7 +1150,7 @@
         <w:bidi/>
         <w:jc w:val="both"/>
         <w:rPr>
-          <w:rFonts w:ascii="IRANSansX Bold" w:hAnsi="IRANSansX Bold" w:cs="IRANSansX Bold" w:hint="cs"/>
+          <w:rFonts w:ascii="IRANSansX Bold" w:hAnsi="IRANSansX Bold" w:cs="IRANSansX Bold"/>
           <w:sz w:val="32"/>
           <w:szCs w:val="32"/>
           <w:rtl/>
@@ -1355,7 +1282,7 @@
         <w:bidi/>
         <w:jc w:val="both"/>
         <w:rPr>
-          <w:rFonts w:ascii="IRANSansX Bold" w:hAnsi="IRANSansX Bold" w:cs="IRANSansX Bold" w:hint="cs"/>
+          <w:rFonts w:ascii="IRANSansX Bold" w:hAnsi="IRANSansX Bold" w:cs="IRANSansX Bold"/>
           <w:sz w:val="36"/>
           <w:szCs w:val="36"/>
           <w:rtl/>
@@ -1416,14 +1343,12 @@
         </w:rPr>
         <w:t xml:space="preserve">در رابطه (۴) از دو فرمت مختلف برای نوشتن </w:t>
       </w:r>
-      <w:proofErr w:type="spellStart"/>
       <w:r>
         <w:rPr>
           <w:lang w:bidi="fa-IR"/>
         </w:rPr>
         <w:t>argmin</w:t>
       </w:r>
-      <w:proofErr w:type="spellEnd"/>
       <w:r>
         <w:rPr>
           <w:rFonts w:hint="cs"/>
@@ -1435,10 +1360,88 @@
     </w:p>
     <w:p>
       <w:pPr>
-        <w:bidi/>
-        <w:jc w:val="both"/>
-        <w:rPr>
-          <w:rFonts w:ascii="IRANSansX Bold" w:hAnsi="IRANSansX Bold" w:cs="IRANSansX Bold" w:hint="cs"/>
+        <w:pStyle w:val="ListParagraph"/>
+        <w:numPr>
+          <w:ilvl w:val="0"/>
+          <w:numId w:val="11"/>
+        </w:numPr>
+        <w:bidi/>
+        <w:jc w:val="both"/>
+        <w:rPr>
+          <w:lang w:bidi="fa-IR"/>
+        </w:rPr>
+      </w:pPr>
+      <w:r>
+        <w:rPr>
+          <w:rFonts w:hint="cs"/>
+          <w:rtl/>
+          <w:lang w:bidi="fa-IR"/>
+        </w:rPr>
+        <w:t xml:space="preserve">برخی از نماد‌های تصویر ۳ مانند </w:t>
+      </w:r>
+      <m:oMath>
+        <m:sSubSup>
+          <m:sSubSupPr>
+            <m:ctrlPr>
+              <w:rPr>
+                <w:rFonts w:ascii="Cambria Math" w:hAnsi="Cambria Math"/>
+                <w:i/>
+                <w:lang w:bidi="fa-IR"/>
+              </w:rPr>
+            </m:ctrlPr>
+          </m:sSubSupPr>
+          <m:e>
+            <m:r>
+              <w:rPr>
+                <w:rFonts w:ascii="Cambria Math" w:hAnsi="Cambria Math"/>
+                <w:lang w:bidi="fa-IR"/>
+              </w:rPr>
+              <m:t>v</m:t>
+            </m:r>
+          </m:e>
+          <m:sub>
+            <m:r>
+              <w:rPr>
+                <w:rFonts w:ascii="Cambria Math" w:hAnsi="Cambria Math"/>
+                <w:lang w:bidi="fa-IR"/>
+              </w:rPr>
+              <m:t>i</m:t>
+            </m:r>
+          </m:sub>
+          <m:sup>
+            <m:r>
+              <w:rPr>
+                <w:rFonts w:ascii="Cambria Math" w:hAnsi="Cambria Math"/>
+                <w:lang w:bidi="fa-IR"/>
+              </w:rPr>
+              <m:t>t</m:t>
+            </m:r>
+          </m:sup>
+        </m:sSubSup>
+      </m:oMath>
+      <w:r>
+        <w:rPr>
+          <w:rFonts w:hint="cs"/>
+          <w:rtl/>
+          <w:lang w:bidi="fa-IR"/>
+        </w:rPr>
+        <w:t xml:space="preserve"> و مشابه آن </w:t>
+      </w:r>
+      <w:r>
+        <w:rPr>
+          <w:rFonts w:hint="cs"/>
+          <w:rtl/>
+          <w:lang w:bidi="fa-IR"/>
+        </w:rPr>
+        <w:t>به خوبی پیدا نیست و بهتر بود برای تصویر ۳ از یک تصویر با کیفیت‌تر استفاده می‌شد. در قسمت راست همین تصویر، یک تکه از تصویر چپ بریده شده است. قطعا این امکان وجود داشت که قسمت راست با اندازه بزرگتری تهیه شود که نمادها قابل خواندن باشند.</w:t>
+      </w:r>
+    </w:p>
+    <w:p>
+      <w:pPr>
+        <w:bidi/>
+        <w:jc w:val="both"/>
+        <w:rPr>
+          <w:rFonts w:ascii="IRANSansX Bold" w:hAnsi="IRANSansX Bold" w:cs="IRANSansX Bold"/>
           <w:sz w:val="32"/>
           <w:szCs w:val="32"/>
           <w:rtl/>
@@ -1475,7 +1478,23 @@
           <w:rtl/>
           <w:lang w:bidi="fa-IR"/>
         </w:rPr>
-        <w:t>ساختار کلی مدل با یک نمودار تصویری بیان شده است و نهایتا یک مثال با جدول بیان شده است که باعث فهم اولیه مناسب مدل می‌شود.</w:t>
+        <w:t xml:space="preserve">در این مقاله ابتدا </w:t>
+      </w:r>
+      <w:r>
+        <w:rPr>
+          <w:rFonts w:hint="cs"/>
+          <w:rtl/>
+          <w:lang w:bidi="fa-IR"/>
+        </w:rPr>
+        <w:t xml:space="preserve">ساختار کلی مدل با یک نمودار تصویری بیان شده است </w:t>
+      </w:r>
+      <w:r>
+        <w:rPr>
+          <w:rFonts w:hint="cs"/>
+          <w:rtl/>
+          <w:lang w:bidi="fa-IR"/>
+        </w:rPr>
+        <w:t>و پیش از زیربخش‌ها به صورت اجمالی و بدون استفاده از رابطه‌های ریاضی و جزئیات، ایده خود را به نحو احسن بیان کرده است. این کار باعث درک اولیه خوب مدل می‌شود.</w:t>
       </w:r>
     </w:p>
     <w:p>
@@ -1488,25 +1507,140 @@
         <w:bidi/>
         <w:jc w:val="both"/>
         <w:rPr>
-          <w:rtl/>
-          <w:lang w:bidi="fa-IR"/>
-        </w:rPr>
-      </w:pPr>
-      <w:r>
-        <w:rPr>
-          <w:rFonts w:hint="cs"/>
-          <w:rtl/>
-          <w:lang w:bidi="fa-IR"/>
-        </w:rPr>
+          <w:lang w:bidi="fa-IR"/>
+        </w:rPr>
+      </w:pPr>
+      <w:r>
+        <w:rPr>
+          <w:rFonts w:hint="cs"/>
+          <w:rtl/>
+          <w:lang w:bidi="fa-IR"/>
+        </w:rPr>
+        <w:t xml:space="preserve">توضیح روش پیشنهادی با ذکر مثال‌های گوناگون در قسمت‌های مختلف است که باعث فهم هرچه بهتر مطلب می‌شود؛ به عنوان مثال برای درک رتبه‌بندی مناسب یک مثال عددی در </w:t>
+      </w:r>
+      <w:r>
+        <w:rPr>
+          <w:rFonts w:hint="cs"/>
+          <w:rtl/>
+          <w:lang w:bidi="fa-IR"/>
+        </w:rPr>
+        <w:t>تصویر</w:t>
+      </w:r>
+      <w:r>
+        <w:rPr>
+          <w:rFonts w:hint="cs"/>
+          <w:rtl/>
+          <w:lang w:bidi="fa-IR"/>
+        </w:rPr>
+        <w:t xml:space="preserve"> ۲ آورده شده است یا برای درک ضریب </w:t>
+      </w:r>
+      <w:r>
+        <w:rPr>
+          <w:rFonts w:ascii="Times New Roman" w:hAnsi="Times New Roman" w:cs="Times New Roman"/>
+          <w:rtl/>
+          <w:lang w:bidi="fa-IR"/>
+        </w:rPr>
+        <w:t>α</w:t>
+      </w:r>
+      <w:r>
+        <w:rPr>
+          <w:rFonts w:hint="cs"/>
+          <w:rtl/>
+          <w:lang w:bidi="fa-IR"/>
+        </w:rPr>
+        <w:t xml:space="preserve"> و </w:t>
+      </w:r>
+      <w:r>
+        <w:rPr>
+          <w:rFonts w:ascii="Times New Roman" w:hAnsi="Times New Roman" w:cs="Times New Roman"/>
+          <w:rtl/>
+          <w:lang w:bidi="fa-IR"/>
+        </w:rPr>
+        <w:t>β</w:t>
+      </w:r>
+      <w:r>
+        <w:rPr>
+          <w:rFonts w:hint="cs"/>
+          <w:rtl/>
+          <w:lang w:bidi="fa-IR"/>
+        </w:rPr>
+        <w:t xml:space="preserve"> چندین حالت خاص بررسی شده است. </w:t>
+      </w:r>
+    </w:p>
+    <w:p>
+      <w:pPr>
+        <w:pStyle w:val="ListParagraph"/>
+        <w:numPr>
+          <w:ilvl w:val="0"/>
+          <w:numId w:val="12"/>
+        </w:numPr>
+        <w:bidi/>
+        <w:jc w:val="both"/>
+        <w:rPr>
+          <w:lang w:bidi="fa-IR"/>
+        </w:rPr>
+      </w:pPr>
+      <w:r>
+        <w:rPr>
+          <w:rFonts w:hint="cs"/>
+          <w:rtl/>
+          <w:lang w:bidi="fa-IR"/>
+        </w:rPr>
+        <w:lastRenderedPageBreak/>
         <w:t>رابطه‌ها بدون توضیح و با یک عدد در پرانتز آورده شده است و در متن هم با پرانتر مورد ارجاع قرار گرفته است.</w:t>
       </w:r>
     </w:p>
     <w:p>
       <w:pPr>
-        <w:bidi/>
-        <w:jc w:val="both"/>
-        <w:rPr>
-          <w:rFonts w:ascii="IRANSansX Bold" w:hAnsi="IRANSansX Bold" w:cs="IRANSansX Bold" w:hint="cs"/>
+        <w:pStyle w:val="ListParagraph"/>
+        <w:numPr>
+          <w:ilvl w:val="0"/>
+          <w:numId w:val="12"/>
+        </w:numPr>
+        <w:bidi/>
+        <w:jc w:val="both"/>
+        <w:rPr>
+          <w:lang w:bidi="fa-IR"/>
+        </w:rPr>
+      </w:pPr>
+      <w:r>
+        <w:rPr>
+          <w:rFonts w:hint="cs"/>
+          <w:rtl/>
+          <w:lang w:bidi="fa-IR"/>
+        </w:rPr>
+        <w:t xml:space="preserve">مفهوم تمامی نماد‌ها و توابع در رابطه‌های مختلف بیان شده است؛ این کار تا آنجا ادامه پیدا کرده است که حتی فاصله اقلیدسی در مقاله تعریف شده است. </w:t>
+      </w:r>
+    </w:p>
+    <w:p>
+      <w:pPr>
+        <w:pStyle w:val="ListParagraph"/>
+        <w:numPr>
+          <w:ilvl w:val="0"/>
+          <w:numId w:val="12"/>
+        </w:numPr>
+        <w:bidi/>
+        <w:jc w:val="both"/>
+        <w:rPr>
+          <w:rtl/>
+          <w:lang w:bidi="fa-IR"/>
+        </w:rPr>
+      </w:pPr>
+      <w:r>
+        <w:rPr>
+          <w:rFonts w:hint="cs"/>
+          <w:rtl/>
+          <w:lang w:bidi="fa-IR"/>
+        </w:rPr>
+        <w:t>عناوین اشکال در پایین آن آمده است.</w:t>
+      </w:r>
+    </w:p>
+    <w:p>
+      <w:pPr>
+        <w:bidi/>
+        <w:jc w:val="both"/>
+        <w:rPr>
+          <w:rFonts w:ascii="IRANSansX Bold" w:hAnsi="IRANSansX Bold" w:cs="IRANSansX Bold"/>
           <w:sz w:val="36"/>
           <w:szCs w:val="36"/>
           <w:rtl/>
@@ -1727,8 +1861,39 @@
           <w:rtl/>
           <w:lang w:bidi="fa-IR"/>
         </w:rPr>
-        <w:lastRenderedPageBreak/>
-        <w:t>موقعیت جداول مناسب نیست؛ مثلا جدول شماره ۵ در بالای یک صفحه آمده است ولی اولین ارجاع به آن در صفحه بعد بوده است.</w:t>
+        <w:t xml:space="preserve">موقعیت جداول </w:t>
+      </w:r>
+      <w:r>
+        <w:rPr>
+          <w:rFonts w:hint="cs"/>
+          <w:rtl/>
+          <w:lang w:bidi="fa-IR"/>
+        </w:rPr>
+        <w:t xml:space="preserve">چندان </w:t>
+      </w:r>
+      <w:r>
+        <w:rPr>
+          <w:rFonts w:hint="cs"/>
+          <w:rtl/>
+          <w:lang w:bidi="fa-IR"/>
+        </w:rPr>
+        <w:t>مناسب نیست</w:t>
+      </w:r>
+      <w:r>
+        <w:rPr>
+          <w:rFonts w:hint="cs"/>
+          <w:rtl/>
+          <w:lang w:bidi="fa-IR"/>
+        </w:rPr>
+        <w:t>ند</w:t>
+      </w:r>
+      <w:r>
+        <w:rPr>
+          <w:rFonts w:hint="cs"/>
+          <w:rtl/>
+          <w:lang w:bidi="fa-IR"/>
+        </w:rPr>
+        <w:t>؛ مثلا جدول شماره ۵ در بالای یک صفحه آمده است ولی اولین ارجاع به آن در صفحه بعد بوده است.</w:t>
       </w:r>
     </w:p>
     <w:p>
@@ -1741,7 +1906,6 @@
         <w:bidi/>
         <w:jc w:val="both"/>
         <w:rPr>
-          <w:rFonts w:hint="cs"/>
           <w:rtl/>
           <w:lang w:bidi="fa-IR"/>
         </w:rPr>
@@ -1801,17 +1965,32 @@
         <w:bidi/>
         <w:jc w:val="both"/>
         <w:rPr>
-          <w:rFonts w:hint="cs"/>
-          <w:lang w:bidi="fa-IR"/>
-        </w:rPr>
-      </w:pPr>
-      <w:r>
-        <w:rPr>
-          <w:rFonts w:hint="cs"/>
-          <w:rtl/>
-          <w:lang w:bidi="fa-IR"/>
-        </w:rPr>
-        <w:t>مجموعه‌داده، رقبا، پارامتر‌ها و معیار‌ها همگی کاملا شرح داده شده است.</w:t>
+          <w:lang w:bidi="fa-IR"/>
+        </w:rPr>
+      </w:pPr>
+      <w:r>
+        <w:rPr>
+          <w:rFonts w:hint="cs"/>
+          <w:rtl/>
+          <w:lang w:bidi="fa-IR"/>
+        </w:rPr>
+        <w:t xml:space="preserve">مجموعه‌داده، معیار‌ها </w:t>
+      </w:r>
+      <w:r>
+        <w:rPr>
+          <w:rFonts w:hint="cs"/>
+          <w:rtl/>
+          <w:lang w:bidi="fa-IR"/>
+        </w:rPr>
+        <w:t xml:space="preserve">و کاربردی که قرار است در آن رقابت صورت بگیرد </w:t>
+      </w:r>
+      <w:r>
+        <w:rPr>
+          <w:rFonts w:hint="cs"/>
+          <w:rtl/>
+          <w:lang w:bidi="fa-IR"/>
+        </w:rPr>
+        <w:t>همگی کاملا شرح داده شده است.</w:t>
       </w:r>
     </w:p>
     <w:p>
@@ -1824,17 +2003,40 @@
         <w:bidi/>
         <w:jc w:val="both"/>
         <w:rPr>
-          <w:rFonts w:hint="cs"/>
-          <w:lang w:bidi="fa-IR"/>
-        </w:rPr>
-      </w:pPr>
-      <w:r>
-        <w:rPr>
-          <w:rFonts w:hint="cs"/>
-          <w:rtl/>
-          <w:lang w:bidi="fa-IR"/>
-        </w:rPr>
-        <w:t>منبع کد رقبا از گیت‌هاب ذکر شده است.</w:t>
+          <w:lang w:bidi="fa-IR"/>
+        </w:rPr>
+      </w:pPr>
+      <w:r>
+        <w:rPr>
+          <w:rFonts w:hint="cs"/>
+          <w:rtl/>
+          <w:lang w:bidi="fa-IR"/>
+        </w:rPr>
+        <w:t xml:space="preserve">منبع کد </w:t>
+      </w:r>
+      <w:r>
+        <w:rPr>
+          <w:rFonts w:hint="cs"/>
+          <w:rtl/>
+          <w:lang w:bidi="fa-IR"/>
+        </w:rPr>
+        <w:t xml:space="preserve">مدل‌های رقیب </w:t>
+      </w:r>
+      <w:r>
+        <w:rPr>
+          <w:rFonts w:hint="cs"/>
+          <w:rtl/>
+          <w:lang w:bidi="fa-IR"/>
+        </w:rPr>
+        <w:t>از گیت‌هاب ذکر شده است.</w:t>
+      </w:r>
+      <w:r>
+        <w:rPr>
+          <w:rFonts w:hint="cs"/>
+          <w:rtl/>
+          <w:lang w:bidi="fa-IR"/>
+        </w:rPr>
+        <w:t xml:space="preserve"> پارامتر این مدل‌ها هم بیان شده است.</w:t>
       </w:r>
     </w:p>
     <w:p>
@@ -1847,8 +2049,36 @@
         <w:bidi/>
         <w:jc w:val="both"/>
         <w:rPr>
-          <w:rFonts w:hint="cs"/>
-          <w:rtl/>
+          <w:lang w:bidi="fa-IR"/>
+        </w:rPr>
+      </w:pPr>
+      <w:r>
+        <w:rPr>
+          <w:rFonts w:hint="cs"/>
+          <w:rtl/>
+          <w:lang w:bidi="fa-IR"/>
+        </w:rPr>
+        <w:t xml:space="preserve">نحوه انتخاب پارامتر‌های مدل با چهار نمودار متنوع </w:t>
+      </w:r>
+      <w:r>
+        <w:rPr>
+          <w:rFonts w:hint="cs"/>
+          <w:rtl/>
+          <w:lang w:bidi="fa-IR"/>
+        </w:rPr>
+        <w:t>نشان داده شده است.</w:t>
+      </w:r>
+    </w:p>
+    <w:p>
+      <w:pPr>
+        <w:pStyle w:val="ListParagraph"/>
+        <w:numPr>
+          <w:ilvl w:val="0"/>
+          <w:numId w:val="10"/>
+        </w:numPr>
+        <w:bidi/>
+        <w:jc w:val="both"/>
+        <w:rPr>
           <w:lang w:bidi="fa-IR"/>
         </w:rPr>
       </w:pPr>
@@ -1863,18 +2093,50 @@
     </w:p>
     <w:p>
       <w:pPr>
-        <w:bidi/>
-        <w:jc w:val="both"/>
-        <w:rPr>
-          <w:rtl/>
-          <w:lang w:bidi="fa-IR"/>
-        </w:rPr>
-      </w:pPr>
-    </w:p>
-    <w:p>
-      <w:pPr>
-        <w:bidi/>
-        <w:jc w:val="both"/>
+        <w:pStyle w:val="ListParagraph"/>
+        <w:numPr>
+          <w:ilvl w:val="0"/>
+          <w:numId w:val="10"/>
+        </w:numPr>
+        <w:bidi/>
+        <w:jc w:val="both"/>
+        <w:rPr>
+          <w:rtl/>
+          <w:lang w:bidi="fa-IR"/>
+        </w:rPr>
+      </w:pPr>
+      <w:r>
+        <w:rPr>
+          <w:rFonts w:hint="cs"/>
+          <w:rtl/>
+          <w:lang w:bidi="fa-IR"/>
+        </w:rPr>
+        <w:t>تعداد زیاد مقایسه و ارزیابی در جداول مختلف؟</w:t>
+      </w:r>
+    </w:p>
+    <w:p>
+      <w:pPr>
+        <w:bidi/>
+        <w:jc w:val="both"/>
+        <w:rPr>
+          <w:rtl/>
+          <w:lang w:bidi="fa-IR"/>
+        </w:rPr>
+      </w:pPr>
+    </w:p>
+    <w:p>
+      <w:pPr>
+        <w:bidi/>
+        <w:jc w:val="both"/>
+        <w:rPr>
+          <w:rFonts w:ascii="IRANSansX Bold" w:hAnsi="IRANSansX Bold" w:cs="IRANSansX Bold"/>
+          <w:sz w:val="36"/>
+          <w:szCs w:val="36"/>
+          <w:rtl/>
+          <w:lang w:bidi="fa-IR"/>
+        </w:rPr>
+      </w:pPr>
+      <w:r>
         <w:rPr>
           <w:rFonts w:ascii="IRANSansX Bold" w:hAnsi="IRANSansX Bold" w:cs="IRANSansX Bold" w:hint="cs"/>
           <w:sz w:val="36"/>
@@ -1882,15 +2144,7 @@
           <w:rtl/>
           <w:lang w:bidi="fa-IR"/>
         </w:rPr>
-      </w:pPr>
-      <w:r>
-        <w:rPr>
-          <w:rFonts w:ascii="IRANSansX Bold" w:hAnsi="IRANSansX Bold" w:cs="IRANSansX Bold" w:hint="cs"/>
-          <w:sz w:val="36"/>
-          <w:szCs w:val="36"/>
-          <w:rtl/>
-          <w:lang w:bidi="fa-IR"/>
-        </w:rPr>
+        <w:lastRenderedPageBreak/>
         <w:t>۷- بحث</w:t>
       </w:r>
     </w:p>
@@ -1926,7 +2180,6 @@
         <w:bidi/>
         <w:jc w:val="both"/>
         <w:rPr>
-          <w:rFonts w:hint="cs"/>
           <w:rtl/>
           <w:lang w:bidi="fa-IR"/>
         </w:rPr>
@@ -1939,14 +2192,12 @@
         </w:rPr>
         <w:t xml:space="preserve">در آخرین سطر از قسمت چپ صفحه ۹، یک پرانتز باز اضافه بعد از </w:t>
       </w:r>
-      <w:proofErr w:type="spellStart"/>
       <w:r>
         <w:rPr>
           <w:lang w:bidi="fa-IR"/>
         </w:rPr>
         <w:t>GloVe</w:t>
       </w:r>
-      <w:proofErr w:type="spellEnd"/>
       <w:r>
         <w:rPr>
           <w:rFonts w:hint="cs"/>
@@ -1955,13 +2206,20 @@
         </w:rPr>
         <w:t xml:space="preserve"> آورده شده است.</w:t>
       </w:r>
-      <w:bookmarkStart w:id="0" w:name="_GoBack"/>
-      <w:bookmarkEnd w:id="0"/>
-    </w:p>
-    <w:p>
-      <w:pPr>
-        <w:bidi/>
-        <w:jc w:val="both"/>
+    </w:p>
+    <w:p>
+      <w:pPr>
+        <w:bidi/>
+        <w:jc w:val="both"/>
+        <w:rPr>
+          <w:rFonts w:ascii="IRANSansX Bold" w:hAnsi="IRANSansX Bold" w:cs="IRANSansX Bold"/>
+          <w:sz w:val="32"/>
+          <w:szCs w:val="32"/>
+          <w:rtl/>
+          <w:lang w:bidi="fa-IR"/>
+        </w:rPr>
+      </w:pPr>
+      <w:r>
         <w:rPr>
           <w:rFonts w:ascii="IRANSansX Bold" w:hAnsi="IRANSansX Bold" w:cs="IRANSansX Bold" w:hint="cs"/>
           <w:sz w:val="32"/>
@@ -1969,6 +2227,70 @@
           <w:rtl/>
           <w:lang w:bidi="fa-IR"/>
         </w:rPr>
+        <w:t>۲-۷ نقاط قوت</w:t>
+      </w:r>
+    </w:p>
+    <w:p>
+      <w:pPr>
+        <w:bidi/>
+        <w:jc w:val="both"/>
+        <w:rPr>
+          <w:rtl/>
+          <w:lang w:bidi="fa-IR"/>
+        </w:rPr>
+      </w:pPr>
+      <w:r>
+        <w:rPr>
+          <w:rFonts w:hint="cs"/>
+          <w:rtl/>
+          <w:lang w:bidi="fa-IR"/>
+        </w:rPr>
+        <w:t>نقطه قوت ویژه‌ای مشاهده نشد.</w:t>
+      </w:r>
+    </w:p>
+    <w:p>
+      <w:pPr>
+        <w:bidi/>
+        <w:jc w:val="both"/>
+        <w:rPr>
+          <w:rtl/>
+          <w:lang w:bidi="fa-IR"/>
+        </w:rPr>
+      </w:pPr>
+    </w:p>
+    <w:p>
+      <w:pPr>
+        <w:bidi/>
+        <w:jc w:val="both"/>
+        <w:rPr>
+          <w:rFonts w:ascii="IRANSansX Bold" w:hAnsi="IRANSansX Bold" w:cs="IRANSansX Bold"/>
+          <w:sz w:val="36"/>
+          <w:szCs w:val="36"/>
+          <w:rtl/>
+          <w:lang w:bidi="fa-IR"/>
+        </w:rPr>
+      </w:pPr>
+      <w:r>
+        <w:rPr>
+          <w:rFonts w:ascii="IRANSansX Bold" w:hAnsi="IRANSansX Bold" w:cs="IRANSansX Bold" w:hint="cs"/>
+          <w:sz w:val="36"/>
+          <w:szCs w:val="36"/>
+          <w:rtl/>
+          <w:lang w:bidi="fa-IR"/>
+        </w:rPr>
+        <w:t>۸- نتیجه‌گیری</w:t>
+      </w:r>
+    </w:p>
+    <w:p>
+      <w:pPr>
+        <w:bidi/>
+        <w:jc w:val="both"/>
+        <w:rPr>
+          <w:rFonts w:ascii="IRANSansX Bold" w:hAnsi="IRANSansX Bold" w:cs="IRANSansX Bold"/>
+          <w:sz w:val="32"/>
+          <w:szCs w:val="32"/>
+          <w:lang w:bidi="fa-IR"/>
+        </w:rPr>
       </w:pPr>
       <w:r>
         <w:rPr>
@@ -1978,41 +2300,28 @@
           <w:rtl/>
           <w:lang w:bidi="fa-IR"/>
         </w:rPr>
-        <w:t>۲-۷ نقاط قوت</w:t>
-      </w:r>
-    </w:p>
-    <w:p>
-      <w:pPr>
-        <w:bidi/>
-        <w:jc w:val="both"/>
-        <w:rPr>
-          <w:rtl/>
-          <w:lang w:bidi="fa-IR"/>
-        </w:rPr>
-      </w:pPr>
-    </w:p>
-    <w:p>
-      <w:pPr>
-        <w:bidi/>
-        <w:jc w:val="both"/>
-        <w:rPr>
-          <w:rFonts w:ascii="IRANSansX Bold" w:hAnsi="IRANSansX Bold" w:cs="IRANSansX Bold"/>
-          <w:sz w:val="36"/>
-          <w:szCs w:val="36"/>
-          <w:rtl/>
-          <w:lang w:bidi="fa-IR"/>
-        </w:rPr>
-      </w:pPr>
-      <w:r>
-        <w:rPr>
-          <w:rFonts w:ascii="IRANSansX Bold" w:hAnsi="IRANSansX Bold" w:cs="IRANSansX Bold" w:hint="cs"/>
-          <w:sz w:val="36"/>
-          <w:szCs w:val="36"/>
-          <w:rtl/>
-          <w:lang w:bidi="fa-IR"/>
-        </w:rPr>
-        <w:t>۸- نتیجه‌گیری</w:t>
-      </w:r>
+        <w:t>۱-۸ نقاط ضعف</w:t>
+      </w:r>
+    </w:p>
+    <w:p>
+      <w:pPr>
+        <w:bidi/>
+        <w:jc w:val="both"/>
+        <w:rPr>
+          <w:rtl/>
+          <w:lang w:bidi="fa-IR"/>
+        </w:rPr>
+      </w:pPr>
+      <w:r>
+        <w:rPr>
+          <w:rFonts w:hint="cs"/>
+          <w:rtl/>
+          <w:lang w:bidi="fa-IR"/>
+        </w:rPr>
+        <w:t>نقطه ضعفی مشاهده نشد.</w:t>
+      </w:r>
+      <w:bookmarkStart w:id="0" w:name="_GoBack"/>
+      <w:bookmarkEnd w:id="0"/>
     </w:p>
     <w:p>
       <w:pPr>
@@ -2022,6 +2331,7 @@
           <w:rFonts w:ascii="IRANSansX Bold" w:hAnsi="IRANSansX Bold" w:cs="IRANSansX Bold"/>
           <w:sz w:val="32"/>
           <w:szCs w:val="32"/>
+          <w:rtl/>
           <w:lang w:bidi="fa-IR"/>
         </w:rPr>
       </w:pPr>
@@ -2033,53 +2343,31 @@
           <w:rtl/>
           <w:lang w:bidi="fa-IR"/>
         </w:rPr>
-        <w:t>۱-۸ نقاط ضعف</w:t>
-      </w:r>
-    </w:p>
-    <w:p>
-      <w:pPr>
-        <w:bidi/>
-        <w:jc w:val="both"/>
-        <w:rPr>
-          <w:rFonts w:hint="cs"/>
-          <w:rtl/>
-          <w:lang w:bidi="fa-IR"/>
-        </w:rPr>
-      </w:pPr>
-    </w:p>
-    <w:p>
-      <w:pPr>
-        <w:bidi/>
-        <w:jc w:val="both"/>
-        <w:rPr>
-          <w:rFonts w:ascii="IRANSansX Bold" w:hAnsi="IRANSansX Bold" w:cs="IRANSansX Bold" w:hint="cs"/>
-          <w:sz w:val="32"/>
-          <w:szCs w:val="32"/>
-          <w:rtl/>
-          <w:lang w:bidi="fa-IR"/>
-        </w:rPr>
-      </w:pPr>
-      <w:r>
-        <w:rPr>
-          <w:rFonts w:ascii="IRANSansX Bold" w:hAnsi="IRANSansX Bold" w:cs="IRANSansX Bold" w:hint="cs"/>
-          <w:sz w:val="32"/>
-          <w:szCs w:val="32"/>
-          <w:rtl/>
-          <w:lang w:bidi="fa-IR"/>
-        </w:rPr>
         <w:t>۲-۸ نقاط قوت</w:t>
       </w:r>
     </w:p>
     <w:p>
       <w:pPr>
-        <w:bidi/>
-        <w:jc w:val="both"/>
-        <w:rPr>
-          <w:rFonts w:hint="cs"/>
-          <w:rtl/>
-          <w:lang w:bidi="fa-IR"/>
-        </w:rPr>
-      </w:pPr>
+        <w:pStyle w:val="ListParagraph"/>
+        <w:numPr>
+          <w:ilvl w:val="0"/>
+          <w:numId w:val="14"/>
+        </w:numPr>
+        <w:bidi/>
+        <w:jc w:val="both"/>
+        <w:rPr>
+          <w:rtl/>
+          <w:lang w:bidi="fa-IR"/>
+        </w:rPr>
+      </w:pPr>
+      <w:r>
+        <w:rPr>
+          <w:rFonts w:hint="cs"/>
+          <w:rtl/>
+          <w:lang w:bidi="fa-IR"/>
+        </w:rPr>
+        <w:t>در نتیجه‌گیری مطلب جدیدی آورده نشده است و نویسندگان مطالب قبل را خلاصه کرده‌اند.</w:t>
+      </w:r>
     </w:p>
     <w:sectPr>
       <w:pgSz w:w="12240" w:h="15840"/>
@@ -2188,7 +2476,7 @@
   <w:abstractNum w:abstractNumId="1" w15:restartNumberingAfterBreak="0">
     <w:nsid w:val="04624958"/>
     <w:multiLevelType w:val="hybridMultilevel"/>
-    <w:tmpl w:val="E68896E0"/>
+    <w:tmpl w:val="DE143084"/>
     <w:lvl w:ilvl="0" w:tplc="0409000F">
       <w:start w:val="1"/>
       <w:numFmt w:val="decimal"/>
@@ -2358,6 +2646,92 @@
     </w:lvl>
   </w:abstractNum>
   <w:abstractNum w:abstractNumId="3" w15:restartNumberingAfterBreak="0">
+    <w:nsid w:val="0DB57F2F"/>
+    <w:multiLevelType w:val="hybridMultilevel"/>
+    <w:tmpl w:val="DE143084"/>
+    <w:lvl w:ilvl="0" w:tplc="0409000F">
+      <w:start w:val="1"/>
+      <w:numFmt w:val="decimal"/>
+      <w:lvlText w:val="%1."/>
+      <w:lvlJc w:val="left"/>
+      <w:pPr>
+        <w:ind w:left="720" w:hanging="360"/>
+      </w:pPr>
+    </w:lvl>
+    <w:lvl w:ilvl="1" w:tplc="04090019" w:tentative="1">
+      <w:start w:val="1"/>
+      <w:numFmt w:val="lowerLetter"/>
+      <w:lvlText w:val="%2."/>
+      <w:lvlJc w:val="left"/>
+      <w:pPr>
+        <w:ind w:left="1440" w:hanging="360"/>
+      </w:pPr>
+    </w:lvl>
+    <w:lvl w:ilvl="2" w:tplc="0409001B" w:tentative="1">
+      <w:start w:val="1"/>
+      <w:numFmt w:val="lowerRoman"/>
+      <w:lvlText w:val="%3."/>
+      <w:lvlJc w:val="right"/>
+      <w:pPr>
+        <w:ind w:left="2160" w:hanging="180"/>
+      </w:pPr>
+    </w:lvl>
+    <w:lvl w:ilvl="3" w:tplc="0409000F" w:tentative="1">
+      <w:start w:val="1"/>
+      <w:numFmt w:val="decimal"/>
+      <w:lvlText w:val="%4."/>
+      <w:lvlJc w:val="left"/>
+      <w:pPr>
+        <w:ind w:left="2880" w:hanging="360"/>
+      </w:pPr>
+    </w:lvl>
+    <w:lvl w:ilvl="4" w:tplc="04090019" w:tentative="1">
+      <w:start w:val="1"/>
+      <w:numFmt w:val="lowerLetter"/>
+      <w:lvlText w:val="%5."/>
+      <w:lvlJc w:val="left"/>
+      <w:pPr>
+        <w:ind w:left="3600" w:hanging="360"/>
+      </w:pPr>
+    </w:lvl>
+    <w:lvl w:ilvl="5" w:tplc="0409001B" w:tentative="1">
+      <w:start w:val="1"/>
+      <w:numFmt w:val="lowerRoman"/>
+      <w:lvlText w:val="%6."/>
+      <w:lvlJc w:val="right"/>
+      <w:pPr>
+        <w:ind w:left="4320" w:hanging="180"/>
+      </w:pPr>
+    </w:lvl>
+    <w:lvl w:ilvl="6" w:tplc="0409000F" w:tentative="1">
+      <w:start w:val="1"/>
+      <w:numFmt w:val="decimal"/>
+      <w:lvlText w:val="%7."/>
+      <w:lvlJc w:val="left"/>
+      <w:pPr>
+        <w:ind w:left="5040" w:hanging="360"/>
+      </w:pPr>
+    </w:lvl>
+    <w:lvl w:ilvl="7" w:tplc="04090019" w:tentative="1">
+      <w:start w:val="1"/>
+      <w:numFmt w:val="lowerLetter"/>
+      <w:lvlText w:val="%8."/>
+      <w:lvlJc w:val="left"/>
+      <w:pPr>
+        <w:ind w:left="5760" w:hanging="360"/>
+      </w:pPr>
+    </w:lvl>
+    <w:lvl w:ilvl="8" w:tplc="0409001B" w:tentative="1">
+      <w:start w:val="1"/>
+      <w:numFmt w:val="lowerRoman"/>
+      <w:lvlText w:val="%9."/>
+      <w:lvlJc w:val="right"/>
+      <w:pPr>
+        <w:ind w:left="6480" w:hanging="180"/>
+      </w:pPr>
+    </w:lvl>
+  </w:abstractNum>
+  <w:abstractNum w:abstractNumId="4" w15:restartNumberingAfterBreak="0">
     <w:nsid w:val="10DA3DD3"/>
     <w:multiLevelType w:val="hybridMultilevel"/>
     <w:tmpl w:val="60306EB4"/>
@@ -2443,7 +2817,7 @@
       </w:pPr>
     </w:lvl>
   </w:abstractNum>
-  <w:abstractNum w:abstractNumId="4" w15:restartNumberingAfterBreak="0">
+  <w:abstractNum w:abstractNumId="5" w15:restartNumberingAfterBreak="0">
     <w:nsid w:val="12527AB1"/>
     <w:multiLevelType w:val="hybridMultilevel"/>
     <w:tmpl w:val="B928EA82"/>
@@ -2529,7 +2903,7 @@
       </w:pPr>
     </w:lvl>
   </w:abstractNum>
-  <w:abstractNum w:abstractNumId="5" w15:restartNumberingAfterBreak="0">
+  <w:abstractNum w:abstractNumId="6" w15:restartNumberingAfterBreak="0">
     <w:nsid w:val="1BAB306B"/>
     <w:multiLevelType w:val="hybridMultilevel"/>
     <w:tmpl w:val="5C163850"/>
@@ -2615,7 +2989,7 @@
       </w:pPr>
     </w:lvl>
   </w:abstractNum>
-  <w:abstractNum w:abstractNumId="6" w15:restartNumberingAfterBreak="0">
+  <w:abstractNum w:abstractNumId="7" w15:restartNumberingAfterBreak="0">
     <w:nsid w:val="1E974032"/>
     <w:multiLevelType w:val="hybridMultilevel"/>
     <w:tmpl w:val="67A4617A"/>
@@ -2701,7 +3075,7 @@
       </w:pPr>
     </w:lvl>
   </w:abstractNum>
-  <w:abstractNum w:abstractNumId="7" w15:restartNumberingAfterBreak="0">
+  <w:abstractNum w:abstractNumId="8" w15:restartNumberingAfterBreak="0">
     <w:nsid w:val="2CF332E8"/>
     <w:multiLevelType w:val="hybridMultilevel"/>
     <w:tmpl w:val="B928EA82"/>
@@ -2787,7 +3161,7 @@
       </w:pPr>
     </w:lvl>
   </w:abstractNum>
-  <w:abstractNum w:abstractNumId="8" w15:restartNumberingAfterBreak="0">
+  <w:abstractNum w:abstractNumId="9" w15:restartNumberingAfterBreak="0">
     <w:nsid w:val="3F3049A0"/>
     <w:multiLevelType w:val="hybridMultilevel"/>
     <w:tmpl w:val="74626C7E"/>
@@ -2900,7 +3274,7 @@
       </w:rPr>
     </w:lvl>
   </w:abstractNum>
-  <w:abstractNum w:abstractNumId="9" w15:restartNumberingAfterBreak="0">
+  <w:abstractNum w:abstractNumId="10" w15:restartNumberingAfterBreak="0">
     <w:nsid w:val="750811A4"/>
     <w:multiLevelType w:val="hybridMultilevel"/>
     <w:tmpl w:val="F9582A7A"/>
@@ -2986,7 +3360,7 @@
       </w:pPr>
     </w:lvl>
   </w:abstractNum>
-  <w:abstractNum w:abstractNumId="10" w15:restartNumberingAfterBreak="0">
+  <w:abstractNum w:abstractNumId="11" w15:restartNumberingAfterBreak="0">
     <w:nsid w:val="760D3373"/>
     <w:multiLevelType w:val="hybridMultilevel"/>
     <w:tmpl w:val="EF344A26"/>
@@ -3072,7 +3446,7 @@
       </w:pPr>
     </w:lvl>
   </w:abstractNum>
-  <w:abstractNum w:abstractNumId="11" w15:restartNumberingAfterBreak="0">
+  <w:abstractNum w:abstractNumId="12" w15:restartNumberingAfterBreak="0">
     <w:nsid w:val="7D5455E6"/>
     <w:multiLevelType w:val="hybridMultilevel"/>
     <w:tmpl w:val="67A4617A"/>
@@ -3158,7 +3532,7 @@
       </w:pPr>
     </w:lvl>
   </w:abstractNum>
-  <w:abstractNum w:abstractNumId="12" w15:restartNumberingAfterBreak="0">
+  <w:abstractNum w:abstractNumId="13" w15:restartNumberingAfterBreak="0">
     <w:nsid w:val="7FCD21EA"/>
     <w:multiLevelType w:val="hybridMultilevel"/>
     <w:tmpl w:val="7EBC5896"/>
@@ -3245,43 +3619,46 @@
     </w:lvl>
   </w:abstractNum>
   <w:num w:numId="1">
-    <w:abstractNumId w:val="12"/>
+    <w:abstractNumId w:val="13"/>
   </w:num>
   <w:num w:numId="2">
     <w:abstractNumId w:val="2"/>
   </w:num>
   <w:num w:numId="3">
-    <w:abstractNumId w:val="8"/>
+    <w:abstractNumId w:val="9"/>
   </w:num>
   <w:num w:numId="4">
-    <w:abstractNumId w:val="9"/>
+    <w:abstractNumId w:val="10"/>
   </w:num>
   <w:num w:numId="5">
-    <w:abstractNumId w:val="10"/>
+    <w:abstractNumId w:val="11"/>
   </w:num>
   <w:num w:numId="6">
-    <w:abstractNumId w:val="5"/>
+    <w:abstractNumId w:val="6"/>
   </w:num>
   <w:num w:numId="7">
-    <w:abstractNumId w:val="11"/>
+    <w:abstractNumId w:val="12"/>
   </w:num>
   <w:num w:numId="8">
-    <w:abstractNumId w:val="6"/>
+    <w:abstractNumId w:val="7"/>
   </w:num>
   <w:num w:numId="9">
     <w:abstractNumId w:val="0"/>
   </w:num>
   <w:num w:numId="10">
-    <w:abstractNumId w:val="3"/>
+    <w:abstractNumId w:val="4"/>
   </w:num>
   <w:num w:numId="11">
-    <w:abstractNumId w:val="7"/>
+    <w:abstractNumId w:val="8"/>
   </w:num>
   <w:num w:numId="12">
-    <w:abstractNumId w:val="4"/>
+    <w:abstractNumId w:val="5"/>
   </w:num>
   <w:num w:numId="13">
     <w:abstractNumId w:val="1"/>
+  </w:num>
+  <w:num w:numId="14">
+    <w:abstractNumId w:val="3"/>
   </w:num>
 </w:numbering>
 </file>

</xml_diff>